<commit_message>
Cambios hechos a diccionario
</commit_message>
<xml_diff>
--- a/Diccionario.docx
+++ b/Diccionario.docx
@@ -4629,10 +4629,12 @@
     </w:p>
     <w:tbl>
       <w:tblPr>
-        <w:tblStyle w:val="GridTable1Light-Accent1"/>
+        <w:tblStyle w:val="TableGrid"/>
         <w:tblW w:w="0" w:type="auto"/>
         <w:tblInd w:w="0" w:type="dxa"/>
         <w:tblLook w:val="04A0" w:firstRow="1" w:lastRow="0" w:firstColumn="1" w:lastColumn="0" w:noHBand="0" w:noVBand="1"/>
+        <w:tblCaption w:val=""/>
+        <w:tblDescription w:val=""/>
       </w:tblPr>
       <w:tblGrid>
         <w:gridCol w:w="1289"/>
@@ -6068,6 +6070,4357 @@
       </w:tr>
     </w:tbl>
     <w:p w14:noSpellErr="1">
+      <w:pPr>
+        <w:pStyle w:val="Normal"/>
+        <w:rPr>
+          <w:sz w:val="20"/>
+          <w:szCs w:val="20"/>
+        </w:rPr>
+      </w:pPr>
+    </w:p>
+    <w:tbl>
+      <w:tblPr>
+        <w:tblStyle w:val="GridTable1Light-Accent1"/>
+        <w:tblW w:w="0" w:type="auto"/>
+        <w:tblInd w:w="0" w:type="dxa"/>
+        <w:tblLook w:val="04A0" w:firstRow="1" w:lastRow="0" w:firstColumn="1" w:lastColumn="0" w:noHBand="0" w:noVBand="1"/>
+      </w:tblPr>
+      <w:tblGrid>
+        <w:gridCol w:w="1289"/>
+        <w:gridCol w:w="1289"/>
+        <w:gridCol w:w="1289"/>
+        <w:gridCol w:w="1289"/>
+        <w:gridCol w:w="1289"/>
+        <w:gridCol w:w="1289"/>
+        <w:gridCol w:w="1289"/>
+      </w:tblGrid>
+      <w:tr>
+        <w:tc>
+          <w:tcPr>
+            <w:cnfStyle w:val="001000000000" w:firstRow="0" w:lastRow="0" w:firstColumn="1" w:lastColumn="0" w:oddVBand="0" w:evenVBand="0" w:oddHBand="0" w:evenHBand="0" w:firstRowFirstColumn="0" w:firstRowLastColumn="0" w:lastRowFirstColumn="0" w:lastRowLastColumn="0"/>
+            <w:tcW w:w="1289" w:type="dxa"/>
+            <w:tcMar/>
+          </w:tcPr>
+          <w:p w14:noSpellErr="1">
+            <w:pPr>
+              <w:pStyle w:val="Normal"/>
+              <w:jc w:val="center"/>
+              <w:rPr>
+                <w:rFonts w:ascii="Calibri Light" w:hAnsi="Calibri Light" w:eastAsia="Calibri Light" w:cs="Calibri Light"/>
+                <w:b w:val="0"/>
+                <w:bCs w:val="0"/>
+                <w:sz w:val="20"/>
+                <w:szCs w:val="20"/>
+              </w:rPr>
+            </w:pPr>
+            <w:r>
+              <w:rPr>
+                <w:rFonts w:ascii="Calibri Light" w:hAnsi="Calibri Light" w:eastAsia="Calibri Light" w:cs="Calibri Light"/>
+                <w:b w:val="0"/>
+                <w:bCs w:val="0"/>
+                <w:sz w:val="20"/>
+                <w:szCs w:val="20"/>
+              </w:rPr>
+              <w:t>Nombre de la columna</w:t>
+            </w:r>
+          </w:p>
+        </w:tc>
+        <w:tc>
+          <w:tcPr>
+            <w:cnfStyle w:val="000000000000" w:firstRow="0" w:lastRow="0" w:firstColumn="0" w:lastColumn="0" w:oddVBand="0" w:evenVBand="0" w:oddHBand="0" w:evenHBand="0" w:firstRowFirstColumn="0" w:firstRowLastColumn="0" w:lastRowFirstColumn="0" w:lastRowLastColumn="0"/>
+            <w:tcW w:w="1289" w:type="dxa"/>
+            <w:tcMar/>
+          </w:tcPr>
+          <w:p w14:noSpellErr="1">
+            <w:pPr>
+              <w:pStyle w:val="Normal"/>
+              <w:jc w:val="center"/>
+              <w:rPr>
+                <w:rFonts w:ascii="Calibri Light" w:hAnsi="Calibri Light" w:eastAsia="Calibri Light" w:cs="Calibri Light"/>
+                <w:b w:val="0"/>
+                <w:bCs w:val="0"/>
+                <w:sz w:val="20"/>
+                <w:szCs w:val="20"/>
+              </w:rPr>
+            </w:pPr>
+            <w:r>
+              <w:rPr>
+                <w:rFonts w:ascii="Calibri Light" w:hAnsi="Calibri Light" w:eastAsia="Calibri Light" w:cs="Calibri Light"/>
+                <w:b w:val="0"/>
+                <w:bCs w:val="0"/>
+                <w:sz w:val="20"/>
+                <w:szCs w:val="20"/>
+              </w:rPr>
+              <w:t>Tipo</w:t>
+            </w:r>
+          </w:p>
+        </w:tc>
+        <w:tc>
+          <w:tcPr>
+            <w:cnfStyle w:val="000000000000" w:firstRow="0" w:lastRow="0" w:firstColumn="0" w:lastColumn="0" w:oddVBand="0" w:evenVBand="0" w:oddHBand="0" w:evenHBand="0" w:firstRowFirstColumn="0" w:firstRowLastColumn="0" w:lastRowFirstColumn="0" w:lastRowLastColumn="0"/>
+            <w:tcW w:w="1289" w:type="dxa"/>
+            <w:tcMar/>
+          </w:tcPr>
+          <w:p w14:noSpellErr="1">
+            <w:pPr>
+              <w:pStyle w:val="Normal"/>
+              <w:jc w:val="center"/>
+              <w:rPr>
+                <w:rFonts w:ascii="Calibri Light" w:hAnsi="Calibri Light" w:eastAsia="Calibri Light" w:cs="Calibri Light"/>
+                <w:b w:val="0"/>
+                <w:bCs w:val="0"/>
+                <w:sz w:val="20"/>
+                <w:szCs w:val="20"/>
+              </w:rPr>
+            </w:pPr>
+            <w:r>
+              <w:rPr>
+                <w:rFonts w:ascii="Calibri Light" w:hAnsi="Calibri Light" w:eastAsia="Calibri Light" w:cs="Calibri Light"/>
+                <w:b w:val="0"/>
+                <w:bCs w:val="0"/>
+                <w:sz w:val="20"/>
+                <w:szCs w:val="20"/>
+              </w:rPr>
+              <w:t>Nombre</w:t>
+            </w:r>
+          </w:p>
+          <w:p w14:noSpellErr="1">
+            <w:pPr>
+              <w:pStyle w:val="Normal"/>
+              <w:jc w:val="center"/>
+              <w:rPr>
+                <w:rFonts w:ascii="Calibri Light" w:hAnsi="Calibri Light" w:eastAsia="Calibri Light" w:cs="Calibri Light"/>
+                <w:b w:val="0"/>
+                <w:bCs w:val="0"/>
+                <w:sz w:val="20"/>
+                <w:szCs w:val="20"/>
+              </w:rPr>
+            </w:pPr>
+            <w:r>
+              <w:rPr>
+                <w:rFonts w:ascii="Calibri Light" w:hAnsi="Calibri Light" w:eastAsia="Calibri Light" w:cs="Calibri Light"/>
+                <w:b w:val="0"/>
+                <w:bCs w:val="0"/>
+                <w:sz w:val="20"/>
+                <w:szCs w:val="20"/>
+              </w:rPr>
+              <w:t>descriptivo</w:t>
+            </w:r>
+          </w:p>
+        </w:tc>
+        <w:tc>
+          <w:tcPr>
+            <w:cnfStyle w:val="000000000000" w:firstRow="0" w:lastRow="0" w:firstColumn="0" w:lastColumn="0" w:oddVBand="0" w:evenVBand="0" w:oddHBand="0" w:evenHBand="0" w:firstRowFirstColumn="0" w:firstRowLastColumn="0" w:lastRowFirstColumn="0" w:lastRowLastColumn="0"/>
+            <w:tcW w:w="1289" w:type="dxa"/>
+            <w:tcMar/>
+          </w:tcPr>
+          <w:p w14:noSpellErr="1">
+            <w:pPr>
+              <w:pStyle w:val="Normal"/>
+              <w:jc w:val="center"/>
+              <w:rPr>
+                <w:rFonts w:ascii="Calibri Light" w:hAnsi="Calibri Light" w:eastAsia="Calibri Light" w:cs="Calibri Light"/>
+                <w:b w:val="0"/>
+                <w:bCs w:val="0"/>
+                <w:sz w:val="20"/>
+                <w:szCs w:val="20"/>
+              </w:rPr>
+            </w:pPr>
+            <w:r>
+              <w:rPr>
+                <w:rFonts w:ascii="Calibri Light" w:hAnsi="Calibri Light" w:eastAsia="Calibri Light" w:cs="Calibri Light"/>
+                <w:b w:val="0"/>
+                <w:bCs w:val="0"/>
+                <w:sz w:val="20"/>
+                <w:szCs w:val="20"/>
+              </w:rPr>
+              <w:t>Rangos validos de valores</w:t>
+            </w:r>
+          </w:p>
+        </w:tc>
+        <w:tc>
+          <w:tcPr>
+            <w:cnfStyle w:val="000000000000" w:firstRow="0" w:lastRow="0" w:firstColumn="0" w:lastColumn="0" w:oddVBand="0" w:evenVBand="0" w:oddHBand="0" w:evenHBand="0" w:firstRowFirstColumn="0" w:firstRowLastColumn="0" w:lastRowFirstColumn="0" w:lastRowLastColumn="0"/>
+            <w:tcW w:w="1289" w:type="dxa"/>
+            <w:tcMar/>
+          </w:tcPr>
+          <w:p w14:noSpellErr="1">
+            <w:pPr>
+              <w:pStyle w:val="Normal"/>
+              <w:jc w:val="center"/>
+              <w:rPr>
+                <w:rFonts w:ascii="Calibri Light" w:hAnsi="Calibri Light" w:eastAsia="Calibri Light" w:cs="Calibri Light"/>
+                <w:b w:val="0"/>
+                <w:bCs w:val="0"/>
+                <w:sz w:val="20"/>
+                <w:szCs w:val="20"/>
+              </w:rPr>
+            </w:pPr>
+            <w:r>
+              <w:rPr>
+                <w:rFonts w:ascii="Calibri Light" w:hAnsi="Calibri Light" w:eastAsia="Calibri Light" w:cs="Calibri Light"/>
+                <w:b w:val="0"/>
+                <w:bCs w:val="0"/>
+                <w:sz w:val="20"/>
+                <w:szCs w:val="20"/>
+              </w:rPr>
+              <w:t xml:space="preserve">Columnas del </w:t>
+            </w:r>
+            <w:r>
+              <w:rPr>
+                <w:rFonts w:ascii="Calibri Light" w:hAnsi="Calibri Light" w:eastAsia="Calibri Light" w:cs="Calibri Light"/>
+                <w:b w:val="0"/>
+                <w:bCs w:val="0"/>
+                <w:sz w:val="20"/>
+                <w:szCs w:val="20"/>
+              </w:rPr>
+              <w:t>í</w:t>
+            </w:r>
+            <w:r>
+              <w:rPr>
+                <w:rFonts w:ascii="Calibri Light" w:hAnsi="Calibri Light" w:eastAsia="Calibri Light" w:cs="Calibri Light"/>
+                <w:b w:val="0"/>
+                <w:bCs w:val="0"/>
+                <w:sz w:val="20"/>
+                <w:szCs w:val="20"/>
+              </w:rPr>
+              <w:t>ndice</w:t>
+            </w:r>
+            <w:r>
+              <w:rPr>
+                <w:rFonts w:ascii="Calibri Light" w:hAnsi="Calibri Light" w:eastAsia="Calibri Light" w:cs="Calibri Light"/>
+                <w:b w:val="0"/>
+                <w:bCs w:val="0"/>
+                <w:sz w:val="20"/>
+                <w:szCs w:val="20"/>
+              </w:rPr>
+              <w:t xml:space="preserve"> </w:t>
+            </w:r>
+          </w:p>
+        </w:tc>
+        <w:tc>
+          <w:tcPr>
+            <w:cnfStyle w:val="000000000000" w:firstRow="0" w:lastRow="0" w:firstColumn="0" w:lastColumn="0" w:oddVBand="0" w:evenVBand="0" w:oddHBand="0" w:evenHBand="0" w:firstRowFirstColumn="0" w:firstRowLastColumn="0" w:lastRowFirstColumn="0" w:lastRowLastColumn="0"/>
+            <w:tcW w:w="1289" w:type="dxa"/>
+            <w:tcMar/>
+          </w:tcPr>
+          <w:p w14:noSpellErr="1">
+            <w:pPr>
+              <w:pStyle w:val="Normal"/>
+              <w:jc w:val="center"/>
+              <w:rPr>
+                <w:rFonts w:ascii="Calibri Light" w:hAnsi="Calibri Light" w:eastAsia="Calibri Light" w:cs="Calibri Light"/>
+                <w:b w:val="0"/>
+                <w:bCs w:val="0"/>
+                <w:sz w:val="20"/>
+                <w:szCs w:val="20"/>
+              </w:rPr>
+            </w:pPr>
+            <w:r>
+              <w:rPr>
+                <w:rFonts w:ascii="Calibri Light" w:hAnsi="Calibri Light" w:eastAsia="Calibri Light" w:cs="Calibri Light"/>
+                <w:b w:val="0"/>
+                <w:bCs w:val="0"/>
+                <w:sz w:val="20"/>
+                <w:szCs w:val="20"/>
+              </w:rPr>
+              <w:t xml:space="preserve"> valores nulos </w:t>
+            </w:r>
+          </w:p>
+        </w:tc>
+        <w:tc>
+          <w:tcPr>
+            <w:cnfStyle w:val="000000000000" w:firstRow="0" w:lastRow="0" w:firstColumn="0" w:lastColumn="0" w:oddVBand="0" w:evenVBand="0" w:oddHBand="0" w:evenHBand="0" w:firstRowFirstColumn="0" w:firstRowLastColumn="0" w:lastRowFirstColumn="0" w:lastRowLastColumn="0"/>
+            <w:tcW w:w="1289" w:type="dxa"/>
+            <w:tcMar/>
+          </w:tcPr>
+          <w:p w14:noSpellErr="1">
+            <w:pPr>
+              <w:pStyle w:val="Normal"/>
+              <w:jc w:val="center"/>
+              <w:rPr>
+                <w:rFonts w:ascii="Calibri Light" w:hAnsi="Calibri Light" w:eastAsia="Calibri Light" w:cs="Calibri Light"/>
+                <w:b w:val="0"/>
+                <w:bCs w:val="0"/>
+                <w:sz w:val="20"/>
+                <w:szCs w:val="20"/>
+              </w:rPr>
+            </w:pPr>
+            <w:r>
+              <w:rPr>
+                <w:rFonts w:ascii="Calibri Light" w:hAnsi="Calibri Light" w:eastAsia="Calibri Light" w:cs="Calibri Light"/>
+                <w:b w:val="0"/>
+                <w:bCs w:val="0"/>
+                <w:sz w:val="20"/>
+                <w:szCs w:val="20"/>
+              </w:rPr>
+              <w:t>Descripci</w:t>
+            </w:r>
+            <w:r>
+              <w:rPr>
+                <w:rFonts w:ascii="Calibri Light" w:hAnsi="Calibri Light" w:eastAsia="Calibri Light" w:cs="Calibri Light"/>
+                <w:b w:val="0"/>
+                <w:bCs w:val="0"/>
+                <w:sz w:val="20"/>
+                <w:szCs w:val="20"/>
+              </w:rPr>
+              <w:t>ó</w:t>
+            </w:r>
+            <w:r>
+              <w:rPr>
+                <w:rFonts w:ascii="Calibri Light" w:hAnsi="Calibri Light" w:eastAsia="Calibri Light" w:cs="Calibri Light"/>
+                <w:b w:val="0"/>
+                <w:bCs w:val="0"/>
+                <w:sz w:val="20"/>
+                <w:szCs w:val="20"/>
+              </w:rPr>
+              <w:t>n</w:t>
+            </w:r>
+          </w:p>
+        </w:tc>
+      </w:tr>
+      <w:tr>
+        <w:tc>
+          <w:tcPr>
+            <w:cnfStyle w:val="001000000000" w:firstRow="0" w:lastRow="0" w:firstColumn="1" w:lastColumn="0" w:oddVBand="0" w:evenVBand="0" w:oddHBand="0" w:evenHBand="0" w:firstRowFirstColumn="0" w:firstRowLastColumn="0" w:lastRowFirstColumn="0" w:lastRowLastColumn="0"/>
+            <w:tcW w:w="1289" w:type="dxa"/>
+            <w:tcMar/>
+          </w:tcPr>
+          <w:p w14:noSpellErr="1">
+            <w:pPr>
+              <w:pStyle w:val="Normal"/>
+              <w:rPr>
+                <w:rFonts w:ascii="Calibri Light" w:hAnsi="Calibri Light" w:eastAsia="Calibri Light" w:cs="Calibri Light"/>
+                <w:b w:val="0"/>
+                <w:bCs w:val="0"/>
+                <w:sz w:val="20"/>
+                <w:szCs w:val="20"/>
+              </w:rPr>
+            </w:pPr>
+            <w:r>
+              <w:rPr>
+                <w:rFonts w:ascii="Calibri Light" w:hAnsi="Calibri Light" w:eastAsia="Calibri Light" w:cs="Calibri Light"/>
+                <w:b w:val="0"/>
+                <w:bCs w:val="0"/>
+                <w:sz w:val="20"/>
+                <w:szCs w:val="20"/>
+              </w:rPr>
+              <w:t>Animalia</w:t>
+            </w:r>
+          </w:p>
+        </w:tc>
+        <w:tc>
+          <w:tcPr>
+            <w:cnfStyle w:val="000000000000" w:firstRow="0" w:lastRow="0" w:firstColumn="0" w:lastColumn="0" w:oddVBand="0" w:evenVBand="0" w:oddHBand="0" w:evenHBand="0" w:firstRowFirstColumn="0" w:firstRowLastColumn="0" w:lastRowFirstColumn="0" w:lastRowLastColumn="0"/>
+            <w:tcW w:w="1289" w:type="dxa"/>
+            <w:tcMar/>
+          </w:tcPr>
+          <w:p>
+            <w:pPr>
+              <w:pStyle w:val="Normal"/>
+              <w:rPr>
+                <w:rFonts w:ascii="Calibri Light" w:hAnsi="Calibri Light" w:eastAsia="Calibri Light" w:cs="Calibri Light"/>
+                <w:b w:val="0"/>
+                <w:bCs w:val="0"/>
+                <w:sz w:val="20"/>
+                <w:szCs w:val="20"/>
+              </w:rPr>
+            </w:pPr>
+            <w:proofErr w:type="spellStart"/>
+            <w:r>
+              <w:rPr>
+                <w:rFonts w:ascii="Calibri Light" w:hAnsi="Calibri Light" w:eastAsia="Calibri Light" w:cs="Calibri Light"/>
+                <w:b w:val="0"/>
+                <w:bCs w:val="0"/>
+                <w:sz w:val="20"/>
+                <w:szCs w:val="20"/>
+              </w:rPr>
+              <w:t>V</w:t>
+            </w:r>
+            <w:r>
+              <w:rPr>
+                <w:rFonts w:ascii="Calibri Light" w:hAnsi="Calibri Light" w:eastAsia="Calibri Light" w:cs="Calibri Light"/>
+                <w:b w:val="0"/>
+                <w:bCs w:val="0"/>
+                <w:sz w:val="20"/>
+                <w:szCs w:val="20"/>
+              </w:rPr>
+              <w:t>archar</w:t>
+            </w:r>
+            <w:proofErr w:type="spellEnd"/>
+            <w:r>
+              <w:rPr>
+                <w:rFonts w:ascii="Calibri Light" w:hAnsi="Calibri Light" w:eastAsia="Calibri Light" w:cs="Calibri Light"/>
+                <w:b w:val="0"/>
+                <w:bCs w:val="0"/>
+                <w:sz w:val="20"/>
+                <w:szCs w:val="20"/>
+              </w:rPr>
+              <w:t>(20)</w:t>
+            </w:r>
+          </w:p>
+        </w:tc>
+        <w:tc>
+          <w:tcPr>
+            <w:cnfStyle w:val="000000000000" w:firstRow="0" w:lastRow="0" w:firstColumn="0" w:lastColumn="0" w:oddVBand="0" w:evenVBand="0" w:oddHBand="0" w:evenHBand="0" w:firstRowFirstColumn="0" w:firstRowLastColumn="0" w:lastRowFirstColumn="0" w:lastRowLastColumn="0"/>
+            <w:tcW w:w="1289" w:type="dxa"/>
+            <w:tcMar/>
+          </w:tcPr>
+          <w:p w14:noSpellErr="1">
+            <w:pPr>
+              <w:pStyle w:val="Normal"/>
+              <w:rPr>
+                <w:rFonts w:ascii="Calibri Light" w:hAnsi="Calibri Light" w:eastAsia="Calibri Light" w:cs="Calibri Light"/>
+                <w:b w:val="0"/>
+                <w:bCs w:val="0"/>
+                <w:sz w:val="20"/>
+                <w:szCs w:val="20"/>
+              </w:rPr>
+            </w:pPr>
+            <w:r>
+              <w:rPr>
+                <w:rFonts w:ascii="Calibri Light" w:hAnsi="Calibri Light" w:eastAsia="Calibri Light" w:cs="Calibri Light"/>
+                <w:b w:val="0"/>
+                <w:bCs w:val="0"/>
+                <w:sz w:val="20"/>
+                <w:szCs w:val="20"/>
+              </w:rPr>
+              <w:t>Reino animalia</w:t>
+            </w:r>
+          </w:p>
+        </w:tc>
+        <w:tc>
+          <w:tcPr>
+            <w:cnfStyle w:val="000000000000" w:firstRow="0" w:lastRow="0" w:firstColumn="0" w:lastColumn="0" w:oddVBand="0" w:evenVBand="0" w:oddHBand="0" w:evenHBand="0" w:firstRowFirstColumn="0" w:firstRowLastColumn="0" w:lastRowFirstColumn="0" w:lastRowLastColumn="0"/>
+            <w:tcW w:w="1289" w:type="dxa"/>
+            <w:tcMar/>
+          </w:tcPr>
+          <w:p>
+            <w:pPr>
+              <w:pStyle w:val="Normal"/>
+              <w:rPr>
+                <w:rFonts w:ascii="Calibri Light" w:hAnsi="Calibri Light" w:eastAsia="Calibri Light" w:cs="Calibri Light"/>
+                <w:b w:val="0"/>
+                <w:bCs w:val="0"/>
+                <w:sz w:val="20"/>
+                <w:szCs w:val="20"/>
+              </w:rPr>
+            </w:pPr>
+          </w:p>
+        </w:tc>
+        <w:tc>
+          <w:tcPr>
+            <w:cnfStyle w:val="000000000000" w:firstRow="0" w:lastRow="0" w:firstColumn="0" w:lastColumn="0" w:oddVBand="0" w:evenVBand="0" w:oddHBand="0" w:evenHBand="0" w:firstRowFirstColumn="0" w:firstRowLastColumn="0" w:lastRowFirstColumn="0" w:lastRowLastColumn="0"/>
+            <w:tcW w:w="1289" w:type="dxa"/>
+            <w:tcMar/>
+          </w:tcPr>
+          <w:p>
+            <w:pPr>
+              <w:pStyle w:val="Normal"/>
+              <w:rPr>
+                <w:rFonts w:ascii="Calibri Light" w:hAnsi="Calibri Light" w:eastAsia="Calibri Light" w:cs="Calibri Light"/>
+                <w:b w:val="0"/>
+                <w:bCs w:val="0"/>
+                <w:sz w:val="20"/>
+                <w:szCs w:val="20"/>
+              </w:rPr>
+            </w:pPr>
+          </w:p>
+        </w:tc>
+        <w:tc>
+          <w:tcPr>
+            <w:cnfStyle w:val="000000000000" w:firstRow="0" w:lastRow="0" w:firstColumn="0" w:lastColumn="0" w:oddVBand="0" w:evenVBand="0" w:oddHBand="0" w:evenHBand="0" w:firstRowFirstColumn="0" w:firstRowLastColumn="0" w:lastRowFirstColumn="0" w:lastRowLastColumn="0"/>
+            <w:tcW w:w="1289" w:type="dxa"/>
+            <w:tcMar/>
+          </w:tcPr>
+          <w:p w14:noSpellErr="1">
+            <w:pPr>
+              <w:pStyle w:val="Normal"/>
+              <w:rPr>
+                <w:rFonts w:ascii="Calibri Light" w:hAnsi="Calibri Light" w:eastAsia="Calibri Light" w:cs="Calibri Light"/>
+                <w:b w:val="0"/>
+                <w:bCs w:val="0"/>
+                <w:sz w:val="20"/>
+                <w:szCs w:val="20"/>
+              </w:rPr>
+            </w:pPr>
+            <w:r>
+              <w:rPr>
+                <w:rFonts w:ascii="Calibri Light" w:hAnsi="Calibri Light" w:eastAsia="Calibri Light" w:cs="Calibri Light"/>
+                <w:b w:val="0"/>
+                <w:bCs w:val="0"/>
+                <w:sz w:val="20"/>
+                <w:szCs w:val="20"/>
+              </w:rPr>
+              <w:t>No</w:t>
+            </w:r>
+          </w:p>
+        </w:tc>
+        <w:tc>
+          <w:tcPr>
+            <w:cnfStyle w:val="000000000000" w:firstRow="0" w:lastRow="0" w:firstColumn="0" w:lastColumn="0" w:oddVBand="0" w:evenVBand="0" w:oddHBand="0" w:evenHBand="0" w:firstRowFirstColumn="0" w:firstRowLastColumn="0" w:lastRowFirstColumn="0" w:lastRowLastColumn="0"/>
+            <w:tcW w:w="1289" w:type="dxa"/>
+            <w:tcMar/>
+          </w:tcPr>
+          <w:p>
+            <w:pPr>
+              <w:pStyle w:val="Normal"/>
+              <w:rPr>
+                <w:rFonts w:ascii="Calibri Light" w:hAnsi="Calibri Light" w:eastAsia="Calibri Light" w:cs="Calibri Light"/>
+                <w:b w:val="0"/>
+                <w:bCs w:val="0"/>
+                <w:sz w:val="20"/>
+                <w:szCs w:val="20"/>
+              </w:rPr>
+            </w:pPr>
+          </w:p>
+        </w:tc>
+      </w:tr>
+    </w:tbl>
+    <w:p>
+      <w:pPr>
+        <w:pStyle w:val="Normal"/>
+        <w:rPr>
+          <w:sz w:val="20"/>
+          <w:szCs w:val="20"/>
+        </w:rPr>
+      </w:pPr>
+    </w:p>
+    <w:tbl>
+      <w:tblPr>
+        <w:tblStyle w:val="GridTable1Light-Accent1"/>
+        <w:tblW w:w="0" w:type="auto"/>
+        <w:tblInd w:w="0" w:type="dxa"/>
+        <w:tblLook w:val="04A0" w:firstRow="1" w:lastRow="0" w:firstColumn="1" w:lastColumn="0" w:noHBand="0" w:noVBand="1"/>
+      </w:tblPr>
+      <w:tblGrid>
+        <w:gridCol w:w="1289"/>
+        <w:gridCol w:w="1289"/>
+        <w:gridCol w:w="1289"/>
+        <w:gridCol w:w="1289"/>
+        <w:gridCol w:w="1289"/>
+        <w:gridCol w:w="1289"/>
+        <w:gridCol w:w="1289"/>
+      </w:tblGrid>
+      <w:tr>
+        <w:tc>
+          <w:tcPr>
+            <w:cnfStyle w:val="001000000000" w:firstRow="0" w:lastRow="0" w:firstColumn="1" w:lastColumn="0" w:oddVBand="0" w:evenVBand="0" w:oddHBand="0" w:evenHBand="0" w:firstRowFirstColumn="0" w:firstRowLastColumn="0" w:lastRowFirstColumn="0" w:lastRowLastColumn="0"/>
+            <w:tcW w:w="1289" w:type="dxa"/>
+            <w:tcMar/>
+          </w:tcPr>
+          <w:p w14:noSpellErr="1">
+            <w:pPr>
+              <w:pStyle w:val="Normal"/>
+              <w:jc w:val="center"/>
+              <w:rPr>
+                <w:rFonts w:ascii="Calibri Light" w:hAnsi="Calibri Light" w:eastAsia="Calibri Light" w:cs="Calibri Light"/>
+                <w:b w:val="0"/>
+                <w:bCs w:val="0"/>
+                <w:sz w:val="20"/>
+                <w:szCs w:val="20"/>
+              </w:rPr>
+            </w:pPr>
+            <w:r>
+              <w:rPr>
+                <w:rFonts w:ascii="Calibri Light" w:hAnsi="Calibri Light" w:eastAsia="Calibri Light" w:cs="Calibri Light"/>
+                <w:b w:val="0"/>
+                <w:bCs w:val="0"/>
+                <w:sz w:val="20"/>
+                <w:szCs w:val="20"/>
+              </w:rPr>
+              <w:t>Nombre de la columna</w:t>
+            </w:r>
+          </w:p>
+        </w:tc>
+        <w:tc>
+          <w:tcPr>
+            <w:cnfStyle w:val="000000000000" w:firstRow="0" w:lastRow="0" w:firstColumn="0" w:lastColumn="0" w:oddVBand="0" w:evenVBand="0" w:oddHBand="0" w:evenHBand="0" w:firstRowFirstColumn="0" w:firstRowLastColumn="0" w:lastRowFirstColumn="0" w:lastRowLastColumn="0"/>
+            <w:tcW w:w="1289" w:type="dxa"/>
+            <w:tcMar/>
+          </w:tcPr>
+          <w:p w14:noSpellErr="1">
+            <w:pPr>
+              <w:pStyle w:val="Normal"/>
+              <w:jc w:val="center"/>
+              <w:rPr>
+                <w:rFonts w:ascii="Calibri Light" w:hAnsi="Calibri Light" w:eastAsia="Calibri Light" w:cs="Calibri Light"/>
+                <w:b w:val="0"/>
+                <w:bCs w:val="0"/>
+                <w:sz w:val="20"/>
+                <w:szCs w:val="20"/>
+              </w:rPr>
+            </w:pPr>
+            <w:r>
+              <w:rPr>
+                <w:rFonts w:ascii="Calibri Light" w:hAnsi="Calibri Light" w:eastAsia="Calibri Light" w:cs="Calibri Light"/>
+                <w:b w:val="0"/>
+                <w:bCs w:val="0"/>
+                <w:sz w:val="20"/>
+                <w:szCs w:val="20"/>
+              </w:rPr>
+              <w:t>Tipo</w:t>
+            </w:r>
+          </w:p>
+        </w:tc>
+        <w:tc>
+          <w:tcPr>
+            <w:cnfStyle w:val="000000000000" w:firstRow="0" w:lastRow="0" w:firstColumn="0" w:lastColumn="0" w:oddVBand="0" w:evenVBand="0" w:oddHBand="0" w:evenHBand="0" w:firstRowFirstColumn="0" w:firstRowLastColumn="0" w:lastRowFirstColumn="0" w:lastRowLastColumn="0"/>
+            <w:tcW w:w="1289" w:type="dxa"/>
+            <w:tcMar/>
+          </w:tcPr>
+          <w:p w14:noSpellErr="1">
+            <w:pPr>
+              <w:pStyle w:val="Normal"/>
+              <w:jc w:val="center"/>
+              <w:rPr>
+                <w:rFonts w:ascii="Calibri Light" w:hAnsi="Calibri Light" w:eastAsia="Calibri Light" w:cs="Calibri Light"/>
+                <w:b w:val="0"/>
+                <w:bCs w:val="0"/>
+                <w:sz w:val="20"/>
+                <w:szCs w:val="20"/>
+              </w:rPr>
+            </w:pPr>
+            <w:r>
+              <w:rPr>
+                <w:rFonts w:ascii="Calibri Light" w:hAnsi="Calibri Light" w:eastAsia="Calibri Light" w:cs="Calibri Light"/>
+                <w:b w:val="0"/>
+                <w:bCs w:val="0"/>
+                <w:sz w:val="20"/>
+                <w:szCs w:val="20"/>
+              </w:rPr>
+              <w:t>Nombre</w:t>
+            </w:r>
+          </w:p>
+          <w:p w14:noSpellErr="1">
+            <w:pPr>
+              <w:pStyle w:val="Normal"/>
+              <w:jc w:val="center"/>
+              <w:rPr>
+                <w:rFonts w:ascii="Calibri Light" w:hAnsi="Calibri Light" w:eastAsia="Calibri Light" w:cs="Calibri Light"/>
+                <w:b w:val="0"/>
+                <w:bCs w:val="0"/>
+                <w:sz w:val="20"/>
+                <w:szCs w:val="20"/>
+              </w:rPr>
+            </w:pPr>
+            <w:r>
+              <w:rPr>
+                <w:rFonts w:ascii="Calibri Light" w:hAnsi="Calibri Light" w:eastAsia="Calibri Light" w:cs="Calibri Light"/>
+                <w:b w:val="0"/>
+                <w:bCs w:val="0"/>
+                <w:sz w:val="20"/>
+                <w:szCs w:val="20"/>
+              </w:rPr>
+              <w:t>descriptivo</w:t>
+            </w:r>
+          </w:p>
+        </w:tc>
+        <w:tc>
+          <w:tcPr>
+            <w:cnfStyle w:val="000000000000" w:firstRow="0" w:lastRow="0" w:firstColumn="0" w:lastColumn="0" w:oddVBand="0" w:evenVBand="0" w:oddHBand="0" w:evenHBand="0" w:firstRowFirstColumn="0" w:firstRowLastColumn="0" w:lastRowFirstColumn="0" w:lastRowLastColumn="0"/>
+            <w:tcW w:w="1289" w:type="dxa"/>
+            <w:tcMar/>
+          </w:tcPr>
+          <w:p w14:noSpellErr="1">
+            <w:pPr>
+              <w:pStyle w:val="Normal"/>
+              <w:jc w:val="center"/>
+              <w:rPr>
+                <w:rFonts w:ascii="Calibri Light" w:hAnsi="Calibri Light" w:eastAsia="Calibri Light" w:cs="Calibri Light"/>
+                <w:b w:val="0"/>
+                <w:bCs w:val="0"/>
+                <w:sz w:val="20"/>
+                <w:szCs w:val="20"/>
+              </w:rPr>
+            </w:pPr>
+            <w:r>
+              <w:rPr>
+                <w:rFonts w:ascii="Calibri Light" w:hAnsi="Calibri Light" w:eastAsia="Calibri Light" w:cs="Calibri Light"/>
+                <w:b w:val="0"/>
+                <w:bCs w:val="0"/>
+                <w:sz w:val="20"/>
+                <w:szCs w:val="20"/>
+              </w:rPr>
+              <w:t>Rangos validos de valores</w:t>
+            </w:r>
+          </w:p>
+        </w:tc>
+        <w:tc>
+          <w:tcPr>
+            <w:cnfStyle w:val="000000000000" w:firstRow="0" w:lastRow="0" w:firstColumn="0" w:lastColumn="0" w:oddVBand="0" w:evenVBand="0" w:oddHBand="0" w:evenHBand="0" w:firstRowFirstColumn="0" w:firstRowLastColumn="0" w:lastRowFirstColumn="0" w:lastRowLastColumn="0"/>
+            <w:tcW w:w="1289" w:type="dxa"/>
+            <w:tcMar/>
+          </w:tcPr>
+          <w:p w14:noSpellErr="1">
+            <w:pPr>
+              <w:pStyle w:val="Normal"/>
+              <w:jc w:val="center"/>
+              <w:rPr>
+                <w:rFonts w:ascii="Calibri Light" w:hAnsi="Calibri Light" w:eastAsia="Calibri Light" w:cs="Calibri Light"/>
+                <w:b w:val="0"/>
+                <w:bCs w:val="0"/>
+                <w:sz w:val="20"/>
+                <w:szCs w:val="20"/>
+              </w:rPr>
+            </w:pPr>
+            <w:r>
+              <w:rPr>
+                <w:rFonts w:ascii="Calibri Light" w:hAnsi="Calibri Light" w:eastAsia="Calibri Light" w:cs="Calibri Light"/>
+                <w:b w:val="0"/>
+                <w:bCs w:val="0"/>
+                <w:sz w:val="20"/>
+                <w:szCs w:val="20"/>
+              </w:rPr>
+              <w:t xml:space="preserve">Columnas del </w:t>
+            </w:r>
+            <w:r>
+              <w:rPr>
+                <w:rFonts w:ascii="Calibri Light" w:hAnsi="Calibri Light" w:eastAsia="Calibri Light" w:cs="Calibri Light"/>
+                <w:b w:val="0"/>
+                <w:bCs w:val="0"/>
+                <w:sz w:val="20"/>
+                <w:szCs w:val="20"/>
+              </w:rPr>
+              <w:t>í</w:t>
+            </w:r>
+            <w:r>
+              <w:rPr>
+                <w:rFonts w:ascii="Calibri Light" w:hAnsi="Calibri Light" w:eastAsia="Calibri Light" w:cs="Calibri Light"/>
+                <w:b w:val="0"/>
+                <w:bCs w:val="0"/>
+                <w:sz w:val="20"/>
+                <w:szCs w:val="20"/>
+              </w:rPr>
+              <w:t>ndice</w:t>
+            </w:r>
+            <w:r>
+              <w:rPr>
+                <w:rFonts w:ascii="Calibri Light" w:hAnsi="Calibri Light" w:eastAsia="Calibri Light" w:cs="Calibri Light"/>
+                <w:b w:val="0"/>
+                <w:bCs w:val="0"/>
+                <w:sz w:val="20"/>
+                <w:szCs w:val="20"/>
+              </w:rPr>
+              <w:t xml:space="preserve"> </w:t>
+            </w:r>
+          </w:p>
+        </w:tc>
+        <w:tc>
+          <w:tcPr>
+            <w:cnfStyle w:val="000000000000" w:firstRow="0" w:lastRow="0" w:firstColumn="0" w:lastColumn="0" w:oddVBand="0" w:evenVBand="0" w:oddHBand="0" w:evenHBand="0" w:firstRowFirstColumn="0" w:firstRowLastColumn="0" w:lastRowFirstColumn="0" w:lastRowLastColumn="0"/>
+            <w:tcW w:w="1289" w:type="dxa"/>
+            <w:tcMar/>
+          </w:tcPr>
+          <w:p w14:noSpellErr="1">
+            <w:pPr>
+              <w:pStyle w:val="Normal"/>
+              <w:jc w:val="center"/>
+              <w:rPr>
+                <w:rFonts w:ascii="Calibri Light" w:hAnsi="Calibri Light" w:eastAsia="Calibri Light" w:cs="Calibri Light"/>
+                <w:b w:val="0"/>
+                <w:bCs w:val="0"/>
+                <w:sz w:val="20"/>
+                <w:szCs w:val="20"/>
+              </w:rPr>
+            </w:pPr>
+            <w:r>
+              <w:rPr>
+                <w:rFonts w:ascii="Calibri Light" w:hAnsi="Calibri Light" w:eastAsia="Calibri Light" w:cs="Calibri Light"/>
+                <w:b w:val="0"/>
+                <w:bCs w:val="0"/>
+                <w:sz w:val="20"/>
+                <w:szCs w:val="20"/>
+              </w:rPr>
+              <w:t xml:space="preserve"> valores nulos </w:t>
+            </w:r>
+          </w:p>
+        </w:tc>
+        <w:tc>
+          <w:tcPr>
+            <w:cnfStyle w:val="000000000000" w:firstRow="0" w:lastRow="0" w:firstColumn="0" w:lastColumn="0" w:oddVBand="0" w:evenVBand="0" w:oddHBand="0" w:evenHBand="0" w:firstRowFirstColumn="0" w:firstRowLastColumn="0" w:lastRowFirstColumn="0" w:lastRowLastColumn="0"/>
+            <w:tcW w:w="1289" w:type="dxa"/>
+            <w:tcMar/>
+          </w:tcPr>
+          <w:p w14:noSpellErr="1">
+            <w:pPr>
+              <w:pStyle w:val="Normal"/>
+              <w:jc w:val="center"/>
+              <w:rPr>
+                <w:rFonts w:ascii="Calibri Light" w:hAnsi="Calibri Light" w:eastAsia="Calibri Light" w:cs="Calibri Light"/>
+                <w:b w:val="0"/>
+                <w:bCs w:val="0"/>
+                <w:sz w:val="20"/>
+                <w:szCs w:val="20"/>
+              </w:rPr>
+            </w:pPr>
+            <w:r>
+              <w:rPr>
+                <w:rFonts w:ascii="Calibri Light" w:hAnsi="Calibri Light" w:eastAsia="Calibri Light" w:cs="Calibri Light"/>
+                <w:b w:val="0"/>
+                <w:bCs w:val="0"/>
+                <w:sz w:val="20"/>
+                <w:szCs w:val="20"/>
+              </w:rPr>
+              <w:t>Descripci</w:t>
+            </w:r>
+            <w:r>
+              <w:rPr>
+                <w:rFonts w:ascii="Calibri Light" w:hAnsi="Calibri Light" w:eastAsia="Calibri Light" w:cs="Calibri Light"/>
+                <w:b w:val="0"/>
+                <w:bCs w:val="0"/>
+                <w:sz w:val="20"/>
+                <w:szCs w:val="20"/>
+              </w:rPr>
+              <w:t>ó</w:t>
+            </w:r>
+            <w:r>
+              <w:rPr>
+                <w:rFonts w:ascii="Calibri Light" w:hAnsi="Calibri Light" w:eastAsia="Calibri Light" w:cs="Calibri Light"/>
+                <w:b w:val="0"/>
+                <w:bCs w:val="0"/>
+                <w:sz w:val="20"/>
+                <w:szCs w:val="20"/>
+              </w:rPr>
+              <w:t>n</w:t>
+            </w:r>
+          </w:p>
+        </w:tc>
+      </w:tr>
+      <w:tr>
+        <w:tc>
+          <w:tcPr>
+            <w:cnfStyle w:val="001000000000" w:firstRow="0" w:lastRow="0" w:firstColumn="1" w:lastColumn="0" w:oddVBand="0" w:evenVBand="0" w:oddHBand="0" w:evenHBand="0" w:firstRowFirstColumn="0" w:firstRowLastColumn="0" w:lastRowFirstColumn="0" w:lastRowLastColumn="0"/>
+            <w:tcW w:w="1289" w:type="dxa"/>
+            <w:tcMar/>
+          </w:tcPr>
+          <w:p>
+            <w:pPr>
+              <w:pStyle w:val="Normal"/>
+              <w:rPr>
+                <w:rFonts w:ascii="Calibri Light" w:hAnsi="Calibri Light" w:eastAsia="Calibri Light" w:cs="Calibri Light"/>
+                <w:b w:val="0"/>
+                <w:bCs w:val="0"/>
+                <w:sz w:val="20"/>
+                <w:szCs w:val="20"/>
+              </w:rPr>
+            </w:pPr>
+            <w:proofErr w:type="spellStart"/>
+            <w:r>
+              <w:rPr>
+                <w:rFonts w:ascii="Calibri Light" w:hAnsi="Calibri Light" w:eastAsia="Calibri Light" w:cs="Calibri Light"/>
+                <w:b w:val="0"/>
+                <w:bCs w:val="0"/>
+                <w:sz w:val="20"/>
+                <w:szCs w:val="20"/>
+              </w:rPr>
+              <w:t>Phylum</w:t>
+            </w:r>
+            <w:proofErr w:type="spellEnd"/>
+          </w:p>
+        </w:tc>
+        <w:tc>
+          <w:tcPr>
+            <w:cnfStyle w:val="000000000000" w:firstRow="0" w:lastRow="0" w:firstColumn="0" w:lastColumn="0" w:oddVBand="0" w:evenVBand="0" w:oddHBand="0" w:evenHBand="0" w:firstRowFirstColumn="0" w:firstRowLastColumn="0" w:lastRowFirstColumn="0" w:lastRowLastColumn="0"/>
+            <w:tcW w:w="1289" w:type="dxa"/>
+            <w:tcMar/>
+          </w:tcPr>
+          <w:p>
+            <w:pPr>
+              <w:pStyle w:val="Normal"/>
+              <w:rPr>
+                <w:rFonts w:ascii="Calibri Light" w:hAnsi="Calibri Light" w:eastAsia="Calibri Light" w:cs="Calibri Light"/>
+                <w:b w:val="0"/>
+                <w:bCs w:val="0"/>
+                <w:sz w:val="20"/>
+                <w:szCs w:val="20"/>
+              </w:rPr>
+            </w:pPr>
+            <w:proofErr w:type="spellStart"/>
+            <w:r>
+              <w:rPr>
+                <w:rFonts w:ascii="Calibri Light" w:hAnsi="Calibri Light" w:eastAsia="Calibri Light" w:cs="Calibri Light"/>
+                <w:b w:val="0"/>
+                <w:bCs w:val="0"/>
+                <w:sz w:val="20"/>
+                <w:szCs w:val="20"/>
+              </w:rPr>
+              <w:t>V</w:t>
+            </w:r>
+            <w:r>
+              <w:rPr>
+                <w:rFonts w:ascii="Calibri Light" w:hAnsi="Calibri Light" w:eastAsia="Calibri Light" w:cs="Calibri Light"/>
+                <w:b w:val="0"/>
+                <w:bCs w:val="0"/>
+                <w:sz w:val="20"/>
+                <w:szCs w:val="20"/>
+              </w:rPr>
+              <w:t>archar</w:t>
+            </w:r>
+            <w:proofErr w:type="spellEnd"/>
+            <w:r>
+              <w:rPr>
+                <w:rFonts w:ascii="Calibri Light" w:hAnsi="Calibri Light" w:eastAsia="Calibri Light" w:cs="Calibri Light"/>
+                <w:b w:val="0"/>
+                <w:bCs w:val="0"/>
+                <w:sz w:val="20"/>
+                <w:szCs w:val="20"/>
+              </w:rPr>
+              <w:t>(20)</w:t>
+            </w:r>
+          </w:p>
+        </w:tc>
+        <w:tc>
+          <w:tcPr>
+            <w:cnfStyle w:val="000000000000" w:firstRow="0" w:lastRow="0" w:firstColumn="0" w:lastColumn="0" w:oddVBand="0" w:evenVBand="0" w:oddHBand="0" w:evenHBand="0" w:firstRowFirstColumn="0" w:firstRowLastColumn="0" w:lastRowFirstColumn="0" w:lastRowLastColumn="0"/>
+            <w:tcW w:w="1289" w:type="dxa"/>
+            <w:tcMar/>
+          </w:tcPr>
+          <w:p w14:noSpellErr="1">
+            <w:pPr>
+              <w:pStyle w:val="Normal"/>
+              <w:rPr>
+                <w:rFonts w:ascii="Calibri Light" w:hAnsi="Calibri Light" w:eastAsia="Calibri Light" w:cs="Calibri Light"/>
+                <w:b w:val="0"/>
+                <w:bCs w:val="0"/>
+                <w:sz w:val="20"/>
+                <w:szCs w:val="20"/>
+              </w:rPr>
+            </w:pPr>
+            <w:r>
+              <w:rPr>
+                <w:rFonts w:ascii="Calibri Light" w:hAnsi="Calibri Light" w:eastAsia="Calibri Light" w:cs="Calibri Light"/>
+                <w:b w:val="0"/>
+                <w:bCs w:val="0"/>
+                <w:sz w:val="20"/>
+                <w:szCs w:val="20"/>
+              </w:rPr>
+              <w:t>Filo</w:t>
+            </w:r>
+          </w:p>
+        </w:tc>
+        <w:tc>
+          <w:tcPr>
+            <w:cnfStyle w:val="000000000000" w:firstRow="0" w:lastRow="0" w:firstColumn="0" w:lastColumn="0" w:oddVBand="0" w:evenVBand="0" w:oddHBand="0" w:evenHBand="0" w:firstRowFirstColumn="0" w:firstRowLastColumn="0" w:lastRowFirstColumn="0" w:lastRowLastColumn="0"/>
+            <w:tcW w:w="1289" w:type="dxa"/>
+            <w:tcMar/>
+          </w:tcPr>
+          <w:p>
+            <w:pPr>
+              <w:pStyle w:val="Normal"/>
+              <w:rPr>
+                <w:rFonts w:ascii="Calibri Light" w:hAnsi="Calibri Light" w:eastAsia="Calibri Light" w:cs="Calibri Light"/>
+                <w:b w:val="0"/>
+                <w:bCs w:val="0"/>
+                <w:sz w:val="20"/>
+                <w:szCs w:val="20"/>
+              </w:rPr>
+            </w:pPr>
+          </w:p>
+        </w:tc>
+        <w:tc>
+          <w:tcPr>
+            <w:cnfStyle w:val="000000000000" w:firstRow="0" w:lastRow="0" w:firstColumn="0" w:lastColumn="0" w:oddVBand="0" w:evenVBand="0" w:oddHBand="0" w:evenHBand="0" w:firstRowFirstColumn="0" w:firstRowLastColumn="0" w:lastRowFirstColumn="0" w:lastRowLastColumn="0"/>
+            <w:tcW w:w="1289" w:type="dxa"/>
+            <w:tcMar/>
+          </w:tcPr>
+          <w:p>
+            <w:pPr>
+              <w:pStyle w:val="Normal"/>
+              <w:rPr>
+                <w:rFonts w:ascii="Calibri Light" w:hAnsi="Calibri Light" w:eastAsia="Calibri Light" w:cs="Calibri Light"/>
+                <w:b w:val="0"/>
+                <w:bCs w:val="0"/>
+                <w:sz w:val="20"/>
+                <w:szCs w:val="20"/>
+              </w:rPr>
+            </w:pPr>
+          </w:p>
+        </w:tc>
+        <w:tc>
+          <w:tcPr>
+            <w:cnfStyle w:val="000000000000" w:firstRow="0" w:lastRow="0" w:firstColumn="0" w:lastColumn="0" w:oddVBand="0" w:evenVBand="0" w:oddHBand="0" w:evenHBand="0" w:firstRowFirstColumn="0" w:firstRowLastColumn="0" w:lastRowFirstColumn="0" w:lastRowLastColumn="0"/>
+            <w:tcW w:w="1289" w:type="dxa"/>
+            <w:tcMar/>
+          </w:tcPr>
+          <w:p w14:noSpellErr="1">
+            <w:pPr>
+              <w:pStyle w:val="Normal"/>
+              <w:rPr>
+                <w:rFonts w:ascii="Calibri Light" w:hAnsi="Calibri Light" w:eastAsia="Calibri Light" w:cs="Calibri Light"/>
+                <w:b w:val="0"/>
+                <w:bCs w:val="0"/>
+                <w:sz w:val="20"/>
+                <w:szCs w:val="20"/>
+              </w:rPr>
+            </w:pPr>
+            <w:r>
+              <w:rPr>
+                <w:rFonts w:ascii="Calibri Light" w:hAnsi="Calibri Light" w:eastAsia="Calibri Light" w:cs="Calibri Light"/>
+                <w:b w:val="0"/>
+                <w:bCs w:val="0"/>
+                <w:sz w:val="20"/>
+                <w:szCs w:val="20"/>
+              </w:rPr>
+              <w:t>No</w:t>
+            </w:r>
+          </w:p>
+        </w:tc>
+        <w:tc>
+          <w:tcPr>
+            <w:cnfStyle w:val="000000000000" w:firstRow="0" w:lastRow="0" w:firstColumn="0" w:lastColumn="0" w:oddVBand="0" w:evenVBand="0" w:oddHBand="0" w:evenHBand="0" w:firstRowFirstColumn="0" w:firstRowLastColumn="0" w:lastRowFirstColumn="0" w:lastRowLastColumn="0"/>
+            <w:tcW w:w="1289" w:type="dxa"/>
+            <w:tcMar/>
+          </w:tcPr>
+          <w:p>
+            <w:pPr>
+              <w:pStyle w:val="Normal"/>
+              <w:rPr>
+                <w:rFonts w:ascii="Calibri Light" w:hAnsi="Calibri Light" w:eastAsia="Calibri Light" w:cs="Calibri Light"/>
+                <w:b w:val="0"/>
+                <w:bCs w:val="0"/>
+                <w:sz w:val="20"/>
+                <w:szCs w:val="20"/>
+              </w:rPr>
+            </w:pPr>
+          </w:p>
+        </w:tc>
+      </w:tr>
+      <w:tr>
+        <w:tc>
+          <w:tcPr>
+            <w:cnfStyle w:val="001000000000" w:firstRow="0" w:lastRow="0" w:firstColumn="1" w:lastColumn="0" w:oddVBand="0" w:evenVBand="0" w:oddHBand="0" w:evenHBand="0" w:firstRowFirstColumn="0" w:firstRowLastColumn="0" w:lastRowFirstColumn="0" w:lastRowLastColumn="0"/>
+            <w:tcW w:w="1289" w:type="dxa"/>
+            <w:tcMar/>
+          </w:tcPr>
+          <w:p>
+            <w:pPr>
+              <w:pStyle w:val="Normal"/>
+              <w:rPr>
+                <w:rFonts w:ascii="Calibri Light" w:hAnsi="Calibri Light" w:eastAsia="Calibri Light" w:cs="Calibri Light"/>
+                <w:b w:val="0"/>
+                <w:bCs w:val="0"/>
+                <w:sz w:val="20"/>
+                <w:szCs w:val="20"/>
+              </w:rPr>
+            </w:pPr>
+            <w:proofErr w:type="spellStart"/>
+            <w:r>
+              <w:rPr>
+                <w:rFonts w:ascii="Calibri Light" w:hAnsi="Calibri Light" w:eastAsia="Calibri Light" w:cs="Calibri Light"/>
+                <w:b w:val="0"/>
+                <w:bCs w:val="0"/>
+                <w:sz w:val="20"/>
+                <w:szCs w:val="20"/>
+              </w:rPr>
+              <w:t>R</w:t>
+            </w:r>
+            <w:r>
+              <w:rPr>
+                <w:rFonts w:ascii="Calibri Light" w:hAnsi="Calibri Light" w:eastAsia="Calibri Light" w:cs="Calibri Light"/>
+                <w:b w:val="0"/>
+                <w:bCs w:val="0"/>
+                <w:sz w:val="20"/>
+                <w:szCs w:val="20"/>
+              </w:rPr>
+              <w:t>ef</w:t>
+            </w:r>
+            <w:proofErr w:type="spellEnd"/>
+            <w:r>
+              <w:rPr>
+                <w:rFonts w:ascii="Calibri Light" w:hAnsi="Calibri Light" w:eastAsia="Calibri Light" w:cs="Calibri Light"/>
+                <w:b w:val="0"/>
+                <w:bCs w:val="0"/>
+                <w:sz w:val="20"/>
+                <w:szCs w:val="20"/>
+              </w:rPr>
+              <w:t xml:space="preserve"> animalia</w:t>
+            </w:r>
+          </w:p>
+        </w:tc>
+        <w:tc>
+          <w:tcPr>
+            <w:cnfStyle w:val="000000000000" w:firstRow="0" w:lastRow="0" w:firstColumn="0" w:lastColumn="0" w:oddVBand="0" w:evenVBand="0" w:oddHBand="0" w:evenHBand="0" w:firstRowFirstColumn="0" w:firstRowLastColumn="0" w:lastRowFirstColumn="0" w:lastRowLastColumn="0"/>
+            <w:tcW w:w="1289" w:type="dxa"/>
+            <w:tcMar/>
+          </w:tcPr>
+          <w:p>
+            <w:pPr>
+              <w:pStyle w:val="Normal"/>
+              <w:rPr>
+                <w:rFonts w:ascii="Calibri Light" w:hAnsi="Calibri Light" w:eastAsia="Calibri Light" w:cs="Calibri Light"/>
+                <w:b w:val="0"/>
+                <w:bCs w:val="0"/>
+                <w:sz w:val="20"/>
+                <w:szCs w:val="20"/>
+              </w:rPr>
+            </w:pPr>
+            <w:proofErr w:type="spellStart"/>
+            <w:r>
+              <w:rPr>
+                <w:rFonts w:ascii="Calibri Light" w:hAnsi="Calibri Light" w:eastAsia="Calibri Light" w:cs="Calibri Light"/>
+                <w:b w:val="0"/>
+                <w:bCs w:val="0"/>
+                <w:sz w:val="20"/>
+                <w:szCs w:val="20"/>
+              </w:rPr>
+              <w:t>Varchar</w:t>
+            </w:r>
+            <w:proofErr w:type="spellEnd"/>
+            <w:r>
+              <w:rPr>
+                <w:rFonts w:ascii="Calibri Light" w:hAnsi="Calibri Light" w:eastAsia="Calibri Light" w:cs="Calibri Light"/>
+                <w:b w:val="0"/>
+                <w:bCs w:val="0"/>
+                <w:sz w:val="20"/>
+                <w:szCs w:val="20"/>
+              </w:rPr>
+              <w:t>(20</w:t>
+            </w:r>
+            <w:r>
+              <w:rPr>
+                <w:rFonts w:ascii="Calibri Light" w:hAnsi="Calibri Light" w:eastAsia="Calibri Light" w:cs="Calibri Light"/>
+                <w:b w:val="0"/>
+                <w:bCs w:val="0"/>
+                <w:sz w:val="20"/>
+                <w:szCs w:val="20"/>
+              </w:rPr>
+              <w:t>)</w:t>
+            </w:r>
+          </w:p>
+        </w:tc>
+        <w:tc>
+          <w:tcPr>
+            <w:cnfStyle w:val="000000000000" w:firstRow="0" w:lastRow="0" w:firstColumn="0" w:lastColumn="0" w:oddVBand="0" w:evenVBand="0" w:oddHBand="0" w:evenHBand="0" w:firstRowFirstColumn="0" w:firstRowLastColumn="0" w:lastRowFirstColumn="0" w:lastRowLastColumn="0"/>
+            <w:tcW w:w="1289" w:type="dxa"/>
+            <w:tcMar/>
+          </w:tcPr>
+          <w:p w14:noSpellErr="1">
+            <w:pPr>
+              <w:pStyle w:val="Normal"/>
+              <w:rPr>
+                <w:rFonts w:ascii="Calibri Light" w:hAnsi="Calibri Light" w:eastAsia="Calibri Light" w:cs="Calibri Light"/>
+                <w:b w:val="0"/>
+                <w:bCs w:val="0"/>
+                <w:sz w:val="20"/>
+                <w:szCs w:val="20"/>
+              </w:rPr>
+            </w:pPr>
+            <w:r>
+              <w:rPr>
+                <w:rFonts w:ascii="Calibri Light" w:hAnsi="Calibri Light" w:eastAsia="Calibri Light" w:cs="Calibri Light"/>
+                <w:b w:val="0"/>
+                <w:bCs w:val="0"/>
+                <w:sz w:val="20"/>
+                <w:szCs w:val="20"/>
+              </w:rPr>
+              <w:t>Referencia a animalia</w:t>
+            </w:r>
+          </w:p>
+        </w:tc>
+        <w:tc>
+          <w:tcPr>
+            <w:cnfStyle w:val="000000000000" w:firstRow="0" w:lastRow="0" w:firstColumn="0" w:lastColumn="0" w:oddVBand="0" w:evenVBand="0" w:oddHBand="0" w:evenHBand="0" w:firstRowFirstColumn="0" w:firstRowLastColumn="0" w:lastRowFirstColumn="0" w:lastRowLastColumn="0"/>
+            <w:tcW w:w="1289" w:type="dxa"/>
+            <w:tcMar/>
+          </w:tcPr>
+          <w:p>
+            <w:pPr>
+              <w:pStyle w:val="Normal"/>
+              <w:rPr>
+                <w:rFonts w:ascii="Calibri Light" w:hAnsi="Calibri Light" w:eastAsia="Calibri Light" w:cs="Calibri Light"/>
+                <w:b w:val="0"/>
+                <w:bCs w:val="0"/>
+                <w:sz w:val="20"/>
+                <w:szCs w:val="20"/>
+              </w:rPr>
+            </w:pPr>
+          </w:p>
+        </w:tc>
+        <w:tc>
+          <w:tcPr>
+            <w:cnfStyle w:val="000000000000" w:firstRow="0" w:lastRow="0" w:firstColumn="0" w:lastColumn="0" w:oddVBand="0" w:evenVBand="0" w:oddHBand="0" w:evenHBand="0" w:firstRowFirstColumn="0" w:firstRowLastColumn="0" w:lastRowFirstColumn="0" w:lastRowLastColumn="0"/>
+            <w:tcW w:w="1289" w:type="dxa"/>
+            <w:tcMar/>
+          </w:tcPr>
+          <w:p>
+            <w:pPr>
+              <w:pStyle w:val="Normal"/>
+              <w:rPr>
+                <w:rFonts w:ascii="Calibri Light" w:hAnsi="Calibri Light" w:eastAsia="Calibri Light" w:cs="Calibri Light"/>
+                <w:b w:val="0"/>
+                <w:bCs w:val="0"/>
+                <w:sz w:val="20"/>
+                <w:szCs w:val="20"/>
+              </w:rPr>
+            </w:pPr>
+          </w:p>
+        </w:tc>
+        <w:tc>
+          <w:tcPr>
+            <w:cnfStyle w:val="000000000000" w:firstRow="0" w:lastRow="0" w:firstColumn="0" w:lastColumn="0" w:oddVBand="0" w:evenVBand="0" w:oddHBand="0" w:evenHBand="0" w:firstRowFirstColumn="0" w:firstRowLastColumn="0" w:lastRowFirstColumn="0" w:lastRowLastColumn="0"/>
+            <w:tcW w:w="1289" w:type="dxa"/>
+            <w:tcMar/>
+          </w:tcPr>
+          <w:p w14:noSpellErr="1">
+            <w:pPr>
+              <w:pStyle w:val="Normal"/>
+              <w:rPr>
+                <w:rFonts w:ascii="Calibri Light" w:hAnsi="Calibri Light" w:eastAsia="Calibri Light" w:cs="Calibri Light"/>
+                <w:b w:val="0"/>
+                <w:bCs w:val="0"/>
+                <w:sz w:val="20"/>
+                <w:szCs w:val="20"/>
+              </w:rPr>
+            </w:pPr>
+            <w:r>
+              <w:rPr>
+                <w:rFonts w:ascii="Calibri Light" w:hAnsi="Calibri Light" w:eastAsia="Calibri Light" w:cs="Calibri Light"/>
+                <w:b w:val="0"/>
+                <w:bCs w:val="0"/>
+                <w:sz w:val="20"/>
+                <w:szCs w:val="20"/>
+              </w:rPr>
+              <w:t>No</w:t>
+            </w:r>
+          </w:p>
+        </w:tc>
+        <w:tc>
+          <w:tcPr>
+            <w:cnfStyle w:val="000000000000" w:firstRow="0" w:lastRow="0" w:firstColumn="0" w:lastColumn="0" w:oddVBand="0" w:evenVBand="0" w:oddHBand="0" w:evenHBand="0" w:firstRowFirstColumn="0" w:firstRowLastColumn="0" w:lastRowFirstColumn="0" w:lastRowLastColumn="0"/>
+            <w:tcW w:w="1289" w:type="dxa"/>
+            <w:tcMar/>
+          </w:tcPr>
+          <w:p>
+            <w:pPr>
+              <w:pStyle w:val="Normal"/>
+              <w:rPr>
+                <w:rFonts w:ascii="Calibri Light" w:hAnsi="Calibri Light" w:eastAsia="Calibri Light" w:cs="Calibri Light"/>
+                <w:b w:val="0"/>
+                <w:bCs w:val="0"/>
+                <w:sz w:val="20"/>
+                <w:szCs w:val="20"/>
+              </w:rPr>
+            </w:pPr>
+          </w:p>
+        </w:tc>
+      </w:tr>
+    </w:tbl>
+    <w:p>
+      <w:pPr>
+        <w:pStyle w:val="Normal"/>
+        <w:rPr>
+          <w:sz w:val="20"/>
+          <w:szCs w:val="20"/>
+        </w:rPr>
+      </w:pPr>
+    </w:p>
+    <w:tbl>
+      <w:tblPr>
+        <w:tblStyle w:val="GridTable1Light-Accent1"/>
+        <w:tblW w:w="0" w:type="auto"/>
+        <w:tblInd w:w="0" w:type="dxa"/>
+        <w:tblLook w:val="04A0" w:firstRow="1" w:lastRow="0" w:firstColumn="1" w:lastColumn="0" w:noHBand="0" w:noVBand="1"/>
+      </w:tblPr>
+      <w:tblGrid>
+        <w:gridCol w:w="1289"/>
+        <w:gridCol w:w="1289"/>
+        <w:gridCol w:w="1289"/>
+        <w:gridCol w:w="1289"/>
+        <w:gridCol w:w="1289"/>
+        <w:gridCol w:w="1289"/>
+        <w:gridCol w:w="1289"/>
+      </w:tblGrid>
+      <w:tr>
+        <w:tc>
+          <w:tcPr>
+            <w:cnfStyle w:val="001000000000" w:firstRow="0" w:lastRow="0" w:firstColumn="1" w:lastColumn="0" w:oddVBand="0" w:evenVBand="0" w:oddHBand="0" w:evenHBand="0" w:firstRowFirstColumn="0" w:firstRowLastColumn="0" w:lastRowFirstColumn="0" w:lastRowLastColumn="0"/>
+            <w:tcW w:w="1289" w:type="dxa"/>
+            <w:tcMar/>
+          </w:tcPr>
+          <w:p w14:noSpellErr="1">
+            <w:pPr>
+              <w:pStyle w:val="Normal"/>
+              <w:jc w:val="center"/>
+              <w:rPr>
+                <w:rFonts w:ascii="Calibri Light" w:hAnsi="Calibri Light" w:eastAsia="Calibri Light" w:cs="Calibri Light"/>
+                <w:b w:val="0"/>
+                <w:bCs w:val="0"/>
+                <w:sz w:val="20"/>
+                <w:szCs w:val="20"/>
+              </w:rPr>
+            </w:pPr>
+            <w:r>
+              <w:rPr>
+                <w:rFonts w:ascii="Calibri Light" w:hAnsi="Calibri Light" w:eastAsia="Calibri Light" w:cs="Calibri Light"/>
+                <w:b w:val="0"/>
+                <w:bCs w:val="0"/>
+                <w:sz w:val="20"/>
+                <w:szCs w:val="20"/>
+              </w:rPr>
+              <w:t>Nombre de la columna</w:t>
+            </w:r>
+          </w:p>
+        </w:tc>
+        <w:tc>
+          <w:tcPr>
+            <w:cnfStyle w:val="000000000000" w:firstRow="0" w:lastRow="0" w:firstColumn="0" w:lastColumn="0" w:oddVBand="0" w:evenVBand="0" w:oddHBand="0" w:evenHBand="0" w:firstRowFirstColumn="0" w:firstRowLastColumn="0" w:lastRowFirstColumn="0" w:lastRowLastColumn="0"/>
+            <w:tcW w:w="1289" w:type="dxa"/>
+            <w:tcMar/>
+          </w:tcPr>
+          <w:p w14:noSpellErr="1">
+            <w:pPr>
+              <w:pStyle w:val="Normal"/>
+              <w:jc w:val="center"/>
+              <w:rPr>
+                <w:rFonts w:ascii="Calibri Light" w:hAnsi="Calibri Light" w:eastAsia="Calibri Light" w:cs="Calibri Light"/>
+                <w:b w:val="0"/>
+                <w:bCs w:val="0"/>
+                <w:sz w:val="20"/>
+                <w:szCs w:val="20"/>
+              </w:rPr>
+            </w:pPr>
+            <w:r>
+              <w:rPr>
+                <w:rFonts w:ascii="Calibri Light" w:hAnsi="Calibri Light" w:eastAsia="Calibri Light" w:cs="Calibri Light"/>
+                <w:b w:val="0"/>
+                <w:bCs w:val="0"/>
+                <w:sz w:val="20"/>
+                <w:szCs w:val="20"/>
+              </w:rPr>
+              <w:t>Tipo</w:t>
+            </w:r>
+          </w:p>
+        </w:tc>
+        <w:tc>
+          <w:tcPr>
+            <w:cnfStyle w:val="000000000000" w:firstRow="0" w:lastRow="0" w:firstColumn="0" w:lastColumn="0" w:oddVBand="0" w:evenVBand="0" w:oddHBand="0" w:evenHBand="0" w:firstRowFirstColumn="0" w:firstRowLastColumn="0" w:lastRowFirstColumn="0" w:lastRowLastColumn="0"/>
+            <w:tcW w:w="1289" w:type="dxa"/>
+            <w:tcMar/>
+          </w:tcPr>
+          <w:p w14:noSpellErr="1">
+            <w:pPr>
+              <w:pStyle w:val="Normal"/>
+              <w:jc w:val="center"/>
+              <w:rPr>
+                <w:rFonts w:ascii="Calibri Light" w:hAnsi="Calibri Light" w:eastAsia="Calibri Light" w:cs="Calibri Light"/>
+                <w:b w:val="0"/>
+                <w:bCs w:val="0"/>
+                <w:sz w:val="20"/>
+                <w:szCs w:val="20"/>
+              </w:rPr>
+            </w:pPr>
+            <w:r>
+              <w:rPr>
+                <w:rFonts w:ascii="Calibri Light" w:hAnsi="Calibri Light" w:eastAsia="Calibri Light" w:cs="Calibri Light"/>
+                <w:b w:val="0"/>
+                <w:bCs w:val="0"/>
+                <w:sz w:val="20"/>
+                <w:szCs w:val="20"/>
+              </w:rPr>
+              <w:t>Nombre</w:t>
+            </w:r>
+          </w:p>
+          <w:p w14:noSpellErr="1">
+            <w:pPr>
+              <w:pStyle w:val="Normal"/>
+              <w:jc w:val="center"/>
+              <w:rPr>
+                <w:rFonts w:ascii="Calibri Light" w:hAnsi="Calibri Light" w:eastAsia="Calibri Light" w:cs="Calibri Light"/>
+                <w:b w:val="0"/>
+                <w:bCs w:val="0"/>
+                <w:sz w:val="20"/>
+                <w:szCs w:val="20"/>
+              </w:rPr>
+            </w:pPr>
+            <w:r>
+              <w:rPr>
+                <w:rFonts w:ascii="Calibri Light" w:hAnsi="Calibri Light" w:eastAsia="Calibri Light" w:cs="Calibri Light"/>
+                <w:b w:val="0"/>
+                <w:bCs w:val="0"/>
+                <w:sz w:val="20"/>
+                <w:szCs w:val="20"/>
+              </w:rPr>
+              <w:t>descriptivo</w:t>
+            </w:r>
+          </w:p>
+        </w:tc>
+        <w:tc>
+          <w:tcPr>
+            <w:cnfStyle w:val="000000000000" w:firstRow="0" w:lastRow="0" w:firstColumn="0" w:lastColumn="0" w:oddVBand="0" w:evenVBand="0" w:oddHBand="0" w:evenHBand="0" w:firstRowFirstColumn="0" w:firstRowLastColumn="0" w:lastRowFirstColumn="0" w:lastRowLastColumn="0"/>
+            <w:tcW w:w="1289" w:type="dxa"/>
+            <w:tcMar/>
+          </w:tcPr>
+          <w:p w14:noSpellErr="1">
+            <w:pPr>
+              <w:pStyle w:val="Normal"/>
+              <w:jc w:val="center"/>
+              <w:rPr>
+                <w:rFonts w:ascii="Calibri Light" w:hAnsi="Calibri Light" w:eastAsia="Calibri Light" w:cs="Calibri Light"/>
+                <w:b w:val="0"/>
+                <w:bCs w:val="0"/>
+                <w:sz w:val="20"/>
+                <w:szCs w:val="20"/>
+              </w:rPr>
+            </w:pPr>
+            <w:r>
+              <w:rPr>
+                <w:rFonts w:ascii="Calibri Light" w:hAnsi="Calibri Light" w:eastAsia="Calibri Light" w:cs="Calibri Light"/>
+                <w:b w:val="0"/>
+                <w:bCs w:val="0"/>
+                <w:sz w:val="20"/>
+                <w:szCs w:val="20"/>
+              </w:rPr>
+              <w:t>Rangos validos de valores</w:t>
+            </w:r>
+          </w:p>
+        </w:tc>
+        <w:tc>
+          <w:tcPr>
+            <w:cnfStyle w:val="000000000000" w:firstRow="0" w:lastRow="0" w:firstColumn="0" w:lastColumn="0" w:oddVBand="0" w:evenVBand="0" w:oddHBand="0" w:evenHBand="0" w:firstRowFirstColumn="0" w:firstRowLastColumn="0" w:lastRowFirstColumn="0" w:lastRowLastColumn="0"/>
+            <w:tcW w:w="1289" w:type="dxa"/>
+            <w:tcMar/>
+          </w:tcPr>
+          <w:p w14:noSpellErr="1">
+            <w:pPr>
+              <w:pStyle w:val="Normal"/>
+              <w:jc w:val="center"/>
+              <w:rPr>
+                <w:rFonts w:ascii="Calibri Light" w:hAnsi="Calibri Light" w:eastAsia="Calibri Light" w:cs="Calibri Light"/>
+                <w:b w:val="0"/>
+                <w:bCs w:val="0"/>
+                <w:sz w:val="20"/>
+                <w:szCs w:val="20"/>
+              </w:rPr>
+            </w:pPr>
+            <w:r>
+              <w:rPr>
+                <w:rFonts w:ascii="Calibri Light" w:hAnsi="Calibri Light" w:eastAsia="Calibri Light" w:cs="Calibri Light"/>
+                <w:b w:val="0"/>
+                <w:bCs w:val="0"/>
+                <w:sz w:val="20"/>
+                <w:szCs w:val="20"/>
+              </w:rPr>
+              <w:t xml:space="preserve">Columnas del </w:t>
+            </w:r>
+            <w:r>
+              <w:rPr>
+                <w:rFonts w:ascii="Calibri Light" w:hAnsi="Calibri Light" w:eastAsia="Calibri Light" w:cs="Calibri Light"/>
+                <w:b w:val="0"/>
+                <w:bCs w:val="0"/>
+                <w:sz w:val="20"/>
+                <w:szCs w:val="20"/>
+              </w:rPr>
+              <w:t>í</w:t>
+            </w:r>
+            <w:r>
+              <w:rPr>
+                <w:rFonts w:ascii="Calibri Light" w:hAnsi="Calibri Light" w:eastAsia="Calibri Light" w:cs="Calibri Light"/>
+                <w:b w:val="0"/>
+                <w:bCs w:val="0"/>
+                <w:sz w:val="20"/>
+                <w:szCs w:val="20"/>
+              </w:rPr>
+              <w:t>ndice</w:t>
+            </w:r>
+            <w:r>
+              <w:rPr>
+                <w:rFonts w:ascii="Calibri Light" w:hAnsi="Calibri Light" w:eastAsia="Calibri Light" w:cs="Calibri Light"/>
+                <w:b w:val="0"/>
+                <w:bCs w:val="0"/>
+                <w:sz w:val="20"/>
+                <w:szCs w:val="20"/>
+              </w:rPr>
+              <w:t xml:space="preserve"> </w:t>
+            </w:r>
+          </w:p>
+        </w:tc>
+        <w:tc>
+          <w:tcPr>
+            <w:cnfStyle w:val="000000000000" w:firstRow="0" w:lastRow="0" w:firstColumn="0" w:lastColumn="0" w:oddVBand="0" w:evenVBand="0" w:oddHBand="0" w:evenHBand="0" w:firstRowFirstColumn="0" w:firstRowLastColumn="0" w:lastRowFirstColumn="0" w:lastRowLastColumn="0"/>
+            <w:tcW w:w="1289" w:type="dxa"/>
+            <w:tcMar/>
+          </w:tcPr>
+          <w:p w14:noSpellErr="1">
+            <w:pPr>
+              <w:pStyle w:val="Normal"/>
+              <w:jc w:val="center"/>
+              <w:rPr>
+                <w:rFonts w:ascii="Calibri Light" w:hAnsi="Calibri Light" w:eastAsia="Calibri Light" w:cs="Calibri Light"/>
+                <w:b w:val="0"/>
+                <w:bCs w:val="0"/>
+                <w:sz w:val="20"/>
+                <w:szCs w:val="20"/>
+              </w:rPr>
+            </w:pPr>
+            <w:r>
+              <w:rPr>
+                <w:rFonts w:ascii="Calibri Light" w:hAnsi="Calibri Light" w:eastAsia="Calibri Light" w:cs="Calibri Light"/>
+                <w:b w:val="0"/>
+                <w:bCs w:val="0"/>
+                <w:sz w:val="20"/>
+                <w:szCs w:val="20"/>
+              </w:rPr>
+              <w:t xml:space="preserve"> valores nulos </w:t>
+            </w:r>
+          </w:p>
+        </w:tc>
+        <w:tc>
+          <w:tcPr>
+            <w:cnfStyle w:val="000000000000" w:firstRow="0" w:lastRow="0" w:firstColumn="0" w:lastColumn="0" w:oddVBand="0" w:evenVBand="0" w:oddHBand="0" w:evenHBand="0" w:firstRowFirstColumn="0" w:firstRowLastColumn="0" w:lastRowFirstColumn="0" w:lastRowLastColumn="0"/>
+            <w:tcW w:w="1289" w:type="dxa"/>
+            <w:tcMar/>
+          </w:tcPr>
+          <w:p w14:noSpellErr="1">
+            <w:pPr>
+              <w:pStyle w:val="Normal"/>
+              <w:jc w:val="center"/>
+              <w:rPr>
+                <w:rFonts w:ascii="Calibri Light" w:hAnsi="Calibri Light" w:eastAsia="Calibri Light" w:cs="Calibri Light"/>
+                <w:b w:val="0"/>
+                <w:bCs w:val="0"/>
+                <w:sz w:val="20"/>
+                <w:szCs w:val="20"/>
+              </w:rPr>
+            </w:pPr>
+            <w:r>
+              <w:rPr>
+                <w:rFonts w:ascii="Calibri Light" w:hAnsi="Calibri Light" w:eastAsia="Calibri Light" w:cs="Calibri Light"/>
+                <w:b w:val="0"/>
+                <w:bCs w:val="0"/>
+                <w:sz w:val="20"/>
+                <w:szCs w:val="20"/>
+              </w:rPr>
+              <w:t>Descripci</w:t>
+            </w:r>
+            <w:r>
+              <w:rPr>
+                <w:rFonts w:ascii="Calibri Light" w:hAnsi="Calibri Light" w:eastAsia="Calibri Light" w:cs="Calibri Light"/>
+                <w:b w:val="0"/>
+                <w:bCs w:val="0"/>
+                <w:sz w:val="20"/>
+                <w:szCs w:val="20"/>
+              </w:rPr>
+              <w:t>ó</w:t>
+            </w:r>
+            <w:r>
+              <w:rPr>
+                <w:rFonts w:ascii="Calibri Light" w:hAnsi="Calibri Light" w:eastAsia="Calibri Light" w:cs="Calibri Light"/>
+                <w:b w:val="0"/>
+                <w:bCs w:val="0"/>
+                <w:sz w:val="20"/>
+                <w:szCs w:val="20"/>
+              </w:rPr>
+              <w:t>n</w:t>
+            </w:r>
+          </w:p>
+        </w:tc>
+      </w:tr>
+      <w:tr>
+        <w:tc>
+          <w:tcPr>
+            <w:cnfStyle w:val="001000000000" w:firstRow="0" w:lastRow="0" w:firstColumn="1" w:lastColumn="0" w:oddVBand="0" w:evenVBand="0" w:oddHBand="0" w:evenHBand="0" w:firstRowFirstColumn="0" w:firstRowLastColumn="0" w:lastRowFirstColumn="0" w:lastRowLastColumn="0"/>
+            <w:tcW w:w="1289" w:type="dxa"/>
+            <w:tcMar/>
+          </w:tcPr>
+          <w:p w14:noSpellErr="1">
+            <w:pPr>
+              <w:pStyle w:val="Normal"/>
+              <w:rPr>
+                <w:rFonts w:ascii="Calibri Light" w:hAnsi="Calibri Light" w:eastAsia="Calibri Light" w:cs="Calibri Light"/>
+                <w:b w:val="0"/>
+                <w:bCs w:val="0"/>
+                <w:sz w:val="20"/>
+                <w:szCs w:val="20"/>
+              </w:rPr>
+            </w:pPr>
+            <w:r>
+              <w:rPr>
+                <w:rFonts w:ascii="Calibri Light" w:hAnsi="Calibri Light" w:eastAsia="Calibri Light" w:cs="Calibri Light"/>
+                <w:b w:val="0"/>
+                <w:bCs w:val="0"/>
+                <w:sz w:val="20"/>
+                <w:szCs w:val="20"/>
+              </w:rPr>
+              <w:t>Clases</w:t>
+            </w:r>
+          </w:p>
+        </w:tc>
+        <w:tc>
+          <w:tcPr>
+            <w:cnfStyle w:val="000000000000" w:firstRow="0" w:lastRow="0" w:firstColumn="0" w:lastColumn="0" w:oddVBand="0" w:evenVBand="0" w:oddHBand="0" w:evenHBand="0" w:firstRowFirstColumn="0" w:firstRowLastColumn="0" w:lastRowFirstColumn="0" w:lastRowLastColumn="0"/>
+            <w:tcW w:w="1289" w:type="dxa"/>
+            <w:tcMar/>
+          </w:tcPr>
+          <w:p>
+            <w:pPr>
+              <w:pStyle w:val="Normal"/>
+              <w:rPr>
+                <w:rFonts w:ascii="Calibri Light" w:hAnsi="Calibri Light" w:eastAsia="Calibri Light" w:cs="Calibri Light"/>
+                <w:b w:val="0"/>
+                <w:bCs w:val="0"/>
+                <w:sz w:val="20"/>
+                <w:szCs w:val="20"/>
+              </w:rPr>
+            </w:pPr>
+            <w:proofErr w:type="spellStart"/>
+            <w:r>
+              <w:rPr>
+                <w:rFonts w:ascii="Calibri Light" w:hAnsi="Calibri Light" w:eastAsia="Calibri Light" w:cs="Calibri Light"/>
+                <w:b w:val="0"/>
+                <w:bCs w:val="0"/>
+                <w:sz w:val="20"/>
+                <w:szCs w:val="20"/>
+              </w:rPr>
+              <w:t>V</w:t>
+            </w:r>
+            <w:r>
+              <w:rPr>
+                <w:rFonts w:ascii="Calibri Light" w:hAnsi="Calibri Light" w:eastAsia="Calibri Light" w:cs="Calibri Light"/>
+                <w:b w:val="0"/>
+                <w:bCs w:val="0"/>
+                <w:sz w:val="20"/>
+                <w:szCs w:val="20"/>
+              </w:rPr>
+              <w:t>archar</w:t>
+            </w:r>
+            <w:proofErr w:type="spellEnd"/>
+            <w:r>
+              <w:rPr>
+                <w:rFonts w:ascii="Calibri Light" w:hAnsi="Calibri Light" w:eastAsia="Calibri Light" w:cs="Calibri Light"/>
+                <w:b w:val="0"/>
+                <w:bCs w:val="0"/>
+                <w:sz w:val="20"/>
+                <w:szCs w:val="20"/>
+              </w:rPr>
+              <w:t>(20)</w:t>
+            </w:r>
+          </w:p>
+        </w:tc>
+        <w:tc>
+          <w:tcPr>
+            <w:cnfStyle w:val="000000000000" w:firstRow="0" w:lastRow="0" w:firstColumn="0" w:lastColumn="0" w:oddVBand="0" w:evenVBand="0" w:oddHBand="0" w:evenHBand="0" w:firstRowFirstColumn="0" w:firstRowLastColumn="0" w:lastRowFirstColumn="0" w:lastRowLastColumn="0"/>
+            <w:tcW w:w="1289" w:type="dxa"/>
+            <w:tcMar/>
+          </w:tcPr>
+          <w:p w14:noSpellErr="1">
+            <w:pPr>
+              <w:pStyle w:val="Normal"/>
+              <w:rPr>
+                <w:rFonts w:ascii="Calibri Light" w:hAnsi="Calibri Light" w:eastAsia="Calibri Light" w:cs="Calibri Light"/>
+                <w:b w:val="0"/>
+                <w:bCs w:val="0"/>
+                <w:sz w:val="20"/>
+                <w:szCs w:val="20"/>
+              </w:rPr>
+            </w:pPr>
+            <w:r>
+              <w:rPr>
+                <w:rFonts w:ascii="Calibri Light" w:hAnsi="Calibri Light" w:eastAsia="Calibri Light" w:cs="Calibri Light"/>
+                <w:b w:val="0"/>
+                <w:bCs w:val="0"/>
+                <w:sz w:val="20"/>
+                <w:szCs w:val="20"/>
+              </w:rPr>
+              <w:t>Clases</w:t>
+            </w:r>
+          </w:p>
+        </w:tc>
+        <w:tc>
+          <w:tcPr>
+            <w:cnfStyle w:val="000000000000" w:firstRow="0" w:lastRow="0" w:firstColumn="0" w:lastColumn="0" w:oddVBand="0" w:evenVBand="0" w:oddHBand="0" w:evenHBand="0" w:firstRowFirstColumn="0" w:firstRowLastColumn="0" w:lastRowFirstColumn="0" w:lastRowLastColumn="0"/>
+            <w:tcW w:w="1289" w:type="dxa"/>
+            <w:tcMar/>
+          </w:tcPr>
+          <w:p>
+            <w:pPr>
+              <w:pStyle w:val="Normal"/>
+              <w:rPr>
+                <w:rFonts w:ascii="Calibri Light" w:hAnsi="Calibri Light" w:eastAsia="Calibri Light" w:cs="Calibri Light"/>
+                <w:b w:val="0"/>
+                <w:bCs w:val="0"/>
+                <w:sz w:val="20"/>
+                <w:szCs w:val="20"/>
+              </w:rPr>
+            </w:pPr>
+          </w:p>
+        </w:tc>
+        <w:tc>
+          <w:tcPr>
+            <w:cnfStyle w:val="000000000000" w:firstRow="0" w:lastRow="0" w:firstColumn="0" w:lastColumn="0" w:oddVBand="0" w:evenVBand="0" w:oddHBand="0" w:evenHBand="0" w:firstRowFirstColumn="0" w:firstRowLastColumn="0" w:lastRowFirstColumn="0" w:lastRowLastColumn="0"/>
+            <w:tcW w:w="1289" w:type="dxa"/>
+            <w:tcMar/>
+          </w:tcPr>
+          <w:p>
+            <w:pPr>
+              <w:pStyle w:val="Normal"/>
+              <w:rPr>
+                <w:rFonts w:ascii="Calibri Light" w:hAnsi="Calibri Light" w:eastAsia="Calibri Light" w:cs="Calibri Light"/>
+                <w:b w:val="0"/>
+                <w:bCs w:val="0"/>
+                <w:sz w:val="20"/>
+                <w:szCs w:val="20"/>
+              </w:rPr>
+            </w:pPr>
+          </w:p>
+        </w:tc>
+        <w:tc>
+          <w:tcPr>
+            <w:cnfStyle w:val="000000000000" w:firstRow="0" w:lastRow="0" w:firstColumn="0" w:lastColumn="0" w:oddVBand="0" w:evenVBand="0" w:oddHBand="0" w:evenHBand="0" w:firstRowFirstColumn="0" w:firstRowLastColumn="0" w:lastRowFirstColumn="0" w:lastRowLastColumn="0"/>
+            <w:tcW w:w="1289" w:type="dxa"/>
+            <w:tcMar/>
+          </w:tcPr>
+          <w:p w14:noSpellErr="1">
+            <w:pPr>
+              <w:pStyle w:val="Normal"/>
+              <w:rPr>
+                <w:rFonts w:ascii="Calibri Light" w:hAnsi="Calibri Light" w:eastAsia="Calibri Light" w:cs="Calibri Light"/>
+                <w:b w:val="0"/>
+                <w:bCs w:val="0"/>
+                <w:sz w:val="20"/>
+                <w:szCs w:val="20"/>
+              </w:rPr>
+            </w:pPr>
+            <w:r>
+              <w:rPr>
+                <w:rFonts w:ascii="Calibri Light" w:hAnsi="Calibri Light" w:eastAsia="Calibri Light" w:cs="Calibri Light"/>
+                <w:b w:val="0"/>
+                <w:bCs w:val="0"/>
+                <w:sz w:val="20"/>
+                <w:szCs w:val="20"/>
+              </w:rPr>
+              <w:t>No</w:t>
+            </w:r>
+          </w:p>
+        </w:tc>
+        <w:tc>
+          <w:tcPr>
+            <w:cnfStyle w:val="000000000000" w:firstRow="0" w:lastRow="0" w:firstColumn="0" w:lastColumn="0" w:oddVBand="0" w:evenVBand="0" w:oddHBand="0" w:evenHBand="0" w:firstRowFirstColumn="0" w:firstRowLastColumn="0" w:lastRowFirstColumn="0" w:lastRowLastColumn="0"/>
+            <w:tcW w:w="1289" w:type="dxa"/>
+            <w:tcMar/>
+          </w:tcPr>
+          <w:p>
+            <w:pPr>
+              <w:pStyle w:val="Normal"/>
+              <w:rPr>
+                <w:rFonts w:ascii="Calibri Light" w:hAnsi="Calibri Light" w:eastAsia="Calibri Light" w:cs="Calibri Light"/>
+                <w:b w:val="0"/>
+                <w:bCs w:val="0"/>
+                <w:sz w:val="20"/>
+                <w:szCs w:val="20"/>
+              </w:rPr>
+            </w:pPr>
+          </w:p>
+        </w:tc>
+      </w:tr>
+      <w:tr>
+        <w:tc>
+          <w:tcPr>
+            <w:cnfStyle w:val="001000000000" w:firstRow="0" w:lastRow="0" w:firstColumn="1" w:lastColumn="0" w:oddVBand="0" w:evenVBand="0" w:oddHBand="0" w:evenHBand="0" w:firstRowFirstColumn="0" w:firstRowLastColumn="0" w:lastRowFirstColumn="0" w:lastRowLastColumn="0"/>
+            <w:tcW w:w="1289" w:type="dxa"/>
+            <w:tcMar/>
+          </w:tcPr>
+          <w:p>
+            <w:pPr>
+              <w:pStyle w:val="Normal"/>
+              <w:rPr>
+                <w:rFonts w:ascii="Calibri Light" w:hAnsi="Calibri Light" w:eastAsia="Calibri Light" w:cs="Calibri Light"/>
+                <w:b w:val="0"/>
+                <w:bCs w:val="0"/>
+                <w:sz w:val="20"/>
+                <w:szCs w:val="20"/>
+              </w:rPr>
+            </w:pPr>
+            <w:proofErr w:type="spellStart"/>
+            <w:r>
+              <w:rPr>
+                <w:rFonts w:ascii="Calibri Light" w:hAnsi="Calibri Light" w:eastAsia="Calibri Light" w:cs="Calibri Light"/>
+                <w:b w:val="0"/>
+                <w:bCs w:val="0"/>
+                <w:sz w:val="20"/>
+                <w:szCs w:val="20"/>
+              </w:rPr>
+              <w:t>R</w:t>
+            </w:r>
+            <w:r>
+              <w:rPr>
+                <w:rFonts w:ascii="Calibri Light" w:hAnsi="Calibri Light" w:eastAsia="Calibri Light" w:cs="Calibri Light"/>
+                <w:b w:val="0"/>
+                <w:bCs w:val="0"/>
+                <w:sz w:val="20"/>
+                <w:szCs w:val="20"/>
+              </w:rPr>
+              <w:t>ef</w:t>
+            </w:r>
+            <w:proofErr w:type="spellEnd"/>
+            <w:r>
+              <w:rPr>
+                <w:rFonts w:ascii="Calibri Light" w:hAnsi="Calibri Light" w:eastAsia="Calibri Light" w:cs="Calibri Light"/>
+                <w:b w:val="0"/>
+                <w:bCs w:val="0"/>
+                <w:sz w:val="20"/>
+                <w:szCs w:val="20"/>
+              </w:rPr>
+              <w:t xml:space="preserve"> </w:t>
+            </w:r>
+            <w:r>
+              <w:rPr>
+                <w:rFonts w:ascii="Calibri Light" w:hAnsi="Calibri Light" w:eastAsia="Calibri Light" w:cs="Calibri Light"/>
+                <w:b w:val="0"/>
+                <w:bCs w:val="0"/>
+                <w:sz w:val="20"/>
+                <w:szCs w:val="20"/>
+              </w:rPr>
+              <w:t>filo</w:t>
+            </w:r>
+          </w:p>
+        </w:tc>
+        <w:tc>
+          <w:tcPr>
+            <w:cnfStyle w:val="000000000000" w:firstRow="0" w:lastRow="0" w:firstColumn="0" w:lastColumn="0" w:oddVBand="0" w:evenVBand="0" w:oddHBand="0" w:evenHBand="0" w:firstRowFirstColumn="0" w:firstRowLastColumn="0" w:lastRowFirstColumn="0" w:lastRowLastColumn="0"/>
+            <w:tcW w:w="1289" w:type="dxa"/>
+            <w:tcMar/>
+          </w:tcPr>
+          <w:p>
+            <w:pPr>
+              <w:pStyle w:val="Normal"/>
+              <w:rPr>
+                <w:rFonts w:ascii="Calibri Light" w:hAnsi="Calibri Light" w:eastAsia="Calibri Light" w:cs="Calibri Light"/>
+                <w:b w:val="0"/>
+                <w:bCs w:val="0"/>
+                <w:sz w:val="20"/>
+                <w:szCs w:val="20"/>
+              </w:rPr>
+            </w:pPr>
+            <w:proofErr w:type="spellStart"/>
+            <w:r>
+              <w:rPr>
+                <w:rFonts w:ascii="Calibri Light" w:hAnsi="Calibri Light" w:eastAsia="Calibri Light" w:cs="Calibri Light"/>
+                <w:b w:val="0"/>
+                <w:bCs w:val="0"/>
+                <w:sz w:val="20"/>
+                <w:szCs w:val="20"/>
+              </w:rPr>
+              <w:t>Varchar</w:t>
+            </w:r>
+            <w:proofErr w:type="spellEnd"/>
+            <w:r>
+              <w:rPr>
+                <w:rFonts w:ascii="Calibri Light" w:hAnsi="Calibri Light" w:eastAsia="Calibri Light" w:cs="Calibri Light"/>
+                <w:b w:val="0"/>
+                <w:bCs w:val="0"/>
+                <w:sz w:val="20"/>
+                <w:szCs w:val="20"/>
+              </w:rPr>
+              <w:t>(20</w:t>
+            </w:r>
+            <w:r>
+              <w:rPr>
+                <w:rFonts w:ascii="Calibri Light" w:hAnsi="Calibri Light" w:eastAsia="Calibri Light" w:cs="Calibri Light"/>
+                <w:b w:val="0"/>
+                <w:bCs w:val="0"/>
+                <w:sz w:val="20"/>
+                <w:szCs w:val="20"/>
+              </w:rPr>
+              <w:t>)</w:t>
+            </w:r>
+          </w:p>
+        </w:tc>
+        <w:tc>
+          <w:tcPr>
+            <w:cnfStyle w:val="000000000000" w:firstRow="0" w:lastRow="0" w:firstColumn="0" w:lastColumn="0" w:oddVBand="0" w:evenVBand="0" w:oddHBand="0" w:evenHBand="0" w:firstRowFirstColumn="0" w:firstRowLastColumn="0" w:lastRowFirstColumn="0" w:lastRowLastColumn="0"/>
+            <w:tcW w:w="1289" w:type="dxa"/>
+            <w:tcMar/>
+          </w:tcPr>
+          <w:p w14:noSpellErr="1">
+            <w:pPr>
+              <w:pStyle w:val="Normal"/>
+              <w:rPr>
+                <w:rFonts w:ascii="Calibri Light" w:hAnsi="Calibri Light" w:eastAsia="Calibri Light" w:cs="Calibri Light"/>
+                <w:b w:val="0"/>
+                <w:bCs w:val="0"/>
+                <w:sz w:val="20"/>
+                <w:szCs w:val="20"/>
+              </w:rPr>
+            </w:pPr>
+            <w:r>
+              <w:rPr>
+                <w:rFonts w:ascii="Calibri Light" w:hAnsi="Calibri Light" w:eastAsia="Calibri Light" w:cs="Calibri Light"/>
+                <w:b w:val="0"/>
+                <w:bCs w:val="0"/>
+                <w:sz w:val="20"/>
+                <w:szCs w:val="20"/>
+              </w:rPr>
+              <w:t xml:space="preserve">Referencia a </w:t>
+            </w:r>
+            <w:r>
+              <w:rPr>
+                <w:rFonts w:ascii="Calibri Light" w:hAnsi="Calibri Light" w:eastAsia="Calibri Light" w:cs="Calibri Light"/>
+                <w:b w:val="0"/>
+                <w:bCs w:val="0"/>
+                <w:sz w:val="20"/>
+                <w:szCs w:val="20"/>
+              </w:rPr>
+              <w:t>filo</w:t>
+            </w:r>
+          </w:p>
+        </w:tc>
+        <w:tc>
+          <w:tcPr>
+            <w:cnfStyle w:val="000000000000" w:firstRow="0" w:lastRow="0" w:firstColumn="0" w:lastColumn="0" w:oddVBand="0" w:evenVBand="0" w:oddHBand="0" w:evenHBand="0" w:firstRowFirstColumn="0" w:firstRowLastColumn="0" w:lastRowFirstColumn="0" w:lastRowLastColumn="0"/>
+            <w:tcW w:w="1289" w:type="dxa"/>
+            <w:tcMar/>
+          </w:tcPr>
+          <w:p>
+            <w:pPr>
+              <w:pStyle w:val="Normal"/>
+              <w:rPr>
+                <w:rFonts w:ascii="Calibri Light" w:hAnsi="Calibri Light" w:eastAsia="Calibri Light" w:cs="Calibri Light"/>
+                <w:b w:val="0"/>
+                <w:bCs w:val="0"/>
+                <w:sz w:val="20"/>
+                <w:szCs w:val="20"/>
+              </w:rPr>
+            </w:pPr>
+          </w:p>
+        </w:tc>
+        <w:tc>
+          <w:tcPr>
+            <w:cnfStyle w:val="000000000000" w:firstRow="0" w:lastRow="0" w:firstColumn="0" w:lastColumn="0" w:oddVBand="0" w:evenVBand="0" w:oddHBand="0" w:evenHBand="0" w:firstRowFirstColumn="0" w:firstRowLastColumn="0" w:lastRowFirstColumn="0" w:lastRowLastColumn="0"/>
+            <w:tcW w:w="1289" w:type="dxa"/>
+            <w:tcMar/>
+          </w:tcPr>
+          <w:p>
+            <w:pPr>
+              <w:pStyle w:val="Normal"/>
+              <w:rPr>
+                <w:rFonts w:ascii="Calibri Light" w:hAnsi="Calibri Light" w:eastAsia="Calibri Light" w:cs="Calibri Light"/>
+                <w:b w:val="0"/>
+                <w:bCs w:val="0"/>
+                <w:sz w:val="20"/>
+                <w:szCs w:val="20"/>
+              </w:rPr>
+            </w:pPr>
+          </w:p>
+        </w:tc>
+        <w:tc>
+          <w:tcPr>
+            <w:cnfStyle w:val="000000000000" w:firstRow="0" w:lastRow="0" w:firstColumn="0" w:lastColumn="0" w:oddVBand="0" w:evenVBand="0" w:oddHBand="0" w:evenHBand="0" w:firstRowFirstColumn="0" w:firstRowLastColumn="0" w:lastRowFirstColumn="0" w:lastRowLastColumn="0"/>
+            <w:tcW w:w="1289" w:type="dxa"/>
+            <w:tcMar/>
+          </w:tcPr>
+          <w:p w14:noSpellErr="1">
+            <w:pPr>
+              <w:pStyle w:val="Normal"/>
+              <w:rPr>
+                <w:rFonts w:ascii="Calibri Light" w:hAnsi="Calibri Light" w:eastAsia="Calibri Light" w:cs="Calibri Light"/>
+                <w:b w:val="0"/>
+                <w:bCs w:val="0"/>
+                <w:sz w:val="20"/>
+                <w:szCs w:val="20"/>
+              </w:rPr>
+            </w:pPr>
+            <w:r>
+              <w:rPr>
+                <w:rFonts w:ascii="Calibri Light" w:hAnsi="Calibri Light" w:eastAsia="Calibri Light" w:cs="Calibri Light"/>
+                <w:b w:val="0"/>
+                <w:bCs w:val="0"/>
+                <w:sz w:val="20"/>
+                <w:szCs w:val="20"/>
+              </w:rPr>
+              <w:t>No</w:t>
+            </w:r>
+          </w:p>
+        </w:tc>
+        <w:tc>
+          <w:tcPr>
+            <w:cnfStyle w:val="000000000000" w:firstRow="0" w:lastRow="0" w:firstColumn="0" w:lastColumn="0" w:oddVBand="0" w:evenVBand="0" w:oddHBand="0" w:evenHBand="0" w:firstRowFirstColumn="0" w:firstRowLastColumn="0" w:lastRowFirstColumn="0" w:lastRowLastColumn="0"/>
+            <w:tcW w:w="1289" w:type="dxa"/>
+            <w:tcMar/>
+          </w:tcPr>
+          <w:p>
+            <w:pPr>
+              <w:pStyle w:val="Normal"/>
+              <w:rPr>
+                <w:rFonts w:ascii="Calibri Light" w:hAnsi="Calibri Light" w:eastAsia="Calibri Light" w:cs="Calibri Light"/>
+                <w:b w:val="0"/>
+                <w:bCs w:val="0"/>
+                <w:sz w:val="20"/>
+                <w:szCs w:val="20"/>
+              </w:rPr>
+            </w:pPr>
+          </w:p>
+        </w:tc>
+      </w:tr>
+    </w:tbl>
+    <w:p>
+      <w:pPr>
+        <w:pStyle w:val="Normal"/>
+        <w:rPr>
+          <w:sz w:val="20"/>
+          <w:szCs w:val="20"/>
+        </w:rPr>
+      </w:pPr>
+    </w:p>
+    <w:p>
+      <w:pPr>
+        <w:pStyle w:val="Normal"/>
+      </w:pPr>
+    </w:p>
+    <w:p/>
+    <w:p>
+      <w:pPr>
+        <w:pStyle w:val="Normal"/>
+      </w:pPr>
+    </w:p>
+    <w:p>
+      <w:pPr>
+        <w:pStyle w:val="Normal"/>
+      </w:pPr>
+    </w:p>
+    <w:tbl>
+      <w:tblPr>
+        <w:tblStyle w:val="GridTable1Light-Accent1"/>
+        <w:tblW w:w="0" w:type="auto"/>
+        <w:tblInd w:w="0" w:type="dxa"/>
+        <w:tblLook w:val="04A0" w:firstRow="1" w:lastRow="0" w:firstColumn="1" w:lastColumn="0" w:noHBand="0" w:noVBand="1"/>
+      </w:tblPr>
+      <w:tblGrid>
+        <w:gridCol w:w="1289"/>
+        <w:gridCol w:w="1289"/>
+        <w:gridCol w:w="1289"/>
+        <w:gridCol w:w="1289"/>
+        <w:gridCol w:w="1289"/>
+        <w:gridCol w:w="1289"/>
+        <w:gridCol w:w="1289"/>
+      </w:tblGrid>
+      <w:tr>
+        <w:tc>
+          <w:tcPr>
+            <w:cnfStyle w:val="001000000000" w:firstRow="0" w:lastRow="0" w:firstColumn="1" w:lastColumn="0" w:oddVBand="0" w:evenVBand="0" w:oddHBand="0" w:evenHBand="0" w:firstRowFirstColumn="0" w:firstRowLastColumn="0" w:lastRowFirstColumn="0" w:lastRowLastColumn="0"/>
+            <w:tcW w:w="1289" w:type="dxa"/>
+            <w:tcMar/>
+          </w:tcPr>
+          <w:p w14:noSpellErr="1">
+            <w:pPr>
+              <w:pStyle w:val="Normal"/>
+              <w:jc w:val="center"/>
+              <w:rPr>
+                <w:rFonts w:ascii="Calibri Light" w:hAnsi="Calibri Light" w:eastAsia="Calibri Light" w:cs="Calibri Light"/>
+                <w:b w:val="0"/>
+                <w:bCs w:val="0"/>
+                <w:sz w:val="20"/>
+                <w:szCs w:val="20"/>
+              </w:rPr>
+            </w:pPr>
+            <w:r>
+              <w:rPr>
+                <w:rFonts w:ascii="Calibri Light" w:hAnsi="Calibri Light" w:eastAsia="Calibri Light" w:cs="Calibri Light"/>
+                <w:b w:val="0"/>
+                <w:bCs w:val="0"/>
+                <w:sz w:val="20"/>
+                <w:szCs w:val="20"/>
+              </w:rPr>
+              <w:t>Nombre de la columna</w:t>
+            </w:r>
+          </w:p>
+        </w:tc>
+        <w:tc>
+          <w:tcPr>
+            <w:cnfStyle w:val="000000000000" w:firstRow="0" w:lastRow="0" w:firstColumn="0" w:lastColumn="0" w:oddVBand="0" w:evenVBand="0" w:oddHBand="0" w:evenHBand="0" w:firstRowFirstColumn="0" w:firstRowLastColumn="0" w:lastRowFirstColumn="0" w:lastRowLastColumn="0"/>
+            <w:tcW w:w="1289" w:type="dxa"/>
+            <w:tcMar/>
+          </w:tcPr>
+          <w:p w14:noSpellErr="1">
+            <w:pPr>
+              <w:pStyle w:val="Normal"/>
+              <w:jc w:val="center"/>
+              <w:rPr>
+                <w:rFonts w:ascii="Calibri Light" w:hAnsi="Calibri Light" w:eastAsia="Calibri Light" w:cs="Calibri Light"/>
+                <w:b w:val="0"/>
+                <w:bCs w:val="0"/>
+                <w:sz w:val="20"/>
+                <w:szCs w:val="20"/>
+              </w:rPr>
+            </w:pPr>
+            <w:r>
+              <w:rPr>
+                <w:rFonts w:ascii="Calibri Light" w:hAnsi="Calibri Light" w:eastAsia="Calibri Light" w:cs="Calibri Light"/>
+                <w:b w:val="0"/>
+                <w:bCs w:val="0"/>
+                <w:sz w:val="20"/>
+                <w:szCs w:val="20"/>
+              </w:rPr>
+              <w:t>Tipo</w:t>
+            </w:r>
+          </w:p>
+        </w:tc>
+        <w:tc>
+          <w:tcPr>
+            <w:cnfStyle w:val="000000000000" w:firstRow="0" w:lastRow="0" w:firstColumn="0" w:lastColumn="0" w:oddVBand="0" w:evenVBand="0" w:oddHBand="0" w:evenHBand="0" w:firstRowFirstColumn="0" w:firstRowLastColumn="0" w:lastRowFirstColumn="0" w:lastRowLastColumn="0"/>
+            <w:tcW w:w="1289" w:type="dxa"/>
+            <w:tcMar/>
+          </w:tcPr>
+          <w:p w14:noSpellErr="1">
+            <w:pPr>
+              <w:pStyle w:val="Normal"/>
+              <w:jc w:val="center"/>
+              <w:rPr>
+                <w:rFonts w:ascii="Calibri Light" w:hAnsi="Calibri Light" w:eastAsia="Calibri Light" w:cs="Calibri Light"/>
+                <w:b w:val="0"/>
+                <w:bCs w:val="0"/>
+                <w:sz w:val="20"/>
+                <w:szCs w:val="20"/>
+              </w:rPr>
+            </w:pPr>
+            <w:r>
+              <w:rPr>
+                <w:rFonts w:ascii="Calibri Light" w:hAnsi="Calibri Light" w:eastAsia="Calibri Light" w:cs="Calibri Light"/>
+                <w:b w:val="0"/>
+                <w:bCs w:val="0"/>
+                <w:sz w:val="20"/>
+                <w:szCs w:val="20"/>
+              </w:rPr>
+              <w:t>Nombre</w:t>
+            </w:r>
+          </w:p>
+          <w:p w14:noSpellErr="1">
+            <w:pPr>
+              <w:pStyle w:val="Normal"/>
+              <w:jc w:val="center"/>
+              <w:rPr>
+                <w:rFonts w:ascii="Calibri Light" w:hAnsi="Calibri Light" w:eastAsia="Calibri Light" w:cs="Calibri Light"/>
+                <w:b w:val="0"/>
+                <w:bCs w:val="0"/>
+                <w:sz w:val="20"/>
+                <w:szCs w:val="20"/>
+              </w:rPr>
+            </w:pPr>
+            <w:r>
+              <w:rPr>
+                <w:rFonts w:ascii="Calibri Light" w:hAnsi="Calibri Light" w:eastAsia="Calibri Light" w:cs="Calibri Light"/>
+                <w:b w:val="0"/>
+                <w:bCs w:val="0"/>
+                <w:sz w:val="20"/>
+                <w:szCs w:val="20"/>
+              </w:rPr>
+              <w:t>descriptivo</w:t>
+            </w:r>
+          </w:p>
+        </w:tc>
+        <w:tc>
+          <w:tcPr>
+            <w:cnfStyle w:val="000000000000" w:firstRow="0" w:lastRow="0" w:firstColumn="0" w:lastColumn="0" w:oddVBand="0" w:evenVBand="0" w:oddHBand="0" w:evenHBand="0" w:firstRowFirstColumn="0" w:firstRowLastColumn="0" w:lastRowFirstColumn="0" w:lastRowLastColumn="0"/>
+            <w:tcW w:w="1289" w:type="dxa"/>
+            <w:tcMar/>
+          </w:tcPr>
+          <w:p w14:noSpellErr="1">
+            <w:pPr>
+              <w:pStyle w:val="Normal"/>
+              <w:jc w:val="center"/>
+              <w:rPr>
+                <w:rFonts w:ascii="Calibri Light" w:hAnsi="Calibri Light" w:eastAsia="Calibri Light" w:cs="Calibri Light"/>
+                <w:b w:val="0"/>
+                <w:bCs w:val="0"/>
+                <w:sz w:val="20"/>
+                <w:szCs w:val="20"/>
+              </w:rPr>
+            </w:pPr>
+            <w:r>
+              <w:rPr>
+                <w:rFonts w:ascii="Calibri Light" w:hAnsi="Calibri Light" w:eastAsia="Calibri Light" w:cs="Calibri Light"/>
+                <w:b w:val="0"/>
+                <w:bCs w:val="0"/>
+                <w:sz w:val="20"/>
+                <w:szCs w:val="20"/>
+              </w:rPr>
+              <w:t>Rangos validos de valores</w:t>
+            </w:r>
+          </w:p>
+        </w:tc>
+        <w:tc>
+          <w:tcPr>
+            <w:cnfStyle w:val="000000000000" w:firstRow="0" w:lastRow="0" w:firstColumn="0" w:lastColumn="0" w:oddVBand="0" w:evenVBand="0" w:oddHBand="0" w:evenHBand="0" w:firstRowFirstColumn="0" w:firstRowLastColumn="0" w:lastRowFirstColumn="0" w:lastRowLastColumn="0"/>
+            <w:tcW w:w="1289" w:type="dxa"/>
+            <w:tcMar/>
+          </w:tcPr>
+          <w:p w14:noSpellErr="1">
+            <w:pPr>
+              <w:pStyle w:val="Normal"/>
+              <w:jc w:val="center"/>
+              <w:rPr>
+                <w:rFonts w:ascii="Calibri Light" w:hAnsi="Calibri Light" w:eastAsia="Calibri Light" w:cs="Calibri Light"/>
+                <w:b w:val="0"/>
+                <w:bCs w:val="0"/>
+                <w:sz w:val="20"/>
+                <w:szCs w:val="20"/>
+              </w:rPr>
+            </w:pPr>
+            <w:r>
+              <w:rPr>
+                <w:rFonts w:ascii="Calibri Light" w:hAnsi="Calibri Light" w:eastAsia="Calibri Light" w:cs="Calibri Light"/>
+                <w:b w:val="0"/>
+                <w:bCs w:val="0"/>
+                <w:sz w:val="20"/>
+                <w:szCs w:val="20"/>
+              </w:rPr>
+              <w:t xml:space="preserve">Columnas del </w:t>
+            </w:r>
+            <w:r>
+              <w:rPr>
+                <w:rFonts w:ascii="Calibri Light" w:hAnsi="Calibri Light" w:eastAsia="Calibri Light" w:cs="Calibri Light"/>
+                <w:b w:val="0"/>
+                <w:bCs w:val="0"/>
+                <w:sz w:val="20"/>
+                <w:szCs w:val="20"/>
+              </w:rPr>
+              <w:t>í</w:t>
+            </w:r>
+            <w:r>
+              <w:rPr>
+                <w:rFonts w:ascii="Calibri Light" w:hAnsi="Calibri Light" w:eastAsia="Calibri Light" w:cs="Calibri Light"/>
+                <w:b w:val="0"/>
+                <w:bCs w:val="0"/>
+                <w:sz w:val="20"/>
+                <w:szCs w:val="20"/>
+              </w:rPr>
+              <w:t>ndice</w:t>
+            </w:r>
+            <w:r>
+              <w:rPr>
+                <w:rFonts w:ascii="Calibri Light" w:hAnsi="Calibri Light" w:eastAsia="Calibri Light" w:cs="Calibri Light"/>
+                <w:b w:val="0"/>
+                <w:bCs w:val="0"/>
+                <w:sz w:val="20"/>
+                <w:szCs w:val="20"/>
+              </w:rPr>
+              <w:t xml:space="preserve"> </w:t>
+            </w:r>
+          </w:p>
+        </w:tc>
+        <w:tc>
+          <w:tcPr>
+            <w:cnfStyle w:val="000000000000" w:firstRow="0" w:lastRow="0" w:firstColumn="0" w:lastColumn="0" w:oddVBand="0" w:evenVBand="0" w:oddHBand="0" w:evenHBand="0" w:firstRowFirstColumn="0" w:firstRowLastColumn="0" w:lastRowFirstColumn="0" w:lastRowLastColumn="0"/>
+            <w:tcW w:w="1289" w:type="dxa"/>
+            <w:tcMar/>
+          </w:tcPr>
+          <w:p w14:noSpellErr="1">
+            <w:pPr>
+              <w:pStyle w:val="Normal"/>
+              <w:jc w:val="center"/>
+              <w:rPr>
+                <w:rFonts w:ascii="Calibri Light" w:hAnsi="Calibri Light" w:eastAsia="Calibri Light" w:cs="Calibri Light"/>
+                <w:b w:val="0"/>
+                <w:bCs w:val="0"/>
+                <w:sz w:val="20"/>
+                <w:szCs w:val="20"/>
+              </w:rPr>
+            </w:pPr>
+            <w:r>
+              <w:rPr>
+                <w:rFonts w:ascii="Calibri Light" w:hAnsi="Calibri Light" w:eastAsia="Calibri Light" w:cs="Calibri Light"/>
+                <w:b w:val="0"/>
+                <w:bCs w:val="0"/>
+                <w:sz w:val="20"/>
+                <w:szCs w:val="20"/>
+              </w:rPr>
+              <w:t xml:space="preserve"> valores nulos </w:t>
+            </w:r>
+          </w:p>
+        </w:tc>
+        <w:tc>
+          <w:tcPr>
+            <w:cnfStyle w:val="000000000000" w:firstRow="0" w:lastRow="0" w:firstColumn="0" w:lastColumn="0" w:oddVBand="0" w:evenVBand="0" w:oddHBand="0" w:evenHBand="0" w:firstRowFirstColumn="0" w:firstRowLastColumn="0" w:lastRowFirstColumn="0" w:lastRowLastColumn="0"/>
+            <w:tcW w:w="1289" w:type="dxa"/>
+            <w:tcMar/>
+          </w:tcPr>
+          <w:p w14:noSpellErr="1">
+            <w:pPr>
+              <w:pStyle w:val="Normal"/>
+              <w:jc w:val="center"/>
+              <w:rPr>
+                <w:rFonts w:ascii="Calibri Light" w:hAnsi="Calibri Light" w:eastAsia="Calibri Light" w:cs="Calibri Light"/>
+                <w:b w:val="0"/>
+                <w:bCs w:val="0"/>
+                <w:sz w:val="20"/>
+                <w:szCs w:val="20"/>
+              </w:rPr>
+            </w:pPr>
+            <w:r>
+              <w:rPr>
+                <w:rFonts w:ascii="Calibri Light" w:hAnsi="Calibri Light" w:eastAsia="Calibri Light" w:cs="Calibri Light"/>
+                <w:b w:val="0"/>
+                <w:bCs w:val="0"/>
+                <w:sz w:val="20"/>
+                <w:szCs w:val="20"/>
+              </w:rPr>
+              <w:t>Descripci</w:t>
+            </w:r>
+            <w:r>
+              <w:rPr>
+                <w:rFonts w:ascii="Calibri Light" w:hAnsi="Calibri Light" w:eastAsia="Calibri Light" w:cs="Calibri Light"/>
+                <w:b w:val="0"/>
+                <w:bCs w:val="0"/>
+                <w:sz w:val="20"/>
+                <w:szCs w:val="20"/>
+              </w:rPr>
+              <w:t>ó</w:t>
+            </w:r>
+            <w:r>
+              <w:rPr>
+                <w:rFonts w:ascii="Calibri Light" w:hAnsi="Calibri Light" w:eastAsia="Calibri Light" w:cs="Calibri Light"/>
+                <w:b w:val="0"/>
+                <w:bCs w:val="0"/>
+                <w:sz w:val="20"/>
+                <w:szCs w:val="20"/>
+              </w:rPr>
+              <w:t>n</w:t>
+            </w:r>
+          </w:p>
+        </w:tc>
+      </w:tr>
+      <w:tr>
+        <w:tc>
+          <w:tcPr>
+            <w:cnfStyle w:val="001000000000" w:firstRow="0" w:lastRow="0" w:firstColumn="1" w:lastColumn="0" w:oddVBand="0" w:evenVBand="0" w:oddHBand="0" w:evenHBand="0" w:firstRowFirstColumn="0" w:firstRowLastColumn="0" w:lastRowFirstColumn="0" w:lastRowLastColumn="0"/>
+            <w:tcW w:w="1289" w:type="dxa"/>
+            <w:tcMar/>
+          </w:tcPr>
+          <w:p w14:noSpellErr="1">
+            <w:pPr>
+              <w:pStyle w:val="Normal"/>
+              <w:rPr>
+                <w:rFonts w:ascii="Calibri Light" w:hAnsi="Calibri Light" w:eastAsia="Calibri Light" w:cs="Calibri Light"/>
+                <w:b w:val="0"/>
+                <w:bCs w:val="0"/>
+                <w:sz w:val="20"/>
+                <w:szCs w:val="20"/>
+              </w:rPr>
+            </w:pPr>
+            <w:r>
+              <w:rPr>
+                <w:rFonts w:ascii="Calibri Light" w:hAnsi="Calibri Light" w:eastAsia="Calibri Light" w:cs="Calibri Light"/>
+                <w:b w:val="0"/>
+                <w:bCs w:val="0"/>
+                <w:sz w:val="20"/>
+                <w:szCs w:val="20"/>
+              </w:rPr>
+              <w:t>Orden</w:t>
+            </w:r>
+          </w:p>
+        </w:tc>
+        <w:tc>
+          <w:tcPr>
+            <w:cnfStyle w:val="000000000000" w:firstRow="0" w:lastRow="0" w:firstColumn="0" w:lastColumn="0" w:oddVBand="0" w:evenVBand="0" w:oddHBand="0" w:evenHBand="0" w:firstRowFirstColumn="0" w:firstRowLastColumn="0" w:lastRowFirstColumn="0" w:lastRowLastColumn="0"/>
+            <w:tcW w:w="1289" w:type="dxa"/>
+            <w:tcMar/>
+          </w:tcPr>
+          <w:p>
+            <w:pPr>
+              <w:pStyle w:val="Normal"/>
+              <w:rPr>
+                <w:rFonts w:ascii="Calibri Light" w:hAnsi="Calibri Light" w:eastAsia="Calibri Light" w:cs="Calibri Light"/>
+                <w:b w:val="0"/>
+                <w:bCs w:val="0"/>
+                <w:sz w:val="20"/>
+                <w:szCs w:val="20"/>
+              </w:rPr>
+            </w:pPr>
+            <w:proofErr w:type="spellStart"/>
+            <w:r>
+              <w:rPr>
+                <w:rFonts w:ascii="Calibri Light" w:hAnsi="Calibri Light" w:eastAsia="Calibri Light" w:cs="Calibri Light"/>
+                <w:b w:val="0"/>
+                <w:bCs w:val="0"/>
+                <w:sz w:val="20"/>
+                <w:szCs w:val="20"/>
+              </w:rPr>
+              <w:t>V</w:t>
+            </w:r>
+            <w:r>
+              <w:rPr>
+                <w:rFonts w:ascii="Calibri Light" w:hAnsi="Calibri Light" w:eastAsia="Calibri Light" w:cs="Calibri Light"/>
+                <w:b w:val="0"/>
+                <w:bCs w:val="0"/>
+                <w:sz w:val="20"/>
+                <w:szCs w:val="20"/>
+              </w:rPr>
+              <w:t>archar</w:t>
+            </w:r>
+            <w:proofErr w:type="spellEnd"/>
+            <w:r>
+              <w:rPr>
+                <w:rFonts w:ascii="Calibri Light" w:hAnsi="Calibri Light" w:eastAsia="Calibri Light" w:cs="Calibri Light"/>
+                <w:b w:val="0"/>
+                <w:bCs w:val="0"/>
+                <w:sz w:val="20"/>
+                <w:szCs w:val="20"/>
+              </w:rPr>
+              <w:t>(</w:t>
+            </w:r>
+            <w:r>
+              <w:rPr>
+                <w:rFonts w:ascii="Calibri Light" w:hAnsi="Calibri Light" w:eastAsia="Calibri Light" w:cs="Calibri Light"/>
+                <w:b w:val="0"/>
+                <w:bCs w:val="0"/>
+                <w:sz w:val="20"/>
+                <w:szCs w:val="20"/>
+              </w:rPr>
+              <w:t>50</w:t>
+            </w:r>
+            <w:r>
+              <w:rPr>
+                <w:rFonts w:ascii="Calibri Light" w:hAnsi="Calibri Light" w:eastAsia="Calibri Light" w:cs="Calibri Light"/>
+                <w:b w:val="0"/>
+                <w:bCs w:val="0"/>
+                <w:sz w:val="20"/>
+                <w:szCs w:val="20"/>
+              </w:rPr>
+              <w:t>)</w:t>
+            </w:r>
+          </w:p>
+        </w:tc>
+        <w:tc>
+          <w:tcPr>
+            <w:cnfStyle w:val="000000000000" w:firstRow="0" w:lastRow="0" w:firstColumn="0" w:lastColumn="0" w:oddVBand="0" w:evenVBand="0" w:oddHBand="0" w:evenHBand="0" w:firstRowFirstColumn="0" w:firstRowLastColumn="0" w:lastRowFirstColumn="0" w:lastRowLastColumn="0"/>
+            <w:tcW w:w="1289" w:type="dxa"/>
+            <w:tcMar/>
+          </w:tcPr>
+          <w:p w14:noSpellErr="1">
+            <w:pPr>
+              <w:pStyle w:val="Normal"/>
+              <w:rPr>
+                <w:rFonts w:ascii="Calibri Light" w:hAnsi="Calibri Light" w:eastAsia="Calibri Light" w:cs="Calibri Light"/>
+                <w:b w:val="0"/>
+                <w:bCs w:val="0"/>
+                <w:sz w:val="20"/>
+                <w:szCs w:val="20"/>
+              </w:rPr>
+            </w:pPr>
+            <w:r>
+              <w:rPr>
+                <w:rFonts w:ascii="Calibri Light" w:hAnsi="Calibri Light" w:eastAsia="Calibri Light" w:cs="Calibri Light"/>
+                <w:b w:val="0"/>
+                <w:bCs w:val="0"/>
+                <w:sz w:val="20"/>
+                <w:szCs w:val="20"/>
+              </w:rPr>
+              <w:t>Orden de la especie</w:t>
+            </w:r>
+          </w:p>
+        </w:tc>
+        <w:tc>
+          <w:tcPr>
+            <w:cnfStyle w:val="000000000000" w:firstRow="0" w:lastRow="0" w:firstColumn="0" w:lastColumn="0" w:oddVBand="0" w:evenVBand="0" w:oddHBand="0" w:evenHBand="0" w:firstRowFirstColumn="0" w:firstRowLastColumn="0" w:lastRowFirstColumn="0" w:lastRowLastColumn="0"/>
+            <w:tcW w:w="1289" w:type="dxa"/>
+            <w:tcMar/>
+          </w:tcPr>
+          <w:p>
+            <w:pPr>
+              <w:pStyle w:val="Normal"/>
+              <w:rPr>
+                <w:rFonts w:ascii="Calibri Light" w:hAnsi="Calibri Light" w:eastAsia="Calibri Light" w:cs="Calibri Light"/>
+                <w:b w:val="0"/>
+                <w:bCs w:val="0"/>
+                <w:sz w:val="20"/>
+                <w:szCs w:val="20"/>
+              </w:rPr>
+            </w:pPr>
+          </w:p>
+        </w:tc>
+        <w:tc>
+          <w:tcPr>
+            <w:cnfStyle w:val="000000000000" w:firstRow="0" w:lastRow="0" w:firstColumn="0" w:lastColumn="0" w:oddVBand="0" w:evenVBand="0" w:oddHBand="0" w:evenHBand="0" w:firstRowFirstColumn="0" w:firstRowLastColumn="0" w:lastRowFirstColumn="0" w:lastRowLastColumn="0"/>
+            <w:tcW w:w="1289" w:type="dxa"/>
+            <w:tcMar/>
+          </w:tcPr>
+          <w:p>
+            <w:pPr>
+              <w:pStyle w:val="Normal"/>
+              <w:rPr>
+                <w:rFonts w:ascii="Calibri Light" w:hAnsi="Calibri Light" w:eastAsia="Calibri Light" w:cs="Calibri Light"/>
+                <w:b w:val="0"/>
+                <w:bCs w:val="0"/>
+                <w:sz w:val="20"/>
+                <w:szCs w:val="20"/>
+              </w:rPr>
+            </w:pPr>
+          </w:p>
+        </w:tc>
+        <w:tc>
+          <w:tcPr>
+            <w:cnfStyle w:val="000000000000" w:firstRow="0" w:lastRow="0" w:firstColumn="0" w:lastColumn="0" w:oddVBand="0" w:evenVBand="0" w:oddHBand="0" w:evenHBand="0" w:firstRowFirstColumn="0" w:firstRowLastColumn="0" w:lastRowFirstColumn="0" w:lastRowLastColumn="0"/>
+            <w:tcW w:w="1289" w:type="dxa"/>
+            <w:tcMar/>
+          </w:tcPr>
+          <w:p w14:noSpellErr="1">
+            <w:pPr>
+              <w:pStyle w:val="Normal"/>
+              <w:rPr>
+                <w:rFonts w:ascii="Calibri Light" w:hAnsi="Calibri Light" w:eastAsia="Calibri Light" w:cs="Calibri Light"/>
+                <w:b w:val="0"/>
+                <w:bCs w:val="0"/>
+                <w:sz w:val="20"/>
+                <w:szCs w:val="20"/>
+              </w:rPr>
+            </w:pPr>
+            <w:r>
+              <w:rPr>
+                <w:rFonts w:ascii="Calibri Light" w:hAnsi="Calibri Light" w:eastAsia="Calibri Light" w:cs="Calibri Light"/>
+                <w:b w:val="0"/>
+                <w:bCs w:val="0"/>
+                <w:sz w:val="20"/>
+                <w:szCs w:val="20"/>
+              </w:rPr>
+              <w:t>No</w:t>
+            </w:r>
+          </w:p>
+        </w:tc>
+        <w:tc>
+          <w:tcPr>
+            <w:cnfStyle w:val="000000000000" w:firstRow="0" w:lastRow="0" w:firstColumn="0" w:lastColumn="0" w:oddVBand="0" w:evenVBand="0" w:oddHBand="0" w:evenHBand="0" w:firstRowFirstColumn="0" w:firstRowLastColumn="0" w:lastRowFirstColumn="0" w:lastRowLastColumn="0"/>
+            <w:tcW w:w="1289" w:type="dxa"/>
+            <w:tcMar/>
+          </w:tcPr>
+          <w:p>
+            <w:pPr>
+              <w:pStyle w:val="Normal"/>
+              <w:rPr>
+                <w:rFonts w:ascii="Calibri Light" w:hAnsi="Calibri Light" w:eastAsia="Calibri Light" w:cs="Calibri Light"/>
+                <w:b w:val="0"/>
+                <w:bCs w:val="0"/>
+                <w:sz w:val="20"/>
+                <w:szCs w:val="20"/>
+              </w:rPr>
+            </w:pPr>
+          </w:p>
+        </w:tc>
+      </w:tr>
+      <w:tr>
+        <w:tc>
+          <w:tcPr>
+            <w:cnfStyle w:val="001000000000" w:firstRow="0" w:lastRow="0" w:firstColumn="1" w:lastColumn="0" w:oddVBand="0" w:evenVBand="0" w:oddHBand="0" w:evenHBand="0" w:firstRowFirstColumn="0" w:firstRowLastColumn="0" w:lastRowFirstColumn="0" w:lastRowLastColumn="0"/>
+            <w:tcW w:w="1289" w:type="dxa"/>
+            <w:tcMar/>
+          </w:tcPr>
+          <w:p>
+            <w:pPr>
+              <w:pStyle w:val="Normal"/>
+              <w:rPr>
+                <w:rFonts w:ascii="Calibri Light" w:hAnsi="Calibri Light" w:eastAsia="Calibri Light" w:cs="Calibri Light"/>
+                <w:b w:val="0"/>
+                <w:bCs w:val="0"/>
+                <w:sz w:val="20"/>
+                <w:szCs w:val="20"/>
+              </w:rPr>
+            </w:pPr>
+            <w:proofErr w:type="spellStart"/>
+            <w:r>
+              <w:rPr>
+                <w:rFonts w:ascii="Calibri Light" w:hAnsi="Calibri Light" w:eastAsia="Calibri Light" w:cs="Calibri Light"/>
+                <w:b w:val="0"/>
+                <w:bCs w:val="0"/>
+                <w:sz w:val="20"/>
+                <w:szCs w:val="20"/>
+              </w:rPr>
+              <w:t>R</w:t>
+            </w:r>
+            <w:r>
+              <w:rPr>
+                <w:rFonts w:ascii="Calibri Light" w:hAnsi="Calibri Light" w:eastAsia="Calibri Light" w:cs="Calibri Light"/>
+                <w:b w:val="0"/>
+                <w:bCs w:val="0"/>
+                <w:sz w:val="20"/>
+                <w:szCs w:val="20"/>
+              </w:rPr>
+              <w:t>ef</w:t>
+            </w:r>
+            <w:proofErr w:type="spellEnd"/>
+            <w:r>
+              <w:rPr>
+                <w:rFonts w:ascii="Calibri Light" w:hAnsi="Calibri Light" w:eastAsia="Calibri Light" w:cs="Calibri Light"/>
+                <w:b w:val="0"/>
+                <w:bCs w:val="0"/>
+                <w:sz w:val="20"/>
+                <w:szCs w:val="20"/>
+              </w:rPr>
+              <w:t xml:space="preserve"> </w:t>
+            </w:r>
+            <w:r>
+              <w:rPr>
+                <w:rFonts w:ascii="Calibri Light" w:hAnsi="Calibri Light" w:eastAsia="Calibri Light" w:cs="Calibri Light"/>
+                <w:b w:val="0"/>
+                <w:bCs w:val="0"/>
+                <w:sz w:val="20"/>
+                <w:szCs w:val="20"/>
+              </w:rPr>
+              <w:t>Clases</w:t>
+            </w:r>
+          </w:p>
+        </w:tc>
+        <w:tc>
+          <w:tcPr>
+            <w:cnfStyle w:val="000000000000" w:firstRow="0" w:lastRow="0" w:firstColumn="0" w:lastColumn="0" w:oddVBand="0" w:evenVBand="0" w:oddHBand="0" w:evenHBand="0" w:firstRowFirstColumn="0" w:firstRowLastColumn="0" w:lastRowFirstColumn="0" w:lastRowLastColumn="0"/>
+            <w:tcW w:w="1289" w:type="dxa"/>
+            <w:tcMar/>
+          </w:tcPr>
+          <w:p>
+            <w:pPr>
+              <w:pStyle w:val="Normal"/>
+              <w:rPr>
+                <w:rFonts w:ascii="Calibri Light" w:hAnsi="Calibri Light" w:eastAsia="Calibri Light" w:cs="Calibri Light"/>
+                <w:b w:val="0"/>
+                <w:bCs w:val="0"/>
+                <w:sz w:val="20"/>
+                <w:szCs w:val="20"/>
+              </w:rPr>
+            </w:pPr>
+            <w:proofErr w:type="spellStart"/>
+            <w:r>
+              <w:rPr>
+                <w:rFonts w:ascii="Calibri Light" w:hAnsi="Calibri Light" w:eastAsia="Calibri Light" w:cs="Calibri Light"/>
+                <w:b w:val="0"/>
+                <w:bCs w:val="0"/>
+                <w:sz w:val="20"/>
+                <w:szCs w:val="20"/>
+              </w:rPr>
+              <w:t>Varchar</w:t>
+            </w:r>
+            <w:proofErr w:type="spellEnd"/>
+            <w:r>
+              <w:rPr>
+                <w:rFonts w:ascii="Calibri Light" w:hAnsi="Calibri Light" w:eastAsia="Calibri Light" w:cs="Calibri Light"/>
+                <w:b w:val="0"/>
+                <w:bCs w:val="0"/>
+                <w:sz w:val="20"/>
+                <w:szCs w:val="20"/>
+              </w:rPr>
+              <w:t>(</w:t>
+            </w:r>
+            <w:r>
+              <w:rPr>
+                <w:rFonts w:ascii="Calibri Light" w:hAnsi="Calibri Light" w:eastAsia="Calibri Light" w:cs="Calibri Light"/>
+                <w:b w:val="0"/>
+                <w:bCs w:val="0"/>
+                <w:sz w:val="20"/>
+                <w:szCs w:val="20"/>
+              </w:rPr>
+              <w:t>50</w:t>
+            </w:r>
+            <w:r>
+              <w:rPr>
+                <w:rFonts w:ascii="Calibri Light" w:hAnsi="Calibri Light" w:eastAsia="Calibri Light" w:cs="Calibri Light"/>
+                <w:b w:val="0"/>
+                <w:bCs w:val="0"/>
+                <w:sz w:val="20"/>
+                <w:szCs w:val="20"/>
+              </w:rPr>
+              <w:t>)</w:t>
+            </w:r>
+          </w:p>
+        </w:tc>
+        <w:tc>
+          <w:tcPr>
+            <w:cnfStyle w:val="000000000000" w:firstRow="0" w:lastRow="0" w:firstColumn="0" w:lastColumn="0" w:oddVBand="0" w:evenVBand="0" w:oddHBand="0" w:evenHBand="0" w:firstRowFirstColumn="0" w:firstRowLastColumn="0" w:lastRowFirstColumn="0" w:lastRowLastColumn="0"/>
+            <w:tcW w:w="1289" w:type="dxa"/>
+            <w:tcMar/>
+          </w:tcPr>
+          <w:p w14:noSpellErr="1">
+            <w:pPr>
+              <w:pStyle w:val="Normal"/>
+              <w:rPr>
+                <w:rFonts w:ascii="Calibri Light" w:hAnsi="Calibri Light" w:eastAsia="Calibri Light" w:cs="Calibri Light"/>
+                <w:b w:val="0"/>
+                <w:bCs w:val="0"/>
+                <w:sz w:val="20"/>
+                <w:szCs w:val="20"/>
+              </w:rPr>
+            </w:pPr>
+            <w:r>
+              <w:rPr>
+                <w:rFonts w:ascii="Calibri Light" w:hAnsi="Calibri Light" w:eastAsia="Calibri Light" w:cs="Calibri Light"/>
+                <w:b w:val="0"/>
+                <w:bCs w:val="0"/>
+                <w:sz w:val="20"/>
+                <w:szCs w:val="20"/>
+              </w:rPr>
+              <w:t xml:space="preserve">Referencia </w:t>
+            </w:r>
+            <w:r>
+              <w:rPr>
+                <w:rFonts w:ascii="Calibri Light" w:hAnsi="Calibri Light" w:eastAsia="Calibri Light" w:cs="Calibri Light"/>
+                <w:b w:val="0"/>
+                <w:bCs w:val="0"/>
+                <w:sz w:val="20"/>
+                <w:szCs w:val="20"/>
+              </w:rPr>
+              <w:t xml:space="preserve">filo </w:t>
+            </w:r>
+          </w:p>
+        </w:tc>
+        <w:tc>
+          <w:tcPr>
+            <w:cnfStyle w:val="000000000000" w:firstRow="0" w:lastRow="0" w:firstColumn="0" w:lastColumn="0" w:oddVBand="0" w:evenVBand="0" w:oddHBand="0" w:evenHBand="0" w:firstRowFirstColumn="0" w:firstRowLastColumn="0" w:lastRowFirstColumn="0" w:lastRowLastColumn="0"/>
+            <w:tcW w:w="1289" w:type="dxa"/>
+            <w:tcMar/>
+          </w:tcPr>
+          <w:p>
+            <w:pPr>
+              <w:pStyle w:val="Normal"/>
+              <w:rPr>
+                <w:rFonts w:ascii="Calibri Light" w:hAnsi="Calibri Light" w:eastAsia="Calibri Light" w:cs="Calibri Light"/>
+                <w:b w:val="0"/>
+                <w:bCs w:val="0"/>
+                <w:sz w:val="20"/>
+                <w:szCs w:val="20"/>
+              </w:rPr>
+            </w:pPr>
+          </w:p>
+        </w:tc>
+        <w:tc>
+          <w:tcPr>
+            <w:cnfStyle w:val="000000000000" w:firstRow="0" w:lastRow="0" w:firstColumn="0" w:lastColumn="0" w:oddVBand="0" w:evenVBand="0" w:oddHBand="0" w:evenHBand="0" w:firstRowFirstColumn="0" w:firstRowLastColumn="0" w:lastRowFirstColumn="0" w:lastRowLastColumn="0"/>
+            <w:tcW w:w="1289" w:type="dxa"/>
+            <w:tcMar/>
+          </w:tcPr>
+          <w:p>
+            <w:pPr>
+              <w:pStyle w:val="Normal"/>
+              <w:rPr>
+                <w:rFonts w:ascii="Calibri Light" w:hAnsi="Calibri Light" w:eastAsia="Calibri Light" w:cs="Calibri Light"/>
+                <w:b w:val="0"/>
+                <w:bCs w:val="0"/>
+                <w:sz w:val="20"/>
+                <w:szCs w:val="20"/>
+              </w:rPr>
+            </w:pPr>
+          </w:p>
+        </w:tc>
+        <w:tc>
+          <w:tcPr>
+            <w:cnfStyle w:val="000000000000" w:firstRow="0" w:lastRow="0" w:firstColumn="0" w:lastColumn="0" w:oddVBand="0" w:evenVBand="0" w:oddHBand="0" w:evenHBand="0" w:firstRowFirstColumn="0" w:firstRowLastColumn="0" w:lastRowFirstColumn="0" w:lastRowLastColumn="0"/>
+            <w:tcW w:w="1289" w:type="dxa"/>
+            <w:tcMar/>
+          </w:tcPr>
+          <w:p w14:noSpellErr="1">
+            <w:pPr>
+              <w:pStyle w:val="Normal"/>
+              <w:rPr>
+                <w:rFonts w:ascii="Calibri Light" w:hAnsi="Calibri Light" w:eastAsia="Calibri Light" w:cs="Calibri Light"/>
+                <w:b w:val="0"/>
+                <w:bCs w:val="0"/>
+                <w:sz w:val="20"/>
+                <w:szCs w:val="20"/>
+              </w:rPr>
+            </w:pPr>
+            <w:r>
+              <w:rPr>
+                <w:rFonts w:ascii="Calibri Light" w:hAnsi="Calibri Light" w:eastAsia="Calibri Light" w:cs="Calibri Light"/>
+                <w:b w:val="0"/>
+                <w:bCs w:val="0"/>
+                <w:sz w:val="20"/>
+                <w:szCs w:val="20"/>
+              </w:rPr>
+              <w:t>No</w:t>
+            </w:r>
+          </w:p>
+        </w:tc>
+        <w:tc>
+          <w:tcPr>
+            <w:cnfStyle w:val="000000000000" w:firstRow="0" w:lastRow="0" w:firstColumn="0" w:lastColumn="0" w:oddVBand="0" w:evenVBand="0" w:oddHBand="0" w:evenHBand="0" w:firstRowFirstColumn="0" w:firstRowLastColumn="0" w:lastRowFirstColumn="0" w:lastRowLastColumn="0"/>
+            <w:tcW w:w="1289" w:type="dxa"/>
+            <w:tcMar/>
+          </w:tcPr>
+          <w:p>
+            <w:pPr>
+              <w:pStyle w:val="Normal"/>
+              <w:rPr>
+                <w:rFonts w:ascii="Calibri Light" w:hAnsi="Calibri Light" w:eastAsia="Calibri Light" w:cs="Calibri Light"/>
+                <w:b w:val="0"/>
+                <w:bCs w:val="0"/>
+                <w:sz w:val="20"/>
+                <w:szCs w:val="20"/>
+              </w:rPr>
+            </w:pPr>
+          </w:p>
+        </w:tc>
+      </w:tr>
+    </w:tbl>
+    <w:p>
+      <w:pPr>
+        <w:pStyle w:val="Normal"/>
+        <w:rPr>
+          <w:sz w:val="20"/>
+          <w:szCs w:val="20"/>
+        </w:rPr>
+      </w:pPr>
+    </w:p>
+    <w:p>
+      <w:pPr>
+        <w:pStyle w:val="Normal"/>
+        <w:rPr>
+          <w:sz w:val="20"/>
+          <w:szCs w:val="20"/>
+        </w:rPr>
+      </w:pPr>
+    </w:p>
+    <w:tbl>
+      <w:tblPr>
+        <w:tblStyle w:val="GridTable1Light-Accent1"/>
+        <w:tblW w:w="0" w:type="auto"/>
+        <w:tblInd w:w="0" w:type="dxa"/>
+        <w:tblLook w:val="04A0" w:firstRow="1" w:lastRow="0" w:firstColumn="1" w:lastColumn="0" w:noHBand="0" w:noVBand="1"/>
+      </w:tblPr>
+      <w:tblGrid>
+        <w:gridCol w:w="1289"/>
+        <w:gridCol w:w="1289"/>
+        <w:gridCol w:w="1289"/>
+        <w:gridCol w:w="1289"/>
+        <w:gridCol w:w="1289"/>
+        <w:gridCol w:w="1289"/>
+        <w:gridCol w:w="1289"/>
+      </w:tblGrid>
+      <w:tr>
+        <w:tc>
+          <w:tcPr>
+            <w:cnfStyle w:val="001000000000" w:firstRow="0" w:lastRow="0" w:firstColumn="1" w:lastColumn="0" w:oddVBand="0" w:evenVBand="0" w:oddHBand="0" w:evenHBand="0" w:firstRowFirstColumn="0" w:firstRowLastColumn="0" w:lastRowFirstColumn="0" w:lastRowLastColumn="0"/>
+            <w:tcW w:w="1289" w:type="dxa"/>
+            <w:tcMar/>
+          </w:tcPr>
+          <w:p w14:noSpellErr="1">
+            <w:pPr>
+              <w:pStyle w:val="Normal"/>
+              <w:jc w:val="center"/>
+              <w:rPr>
+                <w:rFonts w:ascii="Calibri Light" w:hAnsi="Calibri Light" w:eastAsia="Calibri Light" w:cs="Calibri Light"/>
+                <w:b w:val="0"/>
+                <w:bCs w:val="0"/>
+                <w:sz w:val="20"/>
+                <w:szCs w:val="20"/>
+              </w:rPr>
+            </w:pPr>
+            <w:r>
+              <w:rPr>
+                <w:rFonts w:ascii="Calibri Light" w:hAnsi="Calibri Light" w:eastAsia="Calibri Light" w:cs="Calibri Light"/>
+                <w:b w:val="0"/>
+                <w:bCs w:val="0"/>
+                <w:sz w:val="20"/>
+                <w:szCs w:val="20"/>
+              </w:rPr>
+              <w:t>Nombre de la columna</w:t>
+            </w:r>
+          </w:p>
+        </w:tc>
+        <w:tc>
+          <w:tcPr>
+            <w:cnfStyle w:val="000000000000" w:firstRow="0" w:lastRow="0" w:firstColumn="0" w:lastColumn="0" w:oddVBand="0" w:evenVBand="0" w:oddHBand="0" w:evenHBand="0" w:firstRowFirstColumn="0" w:firstRowLastColumn="0" w:lastRowFirstColumn="0" w:lastRowLastColumn="0"/>
+            <w:tcW w:w="1289" w:type="dxa"/>
+            <w:tcMar/>
+          </w:tcPr>
+          <w:p w14:noSpellErr="1">
+            <w:pPr>
+              <w:pStyle w:val="Normal"/>
+              <w:jc w:val="center"/>
+              <w:rPr>
+                <w:rFonts w:ascii="Calibri Light" w:hAnsi="Calibri Light" w:eastAsia="Calibri Light" w:cs="Calibri Light"/>
+                <w:b w:val="0"/>
+                <w:bCs w:val="0"/>
+                <w:sz w:val="20"/>
+                <w:szCs w:val="20"/>
+              </w:rPr>
+            </w:pPr>
+            <w:r>
+              <w:rPr>
+                <w:rFonts w:ascii="Calibri Light" w:hAnsi="Calibri Light" w:eastAsia="Calibri Light" w:cs="Calibri Light"/>
+                <w:b w:val="0"/>
+                <w:bCs w:val="0"/>
+                <w:sz w:val="20"/>
+                <w:szCs w:val="20"/>
+              </w:rPr>
+              <w:t>Tipo</w:t>
+            </w:r>
+          </w:p>
+        </w:tc>
+        <w:tc>
+          <w:tcPr>
+            <w:cnfStyle w:val="000000000000" w:firstRow="0" w:lastRow="0" w:firstColumn="0" w:lastColumn="0" w:oddVBand="0" w:evenVBand="0" w:oddHBand="0" w:evenHBand="0" w:firstRowFirstColumn="0" w:firstRowLastColumn="0" w:lastRowFirstColumn="0" w:lastRowLastColumn="0"/>
+            <w:tcW w:w="1289" w:type="dxa"/>
+            <w:tcMar/>
+          </w:tcPr>
+          <w:p w14:noSpellErr="1">
+            <w:pPr>
+              <w:pStyle w:val="Normal"/>
+              <w:jc w:val="center"/>
+              <w:rPr>
+                <w:rFonts w:ascii="Calibri Light" w:hAnsi="Calibri Light" w:eastAsia="Calibri Light" w:cs="Calibri Light"/>
+                <w:b w:val="0"/>
+                <w:bCs w:val="0"/>
+                <w:sz w:val="20"/>
+                <w:szCs w:val="20"/>
+              </w:rPr>
+            </w:pPr>
+            <w:r>
+              <w:rPr>
+                <w:rFonts w:ascii="Calibri Light" w:hAnsi="Calibri Light" w:eastAsia="Calibri Light" w:cs="Calibri Light"/>
+                <w:b w:val="0"/>
+                <w:bCs w:val="0"/>
+                <w:sz w:val="20"/>
+                <w:szCs w:val="20"/>
+              </w:rPr>
+              <w:t>Nombre</w:t>
+            </w:r>
+          </w:p>
+          <w:p w14:noSpellErr="1">
+            <w:pPr>
+              <w:pStyle w:val="Normal"/>
+              <w:jc w:val="center"/>
+              <w:rPr>
+                <w:rFonts w:ascii="Calibri Light" w:hAnsi="Calibri Light" w:eastAsia="Calibri Light" w:cs="Calibri Light"/>
+                <w:b w:val="0"/>
+                <w:bCs w:val="0"/>
+                <w:sz w:val="20"/>
+                <w:szCs w:val="20"/>
+              </w:rPr>
+            </w:pPr>
+            <w:r>
+              <w:rPr>
+                <w:rFonts w:ascii="Calibri Light" w:hAnsi="Calibri Light" w:eastAsia="Calibri Light" w:cs="Calibri Light"/>
+                <w:b w:val="0"/>
+                <w:bCs w:val="0"/>
+                <w:sz w:val="20"/>
+                <w:szCs w:val="20"/>
+              </w:rPr>
+              <w:t>descriptivo</w:t>
+            </w:r>
+          </w:p>
+        </w:tc>
+        <w:tc>
+          <w:tcPr>
+            <w:cnfStyle w:val="000000000000" w:firstRow="0" w:lastRow="0" w:firstColumn="0" w:lastColumn="0" w:oddVBand="0" w:evenVBand="0" w:oddHBand="0" w:evenHBand="0" w:firstRowFirstColumn="0" w:firstRowLastColumn="0" w:lastRowFirstColumn="0" w:lastRowLastColumn="0"/>
+            <w:tcW w:w="1289" w:type="dxa"/>
+            <w:tcMar/>
+          </w:tcPr>
+          <w:p w14:noSpellErr="1">
+            <w:pPr>
+              <w:pStyle w:val="Normal"/>
+              <w:jc w:val="center"/>
+              <w:rPr>
+                <w:rFonts w:ascii="Calibri Light" w:hAnsi="Calibri Light" w:eastAsia="Calibri Light" w:cs="Calibri Light"/>
+                <w:b w:val="0"/>
+                <w:bCs w:val="0"/>
+                <w:sz w:val="20"/>
+                <w:szCs w:val="20"/>
+              </w:rPr>
+            </w:pPr>
+            <w:r>
+              <w:rPr>
+                <w:rFonts w:ascii="Calibri Light" w:hAnsi="Calibri Light" w:eastAsia="Calibri Light" w:cs="Calibri Light"/>
+                <w:b w:val="0"/>
+                <w:bCs w:val="0"/>
+                <w:sz w:val="20"/>
+                <w:szCs w:val="20"/>
+              </w:rPr>
+              <w:t>Rangos validos de valores</w:t>
+            </w:r>
+          </w:p>
+        </w:tc>
+        <w:tc>
+          <w:tcPr>
+            <w:cnfStyle w:val="000000000000" w:firstRow="0" w:lastRow="0" w:firstColumn="0" w:lastColumn="0" w:oddVBand="0" w:evenVBand="0" w:oddHBand="0" w:evenHBand="0" w:firstRowFirstColumn="0" w:firstRowLastColumn="0" w:lastRowFirstColumn="0" w:lastRowLastColumn="0"/>
+            <w:tcW w:w="1289" w:type="dxa"/>
+            <w:tcMar/>
+          </w:tcPr>
+          <w:p w14:noSpellErr="1">
+            <w:pPr>
+              <w:pStyle w:val="Normal"/>
+              <w:jc w:val="center"/>
+              <w:rPr>
+                <w:rFonts w:ascii="Calibri Light" w:hAnsi="Calibri Light" w:eastAsia="Calibri Light" w:cs="Calibri Light"/>
+                <w:b w:val="0"/>
+                <w:bCs w:val="0"/>
+                <w:sz w:val="20"/>
+                <w:szCs w:val="20"/>
+              </w:rPr>
+            </w:pPr>
+            <w:r>
+              <w:rPr>
+                <w:rFonts w:ascii="Calibri Light" w:hAnsi="Calibri Light" w:eastAsia="Calibri Light" w:cs="Calibri Light"/>
+                <w:b w:val="0"/>
+                <w:bCs w:val="0"/>
+                <w:sz w:val="20"/>
+                <w:szCs w:val="20"/>
+              </w:rPr>
+              <w:t xml:space="preserve">Columnas del </w:t>
+            </w:r>
+            <w:r>
+              <w:rPr>
+                <w:rFonts w:ascii="Calibri Light" w:hAnsi="Calibri Light" w:eastAsia="Calibri Light" w:cs="Calibri Light"/>
+                <w:b w:val="0"/>
+                <w:bCs w:val="0"/>
+                <w:sz w:val="20"/>
+                <w:szCs w:val="20"/>
+              </w:rPr>
+              <w:t>í</w:t>
+            </w:r>
+            <w:r>
+              <w:rPr>
+                <w:rFonts w:ascii="Calibri Light" w:hAnsi="Calibri Light" w:eastAsia="Calibri Light" w:cs="Calibri Light"/>
+                <w:b w:val="0"/>
+                <w:bCs w:val="0"/>
+                <w:sz w:val="20"/>
+                <w:szCs w:val="20"/>
+              </w:rPr>
+              <w:t>ndice</w:t>
+            </w:r>
+            <w:r>
+              <w:rPr>
+                <w:rFonts w:ascii="Calibri Light" w:hAnsi="Calibri Light" w:eastAsia="Calibri Light" w:cs="Calibri Light"/>
+                <w:b w:val="0"/>
+                <w:bCs w:val="0"/>
+                <w:sz w:val="20"/>
+                <w:szCs w:val="20"/>
+              </w:rPr>
+              <w:t xml:space="preserve"> </w:t>
+            </w:r>
+          </w:p>
+        </w:tc>
+        <w:tc>
+          <w:tcPr>
+            <w:cnfStyle w:val="000000000000" w:firstRow="0" w:lastRow="0" w:firstColumn="0" w:lastColumn="0" w:oddVBand="0" w:evenVBand="0" w:oddHBand="0" w:evenHBand="0" w:firstRowFirstColumn="0" w:firstRowLastColumn="0" w:lastRowFirstColumn="0" w:lastRowLastColumn="0"/>
+            <w:tcW w:w="1289" w:type="dxa"/>
+            <w:tcMar/>
+          </w:tcPr>
+          <w:p w14:noSpellErr="1">
+            <w:pPr>
+              <w:pStyle w:val="Normal"/>
+              <w:jc w:val="center"/>
+              <w:rPr>
+                <w:rFonts w:ascii="Calibri Light" w:hAnsi="Calibri Light" w:eastAsia="Calibri Light" w:cs="Calibri Light"/>
+                <w:b w:val="0"/>
+                <w:bCs w:val="0"/>
+                <w:sz w:val="20"/>
+                <w:szCs w:val="20"/>
+              </w:rPr>
+            </w:pPr>
+            <w:r>
+              <w:rPr>
+                <w:rFonts w:ascii="Calibri Light" w:hAnsi="Calibri Light" w:eastAsia="Calibri Light" w:cs="Calibri Light"/>
+                <w:b w:val="0"/>
+                <w:bCs w:val="0"/>
+                <w:sz w:val="20"/>
+                <w:szCs w:val="20"/>
+              </w:rPr>
+              <w:t xml:space="preserve"> valores nulos </w:t>
+            </w:r>
+          </w:p>
+        </w:tc>
+        <w:tc>
+          <w:tcPr>
+            <w:cnfStyle w:val="000000000000" w:firstRow="0" w:lastRow="0" w:firstColumn="0" w:lastColumn="0" w:oddVBand="0" w:evenVBand="0" w:oddHBand="0" w:evenHBand="0" w:firstRowFirstColumn="0" w:firstRowLastColumn="0" w:lastRowFirstColumn="0" w:lastRowLastColumn="0"/>
+            <w:tcW w:w="1289" w:type="dxa"/>
+            <w:tcMar/>
+          </w:tcPr>
+          <w:p w14:noSpellErr="1">
+            <w:pPr>
+              <w:pStyle w:val="Normal"/>
+              <w:jc w:val="center"/>
+              <w:rPr>
+                <w:rFonts w:ascii="Calibri Light" w:hAnsi="Calibri Light" w:eastAsia="Calibri Light" w:cs="Calibri Light"/>
+                <w:b w:val="0"/>
+                <w:bCs w:val="0"/>
+                <w:sz w:val="20"/>
+                <w:szCs w:val="20"/>
+              </w:rPr>
+            </w:pPr>
+            <w:r>
+              <w:rPr>
+                <w:rFonts w:ascii="Calibri Light" w:hAnsi="Calibri Light" w:eastAsia="Calibri Light" w:cs="Calibri Light"/>
+                <w:b w:val="0"/>
+                <w:bCs w:val="0"/>
+                <w:sz w:val="20"/>
+                <w:szCs w:val="20"/>
+              </w:rPr>
+              <w:t>Descripci</w:t>
+            </w:r>
+            <w:r>
+              <w:rPr>
+                <w:rFonts w:ascii="Calibri Light" w:hAnsi="Calibri Light" w:eastAsia="Calibri Light" w:cs="Calibri Light"/>
+                <w:b w:val="0"/>
+                <w:bCs w:val="0"/>
+                <w:sz w:val="20"/>
+                <w:szCs w:val="20"/>
+              </w:rPr>
+              <w:t>ó</w:t>
+            </w:r>
+            <w:r>
+              <w:rPr>
+                <w:rFonts w:ascii="Calibri Light" w:hAnsi="Calibri Light" w:eastAsia="Calibri Light" w:cs="Calibri Light"/>
+                <w:b w:val="0"/>
+                <w:bCs w:val="0"/>
+                <w:sz w:val="20"/>
+                <w:szCs w:val="20"/>
+              </w:rPr>
+              <w:t>n</w:t>
+            </w:r>
+          </w:p>
+        </w:tc>
+      </w:tr>
+      <w:tr>
+        <w:tc>
+          <w:tcPr>
+            <w:cnfStyle w:val="001000000000" w:firstRow="0" w:lastRow="0" w:firstColumn="1" w:lastColumn="0" w:oddVBand="0" w:evenVBand="0" w:oddHBand="0" w:evenHBand="0" w:firstRowFirstColumn="0" w:firstRowLastColumn="0" w:lastRowFirstColumn="0" w:lastRowLastColumn="0"/>
+            <w:tcW w:w="1289" w:type="dxa"/>
+            <w:tcMar/>
+          </w:tcPr>
+          <w:p w14:noSpellErr="1">
+            <w:pPr>
+              <w:pStyle w:val="Normal"/>
+              <w:rPr>
+                <w:rFonts w:ascii="Calibri Light" w:hAnsi="Calibri Light" w:eastAsia="Calibri Light" w:cs="Calibri Light"/>
+                <w:b w:val="0"/>
+                <w:bCs w:val="0"/>
+                <w:sz w:val="20"/>
+                <w:szCs w:val="20"/>
+              </w:rPr>
+            </w:pPr>
+            <w:r>
+              <w:rPr>
+                <w:rFonts w:ascii="Calibri Light" w:hAnsi="Calibri Light" w:eastAsia="Calibri Light" w:cs="Calibri Light"/>
+                <w:b w:val="0"/>
+                <w:bCs w:val="0"/>
+                <w:sz w:val="20"/>
+                <w:szCs w:val="20"/>
+              </w:rPr>
+              <w:t>Familias</w:t>
+            </w:r>
+          </w:p>
+        </w:tc>
+        <w:tc>
+          <w:tcPr>
+            <w:cnfStyle w:val="000000000000" w:firstRow="0" w:lastRow="0" w:firstColumn="0" w:lastColumn="0" w:oddVBand="0" w:evenVBand="0" w:oddHBand="0" w:evenHBand="0" w:firstRowFirstColumn="0" w:firstRowLastColumn="0" w:lastRowFirstColumn="0" w:lastRowLastColumn="0"/>
+            <w:tcW w:w="1289" w:type="dxa"/>
+            <w:tcMar/>
+          </w:tcPr>
+          <w:p>
+            <w:pPr>
+              <w:pStyle w:val="Normal"/>
+              <w:rPr>
+                <w:rFonts w:ascii="Calibri Light" w:hAnsi="Calibri Light" w:eastAsia="Calibri Light" w:cs="Calibri Light"/>
+                <w:b w:val="0"/>
+                <w:bCs w:val="0"/>
+                <w:sz w:val="20"/>
+                <w:szCs w:val="20"/>
+              </w:rPr>
+            </w:pPr>
+            <w:proofErr w:type="spellStart"/>
+            <w:r>
+              <w:rPr>
+                <w:rFonts w:ascii="Calibri Light" w:hAnsi="Calibri Light" w:eastAsia="Calibri Light" w:cs="Calibri Light"/>
+                <w:b w:val="0"/>
+                <w:bCs w:val="0"/>
+                <w:sz w:val="20"/>
+                <w:szCs w:val="20"/>
+              </w:rPr>
+              <w:t>V</w:t>
+            </w:r>
+            <w:r>
+              <w:rPr>
+                <w:rFonts w:ascii="Calibri Light" w:hAnsi="Calibri Light" w:eastAsia="Calibri Light" w:cs="Calibri Light"/>
+                <w:b w:val="0"/>
+                <w:bCs w:val="0"/>
+                <w:sz w:val="20"/>
+                <w:szCs w:val="20"/>
+              </w:rPr>
+              <w:t>archar</w:t>
+            </w:r>
+            <w:proofErr w:type="spellEnd"/>
+            <w:r>
+              <w:rPr>
+                <w:rFonts w:ascii="Calibri Light" w:hAnsi="Calibri Light" w:eastAsia="Calibri Light" w:cs="Calibri Light"/>
+                <w:b w:val="0"/>
+                <w:bCs w:val="0"/>
+                <w:sz w:val="20"/>
+                <w:szCs w:val="20"/>
+              </w:rPr>
+              <w:t>(</w:t>
+            </w:r>
+            <w:r>
+              <w:rPr>
+                <w:rFonts w:ascii="Calibri Light" w:hAnsi="Calibri Light" w:eastAsia="Calibri Light" w:cs="Calibri Light"/>
+                <w:b w:val="0"/>
+                <w:bCs w:val="0"/>
+                <w:sz w:val="20"/>
+                <w:szCs w:val="20"/>
+              </w:rPr>
+              <w:t>50</w:t>
+            </w:r>
+            <w:r>
+              <w:rPr>
+                <w:rFonts w:ascii="Calibri Light" w:hAnsi="Calibri Light" w:eastAsia="Calibri Light" w:cs="Calibri Light"/>
+                <w:b w:val="0"/>
+                <w:bCs w:val="0"/>
+                <w:sz w:val="20"/>
+                <w:szCs w:val="20"/>
+              </w:rPr>
+              <w:t>)</w:t>
+            </w:r>
+          </w:p>
+        </w:tc>
+        <w:tc>
+          <w:tcPr>
+            <w:cnfStyle w:val="000000000000" w:firstRow="0" w:lastRow="0" w:firstColumn="0" w:lastColumn="0" w:oddVBand="0" w:evenVBand="0" w:oddHBand="0" w:evenHBand="0" w:firstRowFirstColumn="0" w:firstRowLastColumn="0" w:lastRowFirstColumn="0" w:lastRowLastColumn="0"/>
+            <w:tcW w:w="1289" w:type="dxa"/>
+            <w:tcMar/>
+          </w:tcPr>
+          <w:p>
+            <w:pPr>
+              <w:pStyle w:val="Normal"/>
+              <w:rPr>
+                <w:rFonts w:ascii="Calibri Light" w:hAnsi="Calibri Light" w:eastAsia="Calibri Light" w:cs="Calibri Light"/>
+                <w:b w:val="0"/>
+                <w:bCs w:val="0"/>
+                <w:sz w:val="20"/>
+                <w:szCs w:val="20"/>
+              </w:rPr>
+            </w:pPr>
+            <w:proofErr w:type="spellStart"/>
+            <w:r>
+              <w:rPr>
+                <w:rFonts w:ascii="Calibri Light" w:hAnsi="Calibri Light" w:eastAsia="Calibri Light" w:cs="Calibri Light"/>
+                <w:b w:val="0"/>
+                <w:bCs w:val="0"/>
+                <w:sz w:val="20"/>
+                <w:szCs w:val="20"/>
+              </w:rPr>
+              <w:t>Gamilia</w:t>
+            </w:r>
+            <w:proofErr w:type="spellEnd"/>
+            <w:r>
+              <w:rPr>
+                <w:rFonts w:ascii="Calibri Light" w:hAnsi="Calibri Light" w:eastAsia="Calibri Light" w:cs="Calibri Light"/>
+                <w:b w:val="0"/>
+                <w:bCs w:val="0"/>
+                <w:sz w:val="20"/>
+                <w:szCs w:val="20"/>
+              </w:rPr>
+              <w:t xml:space="preserve"> de la especie</w:t>
+            </w:r>
+          </w:p>
+        </w:tc>
+        <w:tc>
+          <w:tcPr>
+            <w:cnfStyle w:val="000000000000" w:firstRow="0" w:lastRow="0" w:firstColumn="0" w:lastColumn="0" w:oddVBand="0" w:evenVBand="0" w:oddHBand="0" w:evenHBand="0" w:firstRowFirstColumn="0" w:firstRowLastColumn="0" w:lastRowFirstColumn="0" w:lastRowLastColumn="0"/>
+            <w:tcW w:w="1289" w:type="dxa"/>
+            <w:tcMar/>
+          </w:tcPr>
+          <w:p>
+            <w:pPr>
+              <w:pStyle w:val="Normal"/>
+              <w:rPr>
+                <w:rFonts w:ascii="Calibri Light" w:hAnsi="Calibri Light" w:eastAsia="Calibri Light" w:cs="Calibri Light"/>
+                <w:b w:val="0"/>
+                <w:bCs w:val="0"/>
+                <w:sz w:val="20"/>
+                <w:szCs w:val="20"/>
+              </w:rPr>
+            </w:pPr>
+          </w:p>
+        </w:tc>
+        <w:tc>
+          <w:tcPr>
+            <w:cnfStyle w:val="000000000000" w:firstRow="0" w:lastRow="0" w:firstColumn="0" w:lastColumn="0" w:oddVBand="0" w:evenVBand="0" w:oddHBand="0" w:evenHBand="0" w:firstRowFirstColumn="0" w:firstRowLastColumn="0" w:lastRowFirstColumn="0" w:lastRowLastColumn="0"/>
+            <w:tcW w:w="1289" w:type="dxa"/>
+            <w:tcMar/>
+          </w:tcPr>
+          <w:p>
+            <w:pPr>
+              <w:pStyle w:val="Normal"/>
+              <w:rPr>
+                <w:rFonts w:ascii="Calibri Light" w:hAnsi="Calibri Light" w:eastAsia="Calibri Light" w:cs="Calibri Light"/>
+                <w:b w:val="0"/>
+                <w:bCs w:val="0"/>
+                <w:sz w:val="20"/>
+                <w:szCs w:val="20"/>
+              </w:rPr>
+            </w:pPr>
+          </w:p>
+        </w:tc>
+        <w:tc>
+          <w:tcPr>
+            <w:cnfStyle w:val="000000000000" w:firstRow="0" w:lastRow="0" w:firstColumn="0" w:lastColumn="0" w:oddVBand="0" w:evenVBand="0" w:oddHBand="0" w:evenHBand="0" w:firstRowFirstColumn="0" w:firstRowLastColumn="0" w:lastRowFirstColumn="0" w:lastRowLastColumn="0"/>
+            <w:tcW w:w="1289" w:type="dxa"/>
+            <w:tcMar/>
+          </w:tcPr>
+          <w:p w14:noSpellErr="1">
+            <w:pPr>
+              <w:pStyle w:val="Normal"/>
+              <w:rPr>
+                <w:rFonts w:ascii="Calibri Light" w:hAnsi="Calibri Light" w:eastAsia="Calibri Light" w:cs="Calibri Light"/>
+                <w:b w:val="0"/>
+                <w:bCs w:val="0"/>
+                <w:sz w:val="20"/>
+                <w:szCs w:val="20"/>
+              </w:rPr>
+            </w:pPr>
+            <w:r>
+              <w:rPr>
+                <w:rFonts w:ascii="Calibri Light" w:hAnsi="Calibri Light" w:eastAsia="Calibri Light" w:cs="Calibri Light"/>
+                <w:b w:val="0"/>
+                <w:bCs w:val="0"/>
+                <w:sz w:val="20"/>
+                <w:szCs w:val="20"/>
+              </w:rPr>
+              <w:t>No</w:t>
+            </w:r>
+          </w:p>
+        </w:tc>
+        <w:tc>
+          <w:tcPr>
+            <w:cnfStyle w:val="000000000000" w:firstRow="0" w:lastRow="0" w:firstColumn="0" w:lastColumn="0" w:oddVBand="0" w:evenVBand="0" w:oddHBand="0" w:evenHBand="0" w:firstRowFirstColumn="0" w:firstRowLastColumn="0" w:lastRowFirstColumn="0" w:lastRowLastColumn="0"/>
+            <w:tcW w:w="1289" w:type="dxa"/>
+            <w:tcMar/>
+          </w:tcPr>
+          <w:p>
+            <w:pPr>
+              <w:pStyle w:val="Normal"/>
+              <w:rPr>
+                <w:rFonts w:ascii="Calibri Light" w:hAnsi="Calibri Light" w:eastAsia="Calibri Light" w:cs="Calibri Light"/>
+                <w:b w:val="0"/>
+                <w:bCs w:val="0"/>
+                <w:sz w:val="20"/>
+                <w:szCs w:val="20"/>
+              </w:rPr>
+            </w:pPr>
+          </w:p>
+        </w:tc>
+      </w:tr>
+      <w:tr>
+        <w:tc>
+          <w:tcPr>
+            <w:cnfStyle w:val="001000000000" w:firstRow="0" w:lastRow="0" w:firstColumn="1" w:lastColumn="0" w:oddVBand="0" w:evenVBand="0" w:oddHBand="0" w:evenHBand="0" w:firstRowFirstColumn="0" w:firstRowLastColumn="0" w:lastRowFirstColumn="0" w:lastRowLastColumn="0"/>
+            <w:tcW w:w="1289" w:type="dxa"/>
+            <w:tcMar/>
+          </w:tcPr>
+          <w:p>
+            <w:pPr>
+              <w:pStyle w:val="Normal"/>
+              <w:rPr>
+                <w:rFonts w:ascii="Calibri Light" w:hAnsi="Calibri Light" w:eastAsia="Calibri Light" w:cs="Calibri Light"/>
+                <w:b w:val="0"/>
+                <w:bCs w:val="0"/>
+                <w:sz w:val="20"/>
+                <w:szCs w:val="20"/>
+              </w:rPr>
+            </w:pPr>
+            <w:proofErr w:type="spellStart"/>
+            <w:r>
+              <w:rPr>
+                <w:rFonts w:ascii="Calibri Light" w:hAnsi="Calibri Light" w:eastAsia="Calibri Light" w:cs="Calibri Light"/>
+                <w:b w:val="0"/>
+                <w:bCs w:val="0"/>
+                <w:sz w:val="20"/>
+                <w:szCs w:val="20"/>
+              </w:rPr>
+              <w:t>R</w:t>
+            </w:r>
+            <w:r>
+              <w:rPr>
+                <w:rFonts w:ascii="Calibri Light" w:hAnsi="Calibri Light" w:eastAsia="Calibri Light" w:cs="Calibri Light"/>
+                <w:b w:val="0"/>
+                <w:bCs w:val="0"/>
+                <w:sz w:val="20"/>
+                <w:szCs w:val="20"/>
+              </w:rPr>
+              <w:t>ef</w:t>
+            </w:r>
+            <w:proofErr w:type="spellEnd"/>
+            <w:r>
+              <w:rPr>
+                <w:rFonts w:ascii="Calibri Light" w:hAnsi="Calibri Light" w:eastAsia="Calibri Light" w:cs="Calibri Light"/>
+                <w:b w:val="0"/>
+                <w:bCs w:val="0"/>
+                <w:sz w:val="20"/>
+                <w:szCs w:val="20"/>
+              </w:rPr>
+              <w:t xml:space="preserve"> </w:t>
+            </w:r>
+            <w:r>
+              <w:rPr>
+                <w:rFonts w:ascii="Calibri Light" w:hAnsi="Calibri Light" w:eastAsia="Calibri Light" w:cs="Calibri Light"/>
+                <w:b w:val="0"/>
+                <w:bCs w:val="0"/>
+                <w:sz w:val="20"/>
+                <w:szCs w:val="20"/>
+              </w:rPr>
+              <w:t>Orden</w:t>
+            </w:r>
+          </w:p>
+        </w:tc>
+        <w:tc>
+          <w:tcPr>
+            <w:cnfStyle w:val="000000000000" w:firstRow="0" w:lastRow="0" w:firstColumn="0" w:lastColumn="0" w:oddVBand="0" w:evenVBand="0" w:oddHBand="0" w:evenHBand="0" w:firstRowFirstColumn="0" w:firstRowLastColumn="0" w:lastRowFirstColumn="0" w:lastRowLastColumn="0"/>
+            <w:tcW w:w="1289" w:type="dxa"/>
+            <w:tcMar/>
+          </w:tcPr>
+          <w:p>
+            <w:pPr>
+              <w:pStyle w:val="Normal"/>
+              <w:rPr>
+                <w:rFonts w:ascii="Calibri Light" w:hAnsi="Calibri Light" w:eastAsia="Calibri Light" w:cs="Calibri Light"/>
+                <w:b w:val="0"/>
+                <w:bCs w:val="0"/>
+                <w:sz w:val="20"/>
+                <w:szCs w:val="20"/>
+              </w:rPr>
+            </w:pPr>
+            <w:proofErr w:type="spellStart"/>
+            <w:r>
+              <w:rPr>
+                <w:rFonts w:ascii="Calibri Light" w:hAnsi="Calibri Light" w:eastAsia="Calibri Light" w:cs="Calibri Light"/>
+                <w:b w:val="0"/>
+                <w:bCs w:val="0"/>
+                <w:sz w:val="20"/>
+                <w:szCs w:val="20"/>
+              </w:rPr>
+              <w:t>Varchar</w:t>
+            </w:r>
+            <w:proofErr w:type="spellEnd"/>
+            <w:r>
+              <w:rPr>
+                <w:rFonts w:ascii="Calibri Light" w:hAnsi="Calibri Light" w:eastAsia="Calibri Light" w:cs="Calibri Light"/>
+                <w:b w:val="0"/>
+                <w:bCs w:val="0"/>
+                <w:sz w:val="20"/>
+                <w:szCs w:val="20"/>
+              </w:rPr>
+              <w:t>(</w:t>
+            </w:r>
+            <w:r>
+              <w:rPr>
+                <w:rFonts w:ascii="Calibri Light" w:hAnsi="Calibri Light" w:eastAsia="Calibri Light" w:cs="Calibri Light"/>
+                <w:b w:val="0"/>
+                <w:bCs w:val="0"/>
+                <w:sz w:val="20"/>
+                <w:szCs w:val="20"/>
+              </w:rPr>
+              <w:t>50</w:t>
+            </w:r>
+            <w:r>
+              <w:rPr>
+                <w:rFonts w:ascii="Calibri Light" w:hAnsi="Calibri Light" w:eastAsia="Calibri Light" w:cs="Calibri Light"/>
+                <w:b w:val="0"/>
+                <w:bCs w:val="0"/>
+                <w:sz w:val="20"/>
+                <w:szCs w:val="20"/>
+              </w:rPr>
+              <w:t>)</w:t>
+            </w:r>
+          </w:p>
+        </w:tc>
+        <w:tc>
+          <w:tcPr>
+            <w:cnfStyle w:val="000000000000" w:firstRow="0" w:lastRow="0" w:firstColumn="0" w:lastColumn="0" w:oddVBand="0" w:evenVBand="0" w:oddHBand="0" w:evenHBand="0" w:firstRowFirstColumn="0" w:firstRowLastColumn="0" w:lastRowFirstColumn="0" w:lastRowLastColumn="0"/>
+            <w:tcW w:w="1289" w:type="dxa"/>
+            <w:tcMar/>
+          </w:tcPr>
+          <w:p w14:noSpellErr="1">
+            <w:pPr>
+              <w:pStyle w:val="Normal"/>
+              <w:rPr>
+                <w:rFonts w:ascii="Calibri Light" w:hAnsi="Calibri Light" w:eastAsia="Calibri Light" w:cs="Calibri Light"/>
+                <w:b w:val="0"/>
+                <w:bCs w:val="0"/>
+                <w:sz w:val="20"/>
+                <w:szCs w:val="20"/>
+              </w:rPr>
+            </w:pPr>
+            <w:r>
+              <w:rPr>
+                <w:rFonts w:ascii="Calibri Light" w:hAnsi="Calibri Light" w:eastAsia="Calibri Light" w:cs="Calibri Light"/>
+                <w:b w:val="0"/>
+                <w:bCs w:val="0"/>
+                <w:sz w:val="20"/>
+                <w:szCs w:val="20"/>
+              </w:rPr>
+              <w:t>Referencia a animalia</w:t>
+            </w:r>
+          </w:p>
+        </w:tc>
+        <w:tc>
+          <w:tcPr>
+            <w:cnfStyle w:val="000000000000" w:firstRow="0" w:lastRow="0" w:firstColumn="0" w:lastColumn="0" w:oddVBand="0" w:evenVBand="0" w:oddHBand="0" w:evenHBand="0" w:firstRowFirstColumn="0" w:firstRowLastColumn="0" w:lastRowFirstColumn="0" w:lastRowLastColumn="0"/>
+            <w:tcW w:w="1289" w:type="dxa"/>
+            <w:tcMar/>
+          </w:tcPr>
+          <w:p>
+            <w:pPr>
+              <w:pStyle w:val="Normal"/>
+              <w:rPr>
+                <w:rFonts w:ascii="Calibri Light" w:hAnsi="Calibri Light" w:eastAsia="Calibri Light" w:cs="Calibri Light"/>
+                <w:b w:val="0"/>
+                <w:bCs w:val="0"/>
+                <w:sz w:val="20"/>
+                <w:szCs w:val="20"/>
+              </w:rPr>
+            </w:pPr>
+          </w:p>
+        </w:tc>
+        <w:tc>
+          <w:tcPr>
+            <w:cnfStyle w:val="000000000000" w:firstRow="0" w:lastRow="0" w:firstColumn="0" w:lastColumn="0" w:oddVBand="0" w:evenVBand="0" w:oddHBand="0" w:evenHBand="0" w:firstRowFirstColumn="0" w:firstRowLastColumn="0" w:lastRowFirstColumn="0" w:lastRowLastColumn="0"/>
+            <w:tcW w:w="1289" w:type="dxa"/>
+            <w:tcMar/>
+          </w:tcPr>
+          <w:p>
+            <w:pPr>
+              <w:pStyle w:val="Normal"/>
+              <w:rPr>
+                <w:rFonts w:ascii="Calibri Light" w:hAnsi="Calibri Light" w:eastAsia="Calibri Light" w:cs="Calibri Light"/>
+                <w:b w:val="0"/>
+                <w:bCs w:val="0"/>
+                <w:sz w:val="20"/>
+                <w:szCs w:val="20"/>
+              </w:rPr>
+            </w:pPr>
+          </w:p>
+        </w:tc>
+        <w:tc>
+          <w:tcPr>
+            <w:cnfStyle w:val="000000000000" w:firstRow="0" w:lastRow="0" w:firstColumn="0" w:lastColumn="0" w:oddVBand="0" w:evenVBand="0" w:oddHBand="0" w:evenHBand="0" w:firstRowFirstColumn="0" w:firstRowLastColumn="0" w:lastRowFirstColumn="0" w:lastRowLastColumn="0"/>
+            <w:tcW w:w="1289" w:type="dxa"/>
+            <w:tcMar/>
+          </w:tcPr>
+          <w:p w14:noSpellErr="1">
+            <w:pPr>
+              <w:pStyle w:val="Normal"/>
+              <w:rPr>
+                <w:rFonts w:ascii="Calibri Light" w:hAnsi="Calibri Light" w:eastAsia="Calibri Light" w:cs="Calibri Light"/>
+                <w:b w:val="0"/>
+                <w:bCs w:val="0"/>
+                <w:sz w:val="20"/>
+                <w:szCs w:val="20"/>
+              </w:rPr>
+            </w:pPr>
+            <w:r>
+              <w:rPr>
+                <w:rFonts w:ascii="Calibri Light" w:hAnsi="Calibri Light" w:eastAsia="Calibri Light" w:cs="Calibri Light"/>
+                <w:b w:val="0"/>
+                <w:bCs w:val="0"/>
+                <w:sz w:val="20"/>
+                <w:szCs w:val="20"/>
+              </w:rPr>
+              <w:t>No</w:t>
+            </w:r>
+          </w:p>
+        </w:tc>
+        <w:tc>
+          <w:tcPr>
+            <w:cnfStyle w:val="000000000000" w:firstRow="0" w:lastRow="0" w:firstColumn="0" w:lastColumn="0" w:oddVBand="0" w:evenVBand="0" w:oddHBand="0" w:evenHBand="0" w:firstRowFirstColumn="0" w:firstRowLastColumn="0" w:lastRowFirstColumn="0" w:lastRowLastColumn="0"/>
+            <w:tcW w:w="1289" w:type="dxa"/>
+            <w:tcMar/>
+          </w:tcPr>
+          <w:p>
+            <w:pPr>
+              <w:pStyle w:val="Normal"/>
+              <w:rPr>
+                <w:rFonts w:ascii="Calibri Light" w:hAnsi="Calibri Light" w:eastAsia="Calibri Light" w:cs="Calibri Light"/>
+                <w:b w:val="0"/>
+                <w:bCs w:val="0"/>
+                <w:sz w:val="20"/>
+                <w:szCs w:val="20"/>
+              </w:rPr>
+            </w:pPr>
+          </w:p>
+        </w:tc>
+      </w:tr>
+    </w:tbl>
+    <w:p>
+      <w:pPr>
+        <w:pStyle w:val="Normal"/>
+        <w:rPr>
+          <w:sz w:val="20"/>
+          <w:szCs w:val="20"/>
+        </w:rPr>
+      </w:pPr>
+    </w:p>
+    <w:p>
+      <w:pPr>
+        <w:pStyle w:val="Normal"/>
+        <w:rPr>
+          <w:sz w:val="20"/>
+          <w:szCs w:val="20"/>
+        </w:rPr>
+      </w:pPr>
+    </w:p>
+    <w:tbl>
+      <w:tblPr>
+        <w:tblStyle w:val="GridTable1Light-Accent1"/>
+        <w:tblW w:w="0" w:type="auto"/>
+        <w:tblInd w:w="0" w:type="dxa"/>
+        <w:tblLook w:val="04A0" w:firstRow="1" w:lastRow="0" w:firstColumn="1" w:lastColumn="0" w:noHBand="0" w:noVBand="1"/>
+      </w:tblPr>
+      <w:tblGrid>
+        <w:gridCol w:w="1289"/>
+        <w:gridCol w:w="1289"/>
+        <w:gridCol w:w="1289"/>
+        <w:gridCol w:w="1289"/>
+        <w:gridCol w:w="1289"/>
+        <w:gridCol w:w="1289"/>
+        <w:gridCol w:w="1289"/>
+      </w:tblGrid>
+      <w:tr>
+        <w:tc>
+          <w:tcPr>
+            <w:cnfStyle w:val="001000000000" w:firstRow="0" w:lastRow="0" w:firstColumn="1" w:lastColumn="0" w:oddVBand="0" w:evenVBand="0" w:oddHBand="0" w:evenHBand="0" w:firstRowFirstColumn="0" w:firstRowLastColumn="0" w:lastRowFirstColumn="0" w:lastRowLastColumn="0"/>
+            <w:tcW w:w="1289" w:type="dxa"/>
+            <w:tcMar/>
+          </w:tcPr>
+          <w:p w14:noSpellErr="1">
+            <w:pPr>
+              <w:pStyle w:val="Normal"/>
+              <w:jc w:val="center"/>
+              <w:rPr>
+                <w:rFonts w:ascii="Calibri Light" w:hAnsi="Calibri Light" w:eastAsia="Calibri Light" w:cs="Calibri Light"/>
+                <w:b w:val="0"/>
+                <w:bCs w:val="0"/>
+                <w:sz w:val="20"/>
+                <w:szCs w:val="20"/>
+              </w:rPr>
+            </w:pPr>
+            <w:r>
+              <w:rPr>
+                <w:rFonts w:ascii="Calibri Light" w:hAnsi="Calibri Light" w:eastAsia="Calibri Light" w:cs="Calibri Light"/>
+                <w:b w:val="0"/>
+                <w:bCs w:val="0"/>
+                <w:sz w:val="20"/>
+                <w:szCs w:val="20"/>
+              </w:rPr>
+              <w:t>Nombre de la columna</w:t>
+            </w:r>
+          </w:p>
+        </w:tc>
+        <w:tc>
+          <w:tcPr>
+            <w:cnfStyle w:val="000000000000" w:firstRow="0" w:lastRow="0" w:firstColumn="0" w:lastColumn="0" w:oddVBand="0" w:evenVBand="0" w:oddHBand="0" w:evenHBand="0" w:firstRowFirstColumn="0" w:firstRowLastColumn="0" w:lastRowFirstColumn="0" w:lastRowLastColumn="0"/>
+            <w:tcW w:w="1289" w:type="dxa"/>
+            <w:tcMar/>
+          </w:tcPr>
+          <w:p w14:noSpellErr="1">
+            <w:pPr>
+              <w:pStyle w:val="Normal"/>
+              <w:jc w:val="center"/>
+              <w:rPr>
+                <w:rFonts w:ascii="Calibri Light" w:hAnsi="Calibri Light" w:eastAsia="Calibri Light" w:cs="Calibri Light"/>
+                <w:b w:val="0"/>
+                <w:bCs w:val="0"/>
+                <w:sz w:val="20"/>
+                <w:szCs w:val="20"/>
+              </w:rPr>
+            </w:pPr>
+            <w:r>
+              <w:rPr>
+                <w:rFonts w:ascii="Calibri Light" w:hAnsi="Calibri Light" w:eastAsia="Calibri Light" w:cs="Calibri Light"/>
+                <w:b w:val="0"/>
+                <w:bCs w:val="0"/>
+                <w:sz w:val="20"/>
+                <w:szCs w:val="20"/>
+              </w:rPr>
+              <w:t>Tipo</w:t>
+            </w:r>
+          </w:p>
+        </w:tc>
+        <w:tc>
+          <w:tcPr>
+            <w:cnfStyle w:val="000000000000" w:firstRow="0" w:lastRow="0" w:firstColumn="0" w:lastColumn="0" w:oddVBand="0" w:evenVBand="0" w:oddHBand="0" w:evenHBand="0" w:firstRowFirstColumn="0" w:firstRowLastColumn="0" w:lastRowFirstColumn="0" w:lastRowLastColumn="0"/>
+            <w:tcW w:w="1289" w:type="dxa"/>
+            <w:tcMar/>
+          </w:tcPr>
+          <w:p w14:noSpellErr="1">
+            <w:pPr>
+              <w:pStyle w:val="Normal"/>
+              <w:jc w:val="center"/>
+              <w:rPr>
+                <w:rFonts w:ascii="Calibri Light" w:hAnsi="Calibri Light" w:eastAsia="Calibri Light" w:cs="Calibri Light"/>
+                <w:b w:val="0"/>
+                <w:bCs w:val="0"/>
+                <w:sz w:val="20"/>
+                <w:szCs w:val="20"/>
+              </w:rPr>
+            </w:pPr>
+            <w:r>
+              <w:rPr>
+                <w:rFonts w:ascii="Calibri Light" w:hAnsi="Calibri Light" w:eastAsia="Calibri Light" w:cs="Calibri Light"/>
+                <w:b w:val="0"/>
+                <w:bCs w:val="0"/>
+                <w:sz w:val="20"/>
+                <w:szCs w:val="20"/>
+              </w:rPr>
+              <w:t>Nombre</w:t>
+            </w:r>
+          </w:p>
+          <w:p w14:noSpellErr="1">
+            <w:pPr>
+              <w:pStyle w:val="Normal"/>
+              <w:jc w:val="center"/>
+              <w:rPr>
+                <w:rFonts w:ascii="Calibri Light" w:hAnsi="Calibri Light" w:eastAsia="Calibri Light" w:cs="Calibri Light"/>
+                <w:b w:val="0"/>
+                <w:bCs w:val="0"/>
+                <w:sz w:val="20"/>
+                <w:szCs w:val="20"/>
+              </w:rPr>
+            </w:pPr>
+            <w:r>
+              <w:rPr>
+                <w:rFonts w:ascii="Calibri Light" w:hAnsi="Calibri Light" w:eastAsia="Calibri Light" w:cs="Calibri Light"/>
+                <w:b w:val="0"/>
+                <w:bCs w:val="0"/>
+                <w:sz w:val="20"/>
+                <w:szCs w:val="20"/>
+              </w:rPr>
+              <w:t>descriptivo</w:t>
+            </w:r>
+          </w:p>
+        </w:tc>
+        <w:tc>
+          <w:tcPr>
+            <w:cnfStyle w:val="000000000000" w:firstRow="0" w:lastRow="0" w:firstColumn="0" w:lastColumn="0" w:oddVBand="0" w:evenVBand="0" w:oddHBand="0" w:evenHBand="0" w:firstRowFirstColumn="0" w:firstRowLastColumn="0" w:lastRowFirstColumn="0" w:lastRowLastColumn="0"/>
+            <w:tcW w:w="1289" w:type="dxa"/>
+            <w:tcMar/>
+          </w:tcPr>
+          <w:p w14:noSpellErr="1">
+            <w:pPr>
+              <w:pStyle w:val="Normal"/>
+              <w:jc w:val="center"/>
+              <w:rPr>
+                <w:rFonts w:ascii="Calibri Light" w:hAnsi="Calibri Light" w:eastAsia="Calibri Light" w:cs="Calibri Light"/>
+                <w:b w:val="0"/>
+                <w:bCs w:val="0"/>
+                <w:sz w:val="20"/>
+                <w:szCs w:val="20"/>
+              </w:rPr>
+            </w:pPr>
+            <w:r>
+              <w:rPr>
+                <w:rFonts w:ascii="Calibri Light" w:hAnsi="Calibri Light" w:eastAsia="Calibri Light" w:cs="Calibri Light"/>
+                <w:b w:val="0"/>
+                <w:bCs w:val="0"/>
+                <w:sz w:val="20"/>
+                <w:szCs w:val="20"/>
+              </w:rPr>
+              <w:t>Rangos validos de valores</w:t>
+            </w:r>
+          </w:p>
+        </w:tc>
+        <w:tc>
+          <w:tcPr>
+            <w:cnfStyle w:val="000000000000" w:firstRow="0" w:lastRow="0" w:firstColumn="0" w:lastColumn="0" w:oddVBand="0" w:evenVBand="0" w:oddHBand="0" w:evenHBand="0" w:firstRowFirstColumn="0" w:firstRowLastColumn="0" w:lastRowFirstColumn="0" w:lastRowLastColumn="0"/>
+            <w:tcW w:w="1289" w:type="dxa"/>
+            <w:tcMar/>
+          </w:tcPr>
+          <w:p w14:noSpellErr="1">
+            <w:pPr>
+              <w:pStyle w:val="Normal"/>
+              <w:jc w:val="center"/>
+              <w:rPr>
+                <w:rFonts w:ascii="Calibri Light" w:hAnsi="Calibri Light" w:eastAsia="Calibri Light" w:cs="Calibri Light"/>
+                <w:b w:val="0"/>
+                <w:bCs w:val="0"/>
+                <w:sz w:val="20"/>
+                <w:szCs w:val="20"/>
+              </w:rPr>
+            </w:pPr>
+            <w:r>
+              <w:rPr>
+                <w:rFonts w:ascii="Calibri Light" w:hAnsi="Calibri Light" w:eastAsia="Calibri Light" w:cs="Calibri Light"/>
+                <w:b w:val="0"/>
+                <w:bCs w:val="0"/>
+                <w:sz w:val="20"/>
+                <w:szCs w:val="20"/>
+              </w:rPr>
+              <w:t xml:space="preserve">Columnas del </w:t>
+            </w:r>
+            <w:r>
+              <w:rPr>
+                <w:rFonts w:ascii="Calibri Light" w:hAnsi="Calibri Light" w:eastAsia="Calibri Light" w:cs="Calibri Light"/>
+                <w:b w:val="0"/>
+                <w:bCs w:val="0"/>
+                <w:sz w:val="20"/>
+                <w:szCs w:val="20"/>
+              </w:rPr>
+              <w:t>í</w:t>
+            </w:r>
+            <w:r>
+              <w:rPr>
+                <w:rFonts w:ascii="Calibri Light" w:hAnsi="Calibri Light" w:eastAsia="Calibri Light" w:cs="Calibri Light"/>
+                <w:b w:val="0"/>
+                <w:bCs w:val="0"/>
+                <w:sz w:val="20"/>
+                <w:szCs w:val="20"/>
+              </w:rPr>
+              <w:t>ndice</w:t>
+            </w:r>
+            <w:r>
+              <w:rPr>
+                <w:rFonts w:ascii="Calibri Light" w:hAnsi="Calibri Light" w:eastAsia="Calibri Light" w:cs="Calibri Light"/>
+                <w:b w:val="0"/>
+                <w:bCs w:val="0"/>
+                <w:sz w:val="20"/>
+                <w:szCs w:val="20"/>
+              </w:rPr>
+              <w:t xml:space="preserve"> </w:t>
+            </w:r>
+          </w:p>
+        </w:tc>
+        <w:tc>
+          <w:tcPr>
+            <w:cnfStyle w:val="000000000000" w:firstRow="0" w:lastRow="0" w:firstColumn="0" w:lastColumn="0" w:oddVBand="0" w:evenVBand="0" w:oddHBand="0" w:evenHBand="0" w:firstRowFirstColumn="0" w:firstRowLastColumn="0" w:lastRowFirstColumn="0" w:lastRowLastColumn="0"/>
+            <w:tcW w:w="1289" w:type="dxa"/>
+            <w:tcMar/>
+          </w:tcPr>
+          <w:p w14:noSpellErr="1">
+            <w:pPr>
+              <w:pStyle w:val="Normal"/>
+              <w:jc w:val="center"/>
+              <w:rPr>
+                <w:rFonts w:ascii="Calibri Light" w:hAnsi="Calibri Light" w:eastAsia="Calibri Light" w:cs="Calibri Light"/>
+                <w:b w:val="0"/>
+                <w:bCs w:val="0"/>
+                <w:sz w:val="20"/>
+                <w:szCs w:val="20"/>
+              </w:rPr>
+            </w:pPr>
+            <w:r>
+              <w:rPr>
+                <w:rFonts w:ascii="Calibri Light" w:hAnsi="Calibri Light" w:eastAsia="Calibri Light" w:cs="Calibri Light"/>
+                <w:b w:val="0"/>
+                <w:bCs w:val="0"/>
+                <w:sz w:val="20"/>
+                <w:szCs w:val="20"/>
+              </w:rPr>
+              <w:t xml:space="preserve"> valores nulos </w:t>
+            </w:r>
+          </w:p>
+        </w:tc>
+        <w:tc>
+          <w:tcPr>
+            <w:cnfStyle w:val="000000000000" w:firstRow="0" w:lastRow="0" w:firstColumn="0" w:lastColumn="0" w:oddVBand="0" w:evenVBand="0" w:oddHBand="0" w:evenHBand="0" w:firstRowFirstColumn="0" w:firstRowLastColumn="0" w:lastRowFirstColumn="0" w:lastRowLastColumn="0"/>
+            <w:tcW w:w="1289" w:type="dxa"/>
+            <w:tcMar/>
+          </w:tcPr>
+          <w:p w14:noSpellErr="1">
+            <w:pPr>
+              <w:pStyle w:val="Normal"/>
+              <w:jc w:val="center"/>
+              <w:rPr>
+                <w:rFonts w:ascii="Calibri Light" w:hAnsi="Calibri Light" w:eastAsia="Calibri Light" w:cs="Calibri Light"/>
+                <w:b w:val="0"/>
+                <w:bCs w:val="0"/>
+                <w:sz w:val="20"/>
+                <w:szCs w:val="20"/>
+              </w:rPr>
+            </w:pPr>
+            <w:r>
+              <w:rPr>
+                <w:rFonts w:ascii="Calibri Light" w:hAnsi="Calibri Light" w:eastAsia="Calibri Light" w:cs="Calibri Light"/>
+                <w:b w:val="0"/>
+                <w:bCs w:val="0"/>
+                <w:sz w:val="20"/>
+                <w:szCs w:val="20"/>
+              </w:rPr>
+              <w:t>Descripci</w:t>
+            </w:r>
+            <w:r>
+              <w:rPr>
+                <w:rFonts w:ascii="Calibri Light" w:hAnsi="Calibri Light" w:eastAsia="Calibri Light" w:cs="Calibri Light"/>
+                <w:b w:val="0"/>
+                <w:bCs w:val="0"/>
+                <w:sz w:val="20"/>
+                <w:szCs w:val="20"/>
+              </w:rPr>
+              <w:t>ó</w:t>
+            </w:r>
+            <w:r>
+              <w:rPr>
+                <w:rFonts w:ascii="Calibri Light" w:hAnsi="Calibri Light" w:eastAsia="Calibri Light" w:cs="Calibri Light"/>
+                <w:b w:val="0"/>
+                <w:bCs w:val="0"/>
+                <w:sz w:val="20"/>
+                <w:szCs w:val="20"/>
+              </w:rPr>
+              <w:t>n</w:t>
+            </w:r>
+          </w:p>
+        </w:tc>
+      </w:tr>
+      <w:tr>
+        <w:tc>
+          <w:tcPr>
+            <w:cnfStyle w:val="001000000000" w:firstRow="0" w:lastRow="0" w:firstColumn="1" w:lastColumn="0" w:oddVBand="0" w:evenVBand="0" w:oddHBand="0" w:evenHBand="0" w:firstRowFirstColumn="0" w:firstRowLastColumn="0" w:lastRowFirstColumn="0" w:lastRowLastColumn="0"/>
+            <w:tcW w:w="1289" w:type="dxa"/>
+            <w:tcMar/>
+          </w:tcPr>
+          <w:p w14:noSpellErr="1">
+            <w:pPr>
+              <w:pStyle w:val="Normal"/>
+              <w:rPr>
+                <w:rFonts w:ascii="Calibri Light" w:hAnsi="Calibri Light" w:eastAsia="Calibri Light" w:cs="Calibri Light"/>
+                <w:b w:val="0"/>
+                <w:bCs w:val="0"/>
+                <w:sz w:val="20"/>
+                <w:szCs w:val="20"/>
+              </w:rPr>
+            </w:pPr>
+            <w:r>
+              <w:rPr>
+                <w:rFonts w:ascii="Calibri Light" w:hAnsi="Calibri Light" w:eastAsia="Calibri Light" w:cs="Calibri Light"/>
+                <w:b w:val="0"/>
+                <w:bCs w:val="0"/>
+                <w:sz w:val="20"/>
+                <w:szCs w:val="20"/>
+              </w:rPr>
+              <w:t>Genero</w:t>
+            </w:r>
+          </w:p>
+        </w:tc>
+        <w:tc>
+          <w:tcPr>
+            <w:cnfStyle w:val="000000000000" w:firstRow="0" w:lastRow="0" w:firstColumn="0" w:lastColumn="0" w:oddVBand="0" w:evenVBand="0" w:oddHBand="0" w:evenHBand="0" w:firstRowFirstColumn="0" w:firstRowLastColumn="0" w:lastRowFirstColumn="0" w:lastRowLastColumn="0"/>
+            <w:tcW w:w="1289" w:type="dxa"/>
+            <w:tcMar/>
+          </w:tcPr>
+          <w:p>
+            <w:pPr>
+              <w:pStyle w:val="Normal"/>
+              <w:rPr>
+                <w:rFonts w:ascii="Calibri Light" w:hAnsi="Calibri Light" w:eastAsia="Calibri Light" w:cs="Calibri Light"/>
+                <w:b w:val="0"/>
+                <w:bCs w:val="0"/>
+                <w:sz w:val="20"/>
+                <w:szCs w:val="20"/>
+              </w:rPr>
+            </w:pPr>
+            <w:proofErr w:type="spellStart"/>
+            <w:r>
+              <w:rPr>
+                <w:rFonts w:ascii="Calibri Light" w:hAnsi="Calibri Light" w:eastAsia="Calibri Light" w:cs="Calibri Light"/>
+                <w:b w:val="0"/>
+                <w:bCs w:val="0"/>
+                <w:sz w:val="20"/>
+                <w:szCs w:val="20"/>
+              </w:rPr>
+              <w:t>V</w:t>
+            </w:r>
+            <w:r>
+              <w:rPr>
+                <w:rFonts w:ascii="Calibri Light" w:hAnsi="Calibri Light" w:eastAsia="Calibri Light" w:cs="Calibri Light"/>
+                <w:b w:val="0"/>
+                <w:bCs w:val="0"/>
+                <w:sz w:val="20"/>
+                <w:szCs w:val="20"/>
+              </w:rPr>
+              <w:t>archar</w:t>
+            </w:r>
+            <w:proofErr w:type="spellEnd"/>
+            <w:r>
+              <w:rPr>
+                <w:rFonts w:ascii="Calibri Light" w:hAnsi="Calibri Light" w:eastAsia="Calibri Light" w:cs="Calibri Light"/>
+                <w:b w:val="0"/>
+                <w:bCs w:val="0"/>
+                <w:sz w:val="20"/>
+                <w:szCs w:val="20"/>
+              </w:rPr>
+              <w:t>(</w:t>
+            </w:r>
+            <w:r>
+              <w:rPr>
+                <w:rFonts w:ascii="Calibri Light" w:hAnsi="Calibri Light" w:eastAsia="Calibri Light" w:cs="Calibri Light"/>
+                <w:b w:val="0"/>
+                <w:bCs w:val="0"/>
+                <w:sz w:val="20"/>
+                <w:szCs w:val="20"/>
+              </w:rPr>
+              <w:t>50</w:t>
+            </w:r>
+            <w:r>
+              <w:rPr>
+                <w:rFonts w:ascii="Calibri Light" w:hAnsi="Calibri Light" w:eastAsia="Calibri Light" w:cs="Calibri Light"/>
+                <w:b w:val="0"/>
+                <w:bCs w:val="0"/>
+                <w:sz w:val="20"/>
+                <w:szCs w:val="20"/>
+              </w:rPr>
+              <w:t>)</w:t>
+            </w:r>
+          </w:p>
+        </w:tc>
+        <w:tc>
+          <w:tcPr>
+            <w:cnfStyle w:val="000000000000" w:firstRow="0" w:lastRow="0" w:firstColumn="0" w:lastColumn="0" w:oddVBand="0" w:evenVBand="0" w:oddHBand="0" w:evenHBand="0" w:firstRowFirstColumn="0" w:firstRowLastColumn="0" w:lastRowFirstColumn="0" w:lastRowLastColumn="0"/>
+            <w:tcW w:w="1289" w:type="dxa"/>
+            <w:tcMar/>
+          </w:tcPr>
+          <w:p w14:noSpellErr="1">
+            <w:pPr>
+              <w:pStyle w:val="Normal"/>
+              <w:rPr>
+                <w:rFonts w:ascii="Calibri Light" w:hAnsi="Calibri Light" w:eastAsia="Calibri Light" w:cs="Calibri Light"/>
+                <w:b w:val="0"/>
+                <w:bCs w:val="0"/>
+                <w:sz w:val="20"/>
+                <w:szCs w:val="20"/>
+              </w:rPr>
+            </w:pPr>
+            <w:r>
+              <w:rPr>
+                <w:rFonts w:ascii="Calibri Light" w:hAnsi="Calibri Light" w:eastAsia="Calibri Light" w:cs="Calibri Light"/>
+                <w:b w:val="0"/>
+                <w:bCs w:val="0"/>
+                <w:sz w:val="20"/>
+                <w:szCs w:val="20"/>
+              </w:rPr>
+              <w:t>Genero de la</w:t>
+            </w:r>
+            <w:r>
+              <w:rPr>
+                <w:rFonts w:ascii="Calibri Light" w:hAnsi="Calibri Light" w:eastAsia="Calibri Light" w:cs="Calibri Light"/>
+                <w:b w:val="0"/>
+                <w:bCs w:val="0"/>
+                <w:sz w:val="20"/>
+                <w:szCs w:val="20"/>
+              </w:rPr>
+              <w:t xml:space="preserve"> especie</w:t>
+            </w:r>
+          </w:p>
+        </w:tc>
+        <w:tc>
+          <w:tcPr>
+            <w:cnfStyle w:val="000000000000" w:firstRow="0" w:lastRow="0" w:firstColumn="0" w:lastColumn="0" w:oddVBand="0" w:evenVBand="0" w:oddHBand="0" w:evenHBand="0" w:firstRowFirstColumn="0" w:firstRowLastColumn="0" w:lastRowFirstColumn="0" w:lastRowLastColumn="0"/>
+            <w:tcW w:w="1289" w:type="dxa"/>
+            <w:tcMar/>
+          </w:tcPr>
+          <w:p>
+            <w:pPr>
+              <w:pStyle w:val="Normal"/>
+              <w:rPr>
+                <w:rFonts w:ascii="Calibri Light" w:hAnsi="Calibri Light" w:eastAsia="Calibri Light" w:cs="Calibri Light"/>
+                <w:b w:val="0"/>
+                <w:bCs w:val="0"/>
+                <w:sz w:val="20"/>
+                <w:szCs w:val="20"/>
+              </w:rPr>
+            </w:pPr>
+          </w:p>
+        </w:tc>
+        <w:tc>
+          <w:tcPr>
+            <w:cnfStyle w:val="000000000000" w:firstRow="0" w:lastRow="0" w:firstColumn="0" w:lastColumn="0" w:oddVBand="0" w:evenVBand="0" w:oddHBand="0" w:evenHBand="0" w:firstRowFirstColumn="0" w:firstRowLastColumn="0" w:lastRowFirstColumn="0" w:lastRowLastColumn="0"/>
+            <w:tcW w:w="1289" w:type="dxa"/>
+            <w:tcMar/>
+          </w:tcPr>
+          <w:p>
+            <w:pPr>
+              <w:pStyle w:val="Normal"/>
+              <w:rPr>
+                <w:rFonts w:ascii="Calibri Light" w:hAnsi="Calibri Light" w:eastAsia="Calibri Light" w:cs="Calibri Light"/>
+                <w:b w:val="0"/>
+                <w:bCs w:val="0"/>
+                <w:sz w:val="20"/>
+                <w:szCs w:val="20"/>
+              </w:rPr>
+            </w:pPr>
+          </w:p>
+        </w:tc>
+        <w:tc>
+          <w:tcPr>
+            <w:cnfStyle w:val="000000000000" w:firstRow="0" w:lastRow="0" w:firstColumn="0" w:lastColumn="0" w:oddVBand="0" w:evenVBand="0" w:oddHBand="0" w:evenHBand="0" w:firstRowFirstColumn="0" w:firstRowLastColumn="0" w:lastRowFirstColumn="0" w:lastRowLastColumn="0"/>
+            <w:tcW w:w="1289" w:type="dxa"/>
+            <w:tcMar/>
+          </w:tcPr>
+          <w:p w14:noSpellErr="1">
+            <w:pPr>
+              <w:pStyle w:val="Normal"/>
+              <w:rPr>
+                <w:rFonts w:ascii="Calibri Light" w:hAnsi="Calibri Light" w:eastAsia="Calibri Light" w:cs="Calibri Light"/>
+                <w:b w:val="0"/>
+                <w:bCs w:val="0"/>
+                <w:sz w:val="20"/>
+                <w:szCs w:val="20"/>
+              </w:rPr>
+            </w:pPr>
+            <w:r>
+              <w:rPr>
+                <w:rFonts w:ascii="Calibri Light" w:hAnsi="Calibri Light" w:eastAsia="Calibri Light" w:cs="Calibri Light"/>
+                <w:b w:val="0"/>
+                <w:bCs w:val="0"/>
+                <w:sz w:val="20"/>
+                <w:szCs w:val="20"/>
+              </w:rPr>
+              <w:t>No</w:t>
+            </w:r>
+          </w:p>
+        </w:tc>
+        <w:tc>
+          <w:tcPr>
+            <w:cnfStyle w:val="000000000000" w:firstRow="0" w:lastRow="0" w:firstColumn="0" w:lastColumn="0" w:oddVBand="0" w:evenVBand="0" w:oddHBand="0" w:evenHBand="0" w:firstRowFirstColumn="0" w:firstRowLastColumn="0" w:lastRowFirstColumn="0" w:lastRowLastColumn="0"/>
+            <w:tcW w:w="1289" w:type="dxa"/>
+            <w:tcMar/>
+          </w:tcPr>
+          <w:p>
+            <w:pPr>
+              <w:pStyle w:val="Normal"/>
+              <w:rPr>
+                <w:rFonts w:ascii="Calibri Light" w:hAnsi="Calibri Light" w:eastAsia="Calibri Light" w:cs="Calibri Light"/>
+                <w:b w:val="0"/>
+                <w:bCs w:val="0"/>
+                <w:sz w:val="20"/>
+                <w:szCs w:val="20"/>
+              </w:rPr>
+            </w:pPr>
+          </w:p>
+        </w:tc>
+      </w:tr>
+      <w:tr>
+        <w:tc>
+          <w:tcPr>
+            <w:cnfStyle w:val="001000000000" w:firstRow="0" w:lastRow="0" w:firstColumn="1" w:lastColumn="0" w:oddVBand="0" w:evenVBand="0" w:oddHBand="0" w:evenHBand="0" w:firstRowFirstColumn="0" w:firstRowLastColumn="0" w:lastRowFirstColumn="0" w:lastRowLastColumn="0"/>
+            <w:tcW w:w="1289" w:type="dxa"/>
+            <w:tcMar/>
+          </w:tcPr>
+          <w:p>
+            <w:pPr>
+              <w:pStyle w:val="Normal"/>
+              <w:rPr>
+                <w:rFonts w:ascii="Calibri Light" w:hAnsi="Calibri Light" w:eastAsia="Calibri Light" w:cs="Calibri Light"/>
+                <w:b w:val="0"/>
+                <w:bCs w:val="0"/>
+                <w:sz w:val="20"/>
+                <w:szCs w:val="20"/>
+              </w:rPr>
+            </w:pPr>
+            <w:proofErr w:type="spellStart"/>
+            <w:r>
+              <w:rPr>
+                <w:rFonts w:ascii="Calibri Light" w:hAnsi="Calibri Light" w:eastAsia="Calibri Light" w:cs="Calibri Light"/>
+                <w:b w:val="0"/>
+                <w:bCs w:val="0"/>
+                <w:sz w:val="20"/>
+                <w:szCs w:val="20"/>
+              </w:rPr>
+              <w:t>R</w:t>
+            </w:r>
+            <w:r>
+              <w:rPr>
+                <w:rFonts w:ascii="Calibri Light" w:hAnsi="Calibri Light" w:eastAsia="Calibri Light" w:cs="Calibri Light"/>
+                <w:b w:val="0"/>
+                <w:bCs w:val="0"/>
+                <w:sz w:val="20"/>
+                <w:szCs w:val="20"/>
+              </w:rPr>
+              <w:t>ef</w:t>
+            </w:r>
+            <w:proofErr w:type="spellEnd"/>
+            <w:r>
+              <w:rPr>
+                <w:rFonts w:ascii="Calibri Light" w:hAnsi="Calibri Light" w:eastAsia="Calibri Light" w:cs="Calibri Light"/>
+                <w:b w:val="0"/>
+                <w:bCs w:val="0"/>
+                <w:sz w:val="20"/>
+                <w:szCs w:val="20"/>
+              </w:rPr>
+              <w:t xml:space="preserve"> </w:t>
+            </w:r>
+            <w:r>
+              <w:rPr>
+                <w:rFonts w:ascii="Calibri Light" w:hAnsi="Calibri Light" w:eastAsia="Calibri Light" w:cs="Calibri Light"/>
+                <w:b w:val="0"/>
+                <w:bCs w:val="0"/>
+                <w:sz w:val="20"/>
+                <w:szCs w:val="20"/>
+              </w:rPr>
+              <w:t xml:space="preserve">familias </w:t>
+            </w:r>
+          </w:p>
+        </w:tc>
+        <w:tc>
+          <w:tcPr>
+            <w:cnfStyle w:val="000000000000" w:firstRow="0" w:lastRow="0" w:firstColumn="0" w:lastColumn="0" w:oddVBand="0" w:evenVBand="0" w:oddHBand="0" w:evenHBand="0" w:firstRowFirstColumn="0" w:firstRowLastColumn="0" w:lastRowFirstColumn="0" w:lastRowLastColumn="0"/>
+            <w:tcW w:w="1289" w:type="dxa"/>
+            <w:tcMar/>
+          </w:tcPr>
+          <w:p>
+            <w:pPr>
+              <w:pStyle w:val="Normal"/>
+              <w:rPr>
+                <w:rFonts w:ascii="Calibri Light" w:hAnsi="Calibri Light" w:eastAsia="Calibri Light" w:cs="Calibri Light"/>
+                <w:b w:val="0"/>
+                <w:bCs w:val="0"/>
+                <w:sz w:val="20"/>
+                <w:szCs w:val="20"/>
+              </w:rPr>
+            </w:pPr>
+            <w:proofErr w:type="spellStart"/>
+            <w:r>
+              <w:rPr>
+                <w:rFonts w:ascii="Calibri Light" w:hAnsi="Calibri Light" w:eastAsia="Calibri Light" w:cs="Calibri Light"/>
+                <w:b w:val="0"/>
+                <w:bCs w:val="0"/>
+                <w:sz w:val="20"/>
+                <w:szCs w:val="20"/>
+              </w:rPr>
+              <w:t>Varchar</w:t>
+            </w:r>
+            <w:proofErr w:type="spellEnd"/>
+            <w:r>
+              <w:rPr>
+                <w:rFonts w:ascii="Calibri Light" w:hAnsi="Calibri Light" w:eastAsia="Calibri Light" w:cs="Calibri Light"/>
+                <w:b w:val="0"/>
+                <w:bCs w:val="0"/>
+                <w:sz w:val="20"/>
+                <w:szCs w:val="20"/>
+              </w:rPr>
+              <w:t>(50</w:t>
+            </w:r>
+            <w:r>
+              <w:rPr>
+                <w:rFonts w:ascii="Calibri Light" w:hAnsi="Calibri Light" w:eastAsia="Calibri Light" w:cs="Calibri Light"/>
+                <w:b w:val="0"/>
+                <w:bCs w:val="0"/>
+                <w:sz w:val="20"/>
+                <w:szCs w:val="20"/>
+              </w:rPr>
+              <w:t>)</w:t>
+            </w:r>
+          </w:p>
+        </w:tc>
+        <w:tc>
+          <w:tcPr>
+            <w:cnfStyle w:val="000000000000" w:firstRow="0" w:lastRow="0" w:firstColumn="0" w:lastColumn="0" w:oddVBand="0" w:evenVBand="0" w:oddHBand="0" w:evenHBand="0" w:firstRowFirstColumn="0" w:firstRowLastColumn="0" w:lastRowFirstColumn="0" w:lastRowLastColumn="0"/>
+            <w:tcW w:w="1289" w:type="dxa"/>
+            <w:tcMar/>
+          </w:tcPr>
+          <w:p w14:noSpellErr="1">
+            <w:pPr>
+              <w:pStyle w:val="Normal"/>
+              <w:rPr>
+                <w:rFonts w:ascii="Calibri Light" w:hAnsi="Calibri Light" w:eastAsia="Calibri Light" w:cs="Calibri Light"/>
+                <w:b w:val="0"/>
+                <w:bCs w:val="0"/>
+                <w:sz w:val="20"/>
+                <w:szCs w:val="20"/>
+              </w:rPr>
+            </w:pPr>
+            <w:r>
+              <w:rPr>
+                <w:rFonts w:ascii="Calibri Light" w:hAnsi="Calibri Light" w:eastAsia="Calibri Light" w:cs="Calibri Light"/>
+                <w:b w:val="0"/>
+                <w:bCs w:val="0"/>
+                <w:sz w:val="20"/>
+                <w:szCs w:val="20"/>
+              </w:rPr>
+              <w:t xml:space="preserve">Referencia a </w:t>
+            </w:r>
+            <w:r>
+              <w:rPr>
+                <w:rFonts w:ascii="Calibri Light" w:hAnsi="Calibri Light" w:eastAsia="Calibri Light" w:cs="Calibri Light"/>
+                <w:b w:val="0"/>
+                <w:bCs w:val="0"/>
+                <w:sz w:val="20"/>
+                <w:szCs w:val="20"/>
+              </w:rPr>
+              <w:t>familias</w:t>
+            </w:r>
+          </w:p>
+        </w:tc>
+        <w:tc>
+          <w:tcPr>
+            <w:cnfStyle w:val="000000000000" w:firstRow="0" w:lastRow="0" w:firstColumn="0" w:lastColumn="0" w:oddVBand="0" w:evenVBand="0" w:oddHBand="0" w:evenHBand="0" w:firstRowFirstColumn="0" w:firstRowLastColumn="0" w:lastRowFirstColumn="0" w:lastRowLastColumn="0"/>
+            <w:tcW w:w="1289" w:type="dxa"/>
+            <w:tcMar/>
+          </w:tcPr>
+          <w:p>
+            <w:pPr>
+              <w:pStyle w:val="Normal"/>
+              <w:rPr>
+                <w:rFonts w:ascii="Calibri Light" w:hAnsi="Calibri Light" w:eastAsia="Calibri Light" w:cs="Calibri Light"/>
+                <w:b w:val="0"/>
+                <w:bCs w:val="0"/>
+                <w:sz w:val="20"/>
+                <w:szCs w:val="20"/>
+              </w:rPr>
+            </w:pPr>
+          </w:p>
+        </w:tc>
+        <w:tc>
+          <w:tcPr>
+            <w:cnfStyle w:val="000000000000" w:firstRow="0" w:lastRow="0" w:firstColumn="0" w:lastColumn="0" w:oddVBand="0" w:evenVBand="0" w:oddHBand="0" w:evenHBand="0" w:firstRowFirstColumn="0" w:firstRowLastColumn="0" w:lastRowFirstColumn="0" w:lastRowLastColumn="0"/>
+            <w:tcW w:w="1289" w:type="dxa"/>
+            <w:tcMar/>
+          </w:tcPr>
+          <w:p>
+            <w:pPr>
+              <w:pStyle w:val="Normal"/>
+              <w:rPr>
+                <w:rFonts w:ascii="Calibri Light" w:hAnsi="Calibri Light" w:eastAsia="Calibri Light" w:cs="Calibri Light"/>
+                <w:b w:val="0"/>
+                <w:bCs w:val="0"/>
+                <w:sz w:val="20"/>
+                <w:szCs w:val="20"/>
+              </w:rPr>
+            </w:pPr>
+          </w:p>
+        </w:tc>
+        <w:tc>
+          <w:tcPr>
+            <w:cnfStyle w:val="000000000000" w:firstRow="0" w:lastRow="0" w:firstColumn="0" w:lastColumn="0" w:oddVBand="0" w:evenVBand="0" w:oddHBand="0" w:evenHBand="0" w:firstRowFirstColumn="0" w:firstRowLastColumn="0" w:lastRowFirstColumn="0" w:lastRowLastColumn="0"/>
+            <w:tcW w:w="1289" w:type="dxa"/>
+            <w:tcMar/>
+          </w:tcPr>
+          <w:p w14:noSpellErr="1">
+            <w:pPr>
+              <w:pStyle w:val="Normal"/>
+              <w:rPr>
+                <w:rFonts w:ascii="Calibri Light" w:hAnsi="Calibri Light" w:eastAsia="Calibri Light" w:cs="Calibri Light"/>
+                <w:b w:val="0"/>
+                <w:bCs w:val="0"/>
+                <w:sz w:val="20"/>
+                <w:szCs w:val="20"/>
+              </w:rPr>
+            </w:pPr>
+            <w:r>
+              <w:rPr>
+                <w:rFonts w:ascii="Calibri Light" w:hAnsi="Calibri Light" w:eastAsia="Calibri Light" w:cs="Calibri Light"/>
+                <w:b w:val="0"/>
+                <w:bCs w:val="0"/>
+                <w:sz w:val="20"/>
+                <w:szCs w:val="20"/>
+              </w:rPr>
+              <w:t>No</w:t>
+            </w:r>
+          </w:p>
+        </w:tc>
+        <w:tc>
+          <w:tcPr>
+            <w:cnfStyle w:val="000000000000" w:firstRow="0" w:lastRow="0" w:firstColumn="0" w:lastColumn="0" w:oddVBand="0" w:evenVBand="0" w:oddHBand="0" w:evenHBand="0" w:firstRowFirstColumn="0" w:firstRowLastColumn="0" w:lastRowFirstColumn="0" w:lastRowLastColumn="0"/>
+            <w:tcW w:w="1289" w:type="dxa"/>
+            <w:tcMar/>
+          </w:tcPr>
+          <w:p>
+            <w:pPr>
+              <w:pStyle w:val="Normal"/>
+              <w:rPr>
+                <w:rFonts w:ascii="Calibri Light" w:hAnsi="Calibri Light" w:eastAsia="Calibri Light" w:cs="Calibri Light"/>
+                <w:b w:val="0"/>
+                <w:bCs w:val="0"/>
+                <w:sz w:val="20"/>
+                <w:szCs w:val="20"/>
+              </w:rPr>
+            </w:pPr>
+          </w:p>
+        </w:tc>
+      </w:tr>
+    </w:tbl>
+    <w:p>
       <w:pPr>
         <w:pStyle w:val="Normal"/>
         <w:rPr>

</xml_diff>